<commit_message>
Added Kayle card, update patch notes & color some creatures text
</commit_message>
<xml_diff>
--- a/External files/Text files/Cartes_propre.docx
+++ b/External files/Text files/Cartes_propre.docx
@@ -6,8 +6,13 @@
       <w:pPr>
         <w:pStyle w:val="Titre1"/>
       </w:pPr>
+      <w:proofErr w:type="spellStart"/>
       <w:r>
-        <w:t>Rankulstone – cartes au propre</w:t>
+        <w:t>Rankulstone</w:t>
+      </w:r>
+      <w:proofErr w:type="spellEnd"/>
+      <w:r>
+        <w:t xml:space="preserve"> – cartes au propre</w:t>
       </w:r>
     </w:p>
     <w:p/>
@@ -17,8 +22,13 @@
       </w:r>
     </w:p>
     <w:p>
+      <w:proofErr w:type="spellStart"/>
       <w:r>
-        <w:t>Guinsoo : peut attaquer deux fois par tour</w:t>
+        <w:t>Guinsoo</w:t>
+      </w:r>
+      <w:proofErr w:type="spellEnd"/>
+      <w:r>
+        <w:t> : peut attaquer deux fois par tour</w:t>
       </w:r>
     </w:p>
     <w:p>
@@ -112,16 +122,23 @@
         <w:tc>
           <w:tcPr>
             <w:tcW w:w="2091" w:type="dxa"/>
-          </w:tcPr>
-          <w:p>
-            <w:r>
-              <w:t>Julien OTP Kayle</w:t>
-            </w:r>
-          </w:p>
-        </w:tc>
-        <w:tc>
-          <w:tcPr>
-            <w:tcW w:w="1311" w:type="dxa"/>
+            <w:shd w:val="clear" w:color="auto" w:fill="A6A6A6" w:themeFill="background1" w:themeFillShade="A6"/>
+          </w:tcPr>
+          <w:p>
+            <w:r>
+              <w:t xml:space="preserve">Julien OTP </w:t>
+            </w:r>
+            <w:proofErr w:type="spellStart"/>
+            <w:r>
+              <w:t>Kayle</w:t>
+            </w:r>
+            <w:proofErr w:type="spellEnd"/>
+          </w:p>
+        </w:tc>
+        <w:tc>
+          <w:tcPr>
+            <w:tcW w:w="1311" w:type="dxa"/>
+            <w:shd w:val="clear" w:color="auto" w:fill="A6A6A6" w:themeFill="background1" w:themeFillShade="A6"/>
           </w:tcPr>
           <w:p>
             <w:r>
@@ -132,6 +149,7 @@
         <w:tc>
           <w:tcPr>
             <w:tcW w:w="805" w:type="dxa"/>
+            <w:shd w:val="clear" w:color="auto" w:fill="A6A6A6" w:themeFill="background1" w:themeFillShade="A6"/>
           </w:tcPr>
           <w:p>
             <w:r>
@@ -142,6 +160,7 @@
         <w:tc>
           <w:tcPr>
             <w:tcW w:w="810" w:type="dxa"/>
+            <w:shd w:val="clear" w:color="auto" w:fill="A6A6A6" w:themeFill="background1" w:themeFillShade="A6"/>
           </w:tcPr>
           <w:p>
             <w:r>
@@ -152,12 +171,14 @@
         <w:tc>
           <w:tcPr>
             <w:tcW w:w="1221" w:type="dxa"/>
+            <w:shd w:val="clear" w:color="auto" w:fill="A6A6A6" w:themeFill="background1" w:themeFillShade="A6"/>
           </w:tcPr>
           <w:p/>
         </w:tc>
         <w:tc>
           <w:tcPr>
             <w:tcW w:w="4678" w:type="dxa"/>
+            <w:shd w:val="clear" w:color="auto" w:fill="A6A6A6" w:themeFill="background1" w:themeFillShade="A6"/>
           </w:tcPr>
           <w:p>
             <w:r>
@@ -165,6 +186,8 @@
             </w:r>
           </w:p>
         </w:tc>
+        <w:bookmarkStart w:id="0" w:name="_GoBack"/>
+        <w:bookmarkEnd w:id="0"/>
       </w:tr>
       <w:tr>
         <w:tc>
@@ -222,8 +245,13 @@
             <w:tcW w:w="4678" w:type="dxa"/>
           </w:tcPr>
           <w:p>
-            <w:r>
-              <w:t>Laisse le serviteur/ennemi à 1 point de vie</w:t>
+            <w:proofErr w:type="gramStart"/>
+            <w:r>
+              <w:t>Laisse le</w:t>
+            </w:r>
+            <w:proofErr w:type="gramEnd"/>
+            <w:r>
+              <w:t xml:space="preserve"> serviteur/ennemi à 1 point de vie</w:t>
             </w:r>
           </w:p>
         </w:tc>
@@ -344,7 +372,15 @@
           </w:tcPr>
           <w:p>
             <w:r>
-              <w:t>Ludo, Mini Ludo et Miko ne peuvent pas taper au prochain tour</w:t>
+              <w:t xml:space="preserve">Ludo, Mini Ludo et </w:t>
+            </w:r>
+            <w:proofErr w:type="spellStart"/>
+            <w:r>
+              <w:t>Miko</w:t>
+            </w:r>
+            <w:proofErr w:type="spellEnd"/>
+            <w:r>
+              <w:t xml:space="preserve"> ne peuvent pas taper au prochain tour</w:t>
             </w:r>
           </w:p>
         </w:tc>
@@ -529,19 +565,34 @@
             <w:tcW w:w="2091" w:type="dxa"/>
           </w:tcPr>
           <w:p>
-            <w:r>
-              <w:t>Miko le bg (LEG)</w:t>
-            </w:r>
-          </w:p>
-        </w:tc>
-        <w:tc>
-          <w:tcPr>
-            <w:tcW w:w="1311" w:type="dxa"/>
-          </w:tcPr>
-          <w:p>
+            <w:proofErr w:type="spellStart"/>
             <w:r>
               <w:t>Miko</w:t>
             </w:r>
+            <w:proofErr w:type="spellEnd"/>
+            <w:r>
+              <w:t xml:space="preserve"> le </w:t>
+            </w:r>
+            <w:proofErr w:type="spellStart"/>
+            <w:r>
+              <w:t>bg</w:t>
+            </w:r>
+            <w:proofErr w:type="spellEnd"/>
+            <w:r>
+              <w:t xml:space="preserve"> (LEG)</w:t>
+            </w:r>
+          </w:p>
+        </w:tc>
+        <w:tc>
+          <w:tcPr>
+            <w:tcW w:w="1311" w:type="dxa"/>
+          </w:tcPr>
+          <w:p>
+            <w:proofErr w:type="spellStart"/>
+            <w:r>
+              <w:t>Miko</w:t>
+            </w:r>
+            <w:proofErr w:type="spellEnd"/>
           </w:p>
         </w:tc>
         <w:tc>
@@ -769,8 +820,13 @@
             <w:tcW w:w="2091" w:type="dxa"/>
           </w:tcPr>
           <w:p>
-            <w:r>
-              <w:t>Jhin de la spé art</w:t>
+            <w:proofErr w:type="spellStart"/>
+            <w:r>
+              <w:t>Jhin</w:t>
+            </w:r>
+            <w:proofErr w:type="spellEnd"/>
+            <w:r>
+              <w:t xml:space="preserve"> de la spé art</w:t>
             </w:r>
           </w:p>
         </w:tc>
@@ -809,9 +865,11 @@
             <w:tcW w:w="1221" w:type="dxa"/>
           </w:tcPr>
           <w:p>
+            <w:proofErr w:type="spellStart"/>
             <w:r>
               <w:t>Guinsoo</w:t>
             </w:r>
+            <w:proofErr w:type="spellEnd"/>
           </w:p>
         </w:tc>
         <w:tc>
@@ -899,9 +957,11 @@
             <w:tcW w:w="1311" w:type="dxa"/>
           </w:tcPr>
           <w:p>
+            <w:proofErr w:type="spellStart"/>
             <w:r>
               <w:t>Miko</w:t>
             </w:r>
+            <w:proofErr w:type="spellEnd"/>
           </w:p>
         </w:tc>
         <w:tc>
@@ -947,8 +1007,13 @@
             <w:tcW w:w="2091" w:type="dxa"/>
           </w:tcPr>
           <w:p>
-            <w:r>
-              <w:t>Je peux pas j’ai goûter</w:t>
+            <w:proofErr w:type="gramStart"/>
+            <w:r>
+              <w:t>Je peux pas</w:t>
+            </w:r>
+            <w:proofErr w:type="gramEnd"/>
+            <w:r>
+              <w:t xml:space="preserve"> j’ai goûter</w:t>
             </w:r>
           </w:p>
         </w:tc>
@@ -1005,8 +1070,13 @@
             <w:tcW w:w="2091" w:type="dxa"/>
           </w:tcPr>
           <w:p>
-            <w:r>
-              <w:t>J’ai pas le mana pour flash</w:t>
+            <w:proofErr w:type="gramStart"/>
+            <w:r>
+              <w:t>J’ai pas</w:t>
+            </w:r>
+            <w:proofErr w:type="gramEnd"/>
+            <w:r>
+              <w:t xml:space="preserve"> le mana pour flash</w:t>
             </w:r>
           </w:p>
         </w:tc>
@@ -1063,19 +1133,26 @@
             <w:tcW w:w="2091" w:type="dxa"/>
           </w:tcPr>
           <w:p>
-            <w:r>
-              <w:t>Miko sous-coté</w:t>
-            </w:r>
-          </w:p>
-        </w:tc>
-        <w:tc>
-          <w:tcPr>
-            <w:tcW w:w="1311" w:type="dxa"/>
-          </w:tcPr>
-          <w:p>
+            <w:proofErr w:type="spellStart"/>
             <w:r>
               <w:t>Miko</w:t>
             </w:r>
+            <w:proofErr w:type="spellEnd"/>
+            <w:r>
+              <w:t xml:space="preserve"> sous-coté</w:t>
+            </w:r>
+          </w:p>
+        </w:tc>
+        <w:tc>
+          <w:tcPr>
+            <w:tcW w:w="1311" w:type="dxa"/>
+          </w:tcPr>
+          <w:p>
+            <w:proofErr w:type="spellStart"/>
+            <w:r>
+              <w:t>Miko</w:t>
+            </w:r>
+            <w:proofErr w:type="spellEnd"/>
           </w:p>
         </w:tc>
         <w:tc>
@@ -1110,20 +1187,30 @@
           </w:tcPr>
           <w:p>
             <w:r>
-              <w:t>Gagne +1/0 pour chaque Ludo sur le terrain, -1/0 pour chaque victor</w:t>
-            </w:r>
-          </w:p>
-        </w:tc>
-      </w:tr>
-      <w:tr>
-        <w:tc>
-          <w:tcPr>
-            <w:tcW w:w="2091" w:type="dxa"/>
-          </w:tcPr>
-          <w:p>
-            <w:r>
-              <w:t>Portail de ZZ’Rot</w:t>
-            </w:r>
+              <w:t xml:space="preserve">Gagne +1/0 pour chaque Ludo sur le terrain, -1/0 pour chaque </w:t>
+            </w:r>
+            <w:proofErr w:type="spellStart"/>
+            <w:r>
+              <w:t>victor</w:t>
+            </w:r>
+            <w:proofErr w:type="spellEnd"/>
+          </w:p>
+        </w:tc>
+      </w:tr>
+      <w:tr>
+        <w:tc>
+          <w:tcPr>
+            <w:tcW w:w="2091" w:type="dxa"/>
+          </w:tcPr>
+          <w:p>
+            <w:r>
+              <w:t xml:space="preserve">Portail de </w:t>
+            </w:r>
+            <w:proofErr w:type="spellStart"/>
+            <w:r>
+              <w:t>ZZ’Rot</w:t>
+            </w:r>
+            <w:proofErr w:type="spellEnd"/>
           </w:p>
         </w:tc>
         <w:tc>
@@ -1189,9 +1276,19 @@
             <w:tcW w:w="2091" w:type="dxa"/>
           </w:tcPr>
           <w:p>
-            <w:r>
-              <w:t>Irelia perso 8 dash</w:t>
-            </w:r>
+            <w:proofErr w:type="spellStart"/>
+            <w:r>
+              <w:t>Irelia</w:t>
+            </w:r>
+            <w:proofErr w:type="spellEnd"/>
+            <w:r>
+              <w:t xml:space="preserve"> perso 8 </w:t>
+            </w:r>
+            <w:proofErr w:type="spellStart"/>
+            <w:r>
+              <w:t>dash</w:t>
+            </w:r>
+            <w:proofErr w:type="spellEnd"/>
           </w:p>
         </w:tc>
         <w:tc>
@@ -1251,8 +1348,13 @@
             <w:tcW w:w="2091" w:type="dxa"/>
           </w:tcPr>
           <w:p>
-            <w:r>
-              <w:t xml:space="preserve">Miko le </w:t>
+            <w:proofErr w:type="spellStart"/>
+            <w:r>
+              <w:t>Miko</w:t>
+            </w:r>
+            <w:proofErr w:type="spellEnd"/>
+            <w:r>
+              <w:t xml:space="preserve"> le </w:t>
             </w:r>
             <w:r>
               <w:t>charismatique</w:t>
@@ -1267,9 +1369,11 @@
             <w:tcW w:w="1311" w:type="dxa"/>
           </w:tcPr>
           <w:p>
+            <w:proofErr w:type="spellStart"/>
             <w:r>
               <w:t>Miko</w:t>
             </w:r>
+            <w:proofErr w:type="spellEnd"/>
           </w:p>
         </w:tc>
         <w:tc>
@@ -1375,8 +1479,13 @@
           <w:p>
             <w:r>
               <w:lastRenderedPageBreak/>
-              <w:t>Julien Volibere</w:t>
-            </w:r>
+              <w:t xml:space="preserve">Julien </w:t>
+            </w:r>
+            <w:proofErr w:type="spellStart"/>
+            <w:r>
+              <w:t>Volibere</w:t>
+            </w:r>
+            <w:proofErr w:type="spellEnd"/>
           </w:p>
         </w:tc>
         <w:tc>
@@ -1414,31 +1523,46 @@
             <w:tcW w:w="1221" w:type="dxa"/>
           </w:tcPr>
           <w:p>
+            <w:proofErr w:type="spellStart"/>
             <w:r>
               <w:t>Guinsoo</w:t>
             </w:r>
-          </w:p>
-        </w:tc>
-        <w:tc>
-          <w:tcPr>
-            <w:tcW w:w="4678" w:type="dxa"/>
-          </w:tcPr>
-          <w:p>
-            <w:r>
-              <w:t>Met une musique de fond « VOLI VOLI VOLIBEERE » réalisée par Julien</w:t>
-            </w:r>
-          </w:p>
-        </w:tc>
-      </w:tr>
-      <w:tr>
-        <w:tc>
-          <w:tcPr>
-            <w:tcW w:w="2091" w:type="dxa"/>
-          </w:tcPr>
-          <w:p>
-            <w:r>
-              <w:t>Effet Tutur</w:t>
-            </w:r>
+            <w:proofErr w:type="spellEnd"/>
+          </w:p>
+        </w:tc>
+        <w:tc>
+          <w:tcPr>
+            <w:tcW w:w="4678" w:type="dxa"/>
+          </w:tcPr>
+          <w:p>
+            <w:r>
+              <w:t xml:space="preserve">Met une musique de fond « VOLI </w:t>
+            </w:r>
+            <w:proofErr w:type="spellStart"/>
+            <w:r>
+              <w:t>VOLI</w:t>
+            </w:r>
+            <w:proofErr w:type="spellEnd"/>
+            <w:r>
+              <w:t xml:space="preserve"> VOLIBEERE » réalisée par Julien</w:t>
+            </w:r>
+          </w:p>
+        </w:tc>
+      </w:tr>
+      <w:tr>
+        <w:tc>
+          <w:tcPr>
+            <w:tcW w:w="2091" w:type="dxa"/>
+          </w:tcPr>
+          <w:p>
+            <w:r>
+              <w:t xml:space="preserve">Effet </w:t>
+            </w:r>
+            <w:proofErr w:type="spellStart"/>
+            <w:r>
+              <w:t>Tutur</w:t>
+            </w:r>
+            <w:proofErr w:type="spellEnd"/>
           </w:p>
         </w:tc>
         <w:tc>
@@ -1466,9 +1590,11 @@
             <w:tcW w:w="810" w:type="dxa"/>
           </w:tcPr>
           <w:p>
+            <w:proofErr w:type="spellStart"/>
             <w:r>
               <w:t>Enchant</w:t>
             </w:r>
+            <w:proofErr w:type="spellEnd"/>
           </w:p>
         </w:tc>
         <w:tc>
@@ -1524,9 +1650,11 @@
             <w:tcW w:w="810" w:type="dxa"/>
           </w:tcPr>
           <w:p>
+            <w:proofErr w:type="spellStart"/>
             <w:r>
               <w:t>Enchant</w:t>
             </w:r>
+            <w:proofErr w:type="spellEnd"/>
           </w:p>
         </w:tc>
         <w:tc>
@@ -1610,9 +1738,19 @@
             <w:tcW w:w="2091" w:type="dxa"/>
           </w:tcPr>
           <w:p>
-            <w:r>
-              <w:t>Hitbox beugée</w:t>
-            </w:r>
+            <w:proofErr w:type="spellStart"/>
+            <w:r>
+              <w:t>Hitbox</w:t>
+            </w:r>
+            <w:proofErr w:type="spellEnd"/>
+            <w:r>
+              <w:t xml:space="preserve"> </w:t>
+            </w:r>
+            <w:proofErr w:type="spellStart"/>
+            <w:r>
+              <w:t>beugée</w:t>
+            </w:r>
+            <w:proofErr w:type="spellEnd"/>
           </w:p>
         </w:tc>
         <w:tc>
@@ -1715,8 +1853,13 @@
           </w:tcPr>
           <w:p>
             <w:r>
-              <w:t>Détruit tout le board</w:t>
-            </w:r>
+              <w:t xml:space="preserve">Détruit tout le </w:t>
+            </w:r>
+            <w:proofErr w:type="spellStart"/>
+            <w:r>
+              <w:t>board</w:t>
+            </w:r>
+            <w:proofErr w:type="spellEnd"/>
           </w:p>
         </w:tc>
       </w:tr>
@@ -1790,19 +1933,23 @@
             <w:tcW w:w="2091" w:type="dxa"/>
           </w:tcPr>
           <w:p>
+            <w:proofErr w:type="spellStart"/>
             <w:r>
               <w:t>Tourbilol</w:t>
             </w:r>
-          </w:p>
-        </w:tc>
-        <w:tc>
-          <w:tcPr>
-            <w:tcW w:w="1311" w:type="dxa"/>
-          </w:tcPr>
-          <w:p>
+            <w:proofErr w:type="spellEnd"/>
+          </w:p>
+        </w:tc>
+        <w:tc>
+          <w:tcPr>
+            <w:tcW w:w="1311" w:type="dxa"/>
+          </w:tcPr>
+          <w:p>
+            <w:proofErr w:type="spellStart"/>
             <w:r>
               <w:t>Miko</w:t>
             </w:r>
+            <w:proofErr w:type="spellEnd"/>
           </w:p>
         </w:tc>
         <w:tc>
@@ -1949,8 +2096,6 @@
             <w:r>
               <w:t>Défenseur</w:t>
             </w:r>
-            <w:bookmarkStart w:id="0" w:name="_GoBack"/>
-            <w:bookmarkEnd w:id="0"/>
           </w:p>
         </w:tc>
         <w:tc>

</xml_diff>

<commit_message>
Creatures can now appear delayed
</commit_message>
<xml_diff>
--- a/External files/Text files/Cartes_propre.docx
+++ b/External files/Text files/Cartes_propre.docx
@@ -6,8 +6,13 @@
       <w:pPr>
         <w:pStyle w:val="Titre1"/>
       </w:pPr>
+      <w:proofErr w:type="spellStart"/>
       <w:r>
-        <w:t>Rankulstone – cartes au propre</w:t>
+        <w:t>Rankulstone</w:t>
+      </w:r>
+      <w:proofErr w:type="spellEnd"/>
+      <w:r>
+        <w:t xml:space="preserve"> – cartes au propre</w:t>
       </w:r>
     </w:p>
     <w:p/>
@@ -17,8 +22,13 @@
       </w:r>
     </w:p>
     <w:p>
+      <w:proofErr w:type="spellStart"/>
       <w:r>
-        <w:t>Guinsoo : peut attaquer deux fois par tour</w:t>
+        <w:t>Guinsoo</w:t>
+      </w:r>
+      <w:proofErr w:type="spellEnd"/>
+      <w:r>
+        <w:t> : peut attaquer deux fois par tour</w:t>
       </w:r>
     </w:p>
     <w:p>
@@ -116,8 +126,13 @@
           </w:tcPr>
           <w:p>
             <w:r>
-              <w:t>Julien OTP Kayle</w:t>
-            </w:r>
+              <w:t xml:space="preserve">Julien OTP </w:t>
+            </w:r>
+            <w:proofErr w:type="spellStart"/>
+            <w:r>
+              <w:t>Kayle</w:t>
+            </w:r>
+            <w:proofErr w:type="spellEnd"/>
           </w:p>
         </w:tc>
         <w:tc>
@@ -176,6 +191,75 @@
         <w:tc>
           <w:tcPr>
             <w:tcW w:w="2091" w:type="dxa"/>
+            <w:shd w:val="clear" w:color="auto" w:fill="auto"/>
+          </w:tcPr>
+          <w:p>
+            <w:r>
+              <w:t xml:space="preserve">Julien OTP </w:t>
+            </w:r>
+            <w:proofErr w:type="spellStart"/>
+            <w:r>
+              <w:t>Anivia</w:t>
+            </w:r>
+            <w:proofErr w:type="spellEnd"/>
+          </w:p>
+        </w:tc>
+        <w:tc>
+          <w:tcPr>
+            <w:tcW w:w="1311" w:type="dxa"/>
+            <w:shd w:val="clear" w:color="auto" w:fill="auto"/>
+          </w:tcPr>
+          <w:p>
+            <w:r>
+              <w:t>Julien</w:t>
+            </w:r>
+          </w:p>
+        </w:tc>
+        <w:tc>
+          <w:tcPr>
+            <w:tcW w:w="805" w:type="dxa"/>
+            <w:shd w:val="clear" w:color="auto" w:fill="auto"/>
+          </w:tcPr>
+          <w:p>
+            <w:r>
+              <w:t>3</w:t>
+            </w:r>
+          </w:p>
+        </w:tc>
+        <w:tc>
+          <w:tcPr>
+            <w:tcW w:w="810" w:type="dxa"/>
+            <w:shd w:val="clear" w:color="auto" w:fill="auto"/>
+          </w:tcPr>
+          <w:p>
+            <w:r>
+              <w:t>2/4</w:t>
+            </w:r>
+          </w:p>
+        </w:tc>
+        <w:tc>
+          <w:tcPr>
+            <w:tcW w:w="1221" w:type="dxa"/>
+            <w:shd w:val="clear" w:color="auto" w:fill="auto"/>
+          </w:tcPr>
+          <w:p/>
+        </w:tc>
+        <w:tc>
+          <w:tcPr>
+            <w:tcW w:w="4678" w:type="dxa"/>
+            <w:shd w:val="clear" w:color="auto" w:fill="auto"/>
+          </w:tcPr>
+          <w:p>
+            <w:r>
+              <w:t>Arrivée : la créature ciblée ne peut pas taper au prochain tour</w:t>
+            </w:r>
+          </w:p>
+        </w:tc>
+      </w:tr>
+      <w:tr>
+        <w:tc>
+          <w:tcPr>
+            <w:tcW w:w="2091" w:type="dxa"/>
           </w:tcPr>
           <w:p>
             <w:r>
@@ -228,11 +312,18 @@
             <w:tcW w:w="4678" w:type="dxa"/>
           </w:tcPr>
           <w:p>
-            <w:r>
-              <w:t>Laisse le serviteur/ennemi à 1 point de vie</w:t>
-            </w:r>
-          </w:p>
-        </w:tc>
+            <w:proofErr w:type="gramStart"/>
+            <w:r>
+              <w:t>Laisse le</w:t>
+            </w:r>
+            <w:proofErr w:type="gramEnd"/>
+            <w:r>
+              <w:t xml:space="preserve"> serviteur/ennemi à 1 point de vie</w:t>
+            </w:r>
+          </w:p>
+        </w:tc>
+        <w:bookmarkStart w:id="0" w:name="_GoBack"/>
+        <w:bookmarkEnd w:id="0"/>
       </w:tr>
       <w:tr>
         <w:tc>
@@ -350,7 +441,15 @@
           </w:tcPr>
           <w:p>
             <w:r>
-              <w:t>Ludo, Mini Ludo et Miko ne peuvent pas taper au prochain tour</w:t>
+              <w:t xml:space="preserve">Ludo, Mini Ludo et </w:t>
+            </w:r>
+            <w:proofErr w:type="spellStart"/>
+            <w:r>
+              <w:t>Miko</w:t>
+            </w:r>
+            <w:proofErr w:type="spellEnd"/>
+            <w:r>
+              <w:t xml:space="preserve"> ne peuvent pas taper au prochain tour</w:t>
             </w:r>
           </w:p>
         </w:tc>
@@ -535,19 +634,34 @@
             <w:tcW w:w="2091" w:type="dxa"/>
           </w:tcPr>
           <w:p>
-            <w:r>
-              <w:t>Miko le bg (LEG)</w:t>
-            </w:r>
-          </w:p>
-        </w:tc>
-        <w:tc>
-          <w:tcPr>
-            <w:tcW w:w="1311" w:type="dxa"/>
-          </w:tcPr>
-          <w:p>
+            <w:proofErr w:type="spellStart"/>
             <w:r>
               <w:t>Miko</w:t>
             </w:r>
+            <w:proofErr w:type="spellEnd"/>
+            <w:r>
+              <w:t xml:space="preserve"> le </w:t>
+            </w:r>
+            <w:proofErr w:type="spellStart"/>
+            <w:r>
+              <w:t>bg</w:t>
+            </w:r>
+            <w:proofErr w:type="spellEnd"/>
+            <w:r>
+              <w:t xml:space="preserve"> (LEG)</w:t>
+            </w:r>
+          </w:p>
+        </w:tc>
+        <w:tc>
+          <w:tcPr>
+            <w:tcW w:w="1311" w:type="dxa"/>
+          </w:tcPr>
+          <w:p>
+            <w:proofErr w:type="spellStart"/>
+            <w:r>
+              <w:t>Miko</w:t>
+            </w:r>
+            <w:proofErr w:type="spellEnd"/>
           </w:p>
         </w:tc>
         <w:tc>
@@ -591,8 +705,6 @@
             <w:r>
               <w:t xml:space="preserve"> de chance</w:t>
             </w:r>
-            <w:bookmarkStart w:id="0" w:name="_GoBack"/>
-            <w:bookmarkEnd w:id="0"/>
             <w:r>
               <w:t xml:space="preserve"> de doubler les dégâts</w:t>
             </w:r>
@@ -783,8 +895,13 @@
             <w:tcW w:w="2091" w:type="dxa"/>
           </w:tcPr>
           <w:p>
-            <w:r>
-              <w:t>Jhin de la spé art</w:t>
+            <w:proofErr w:type="spellStart"/>
+            <w:r>
+              <w:t>Jhin</w:t>
+            </w:r>
+            <w:proofErr w:type="spellEnd"/>
+            <w:r>
+              <w:t xml:space="preserve"> de la spé art</w:t>
             </w:r>
           </w:p>
         </w:tc>
@@ -823,9 +940,11 @@
             <w:tcW w:w="1221" w:type="dxa"/>
           </w:tcPr>
           <w:p>
+            <w:proofErr w:type="spellStart"/>
             <w:r>
               <w:t>Guinsoo</w:t>
             </w:r>
+            <w:proofErr w:type="spellEnd"/>
           </w:p>
         </w:tc>
         <w:tc>
@@ -913,9 +1032,11 @@
             <w:tcW w:w="1311" w:type="dxa"/>
           </w:tcPr>
           <w:p>
+            <w:proofErr w:type="spellStart"/>
             <w:r>
               <w:t>Miko</w:t>
             </w:r>
+            <w:proofErr w:type="spellEnd"/>
           </w:p>
         </w:tc>
         <w:tc>
@@ -961,8 +1082,13 @@
             <w:tcW w:w="2091" w:type="dxa"/>
           </w:tcPr>
           <w:p>
-            <w:r>
-              <w:t>Je peux pas j’ai goûter</w:t>
+            <w:proofErr w:type="gramStart"/>
+            <w:r>
+              <w:t>Je peux pas</w:t>
+            </w:r>
+            <w:proofErr w:type="gramEnd"/>
+            <w:r>
+              <w:t xml:space="preserve"> j’ai goûter</w:t>
             </w:r>
           </w:p>
         </w:tc>
@@ -1019,8 +1145,13 @@
             <w:tcW w:w="2091" w:type="dxa"/>
           </w:tcPr>
           <w:p>
-            <w:r>
-              <w:t>J’ai pas le mana pour flash</w:t>
+            <w:proofErr w:type="gramStart"/>
+            <w:r>
+              <w:t>J’ai pas</w:t>
+            </w:r>
+            <w:proofErr w:type="gramEnd"/>
+            <w:r>
+              <w:t xml:space="preserve"> le mana pour flash</w:t>
             </w:r>
           </w:p>
         </w:tc>
@@ -1077,19 +1208,26 @@
             <w:tcW w:w="2091" w:type="dxa"/>
           </w:tcPr>
           <w:p>
-            <w:r>
-              <w:t>Miko sous-coté</w:t>
-            </w:r>
-          </w:p>
-        </w:tc>
-        <w:tc>
-          <w:tcPr>
-            <w:tcW w:w="1311" w:type="dxa"/>
-          </w:tcPr>
-          <w:p>
+            <w:proofErr w:type="spellStart"/>
             <w:r>
               <w:t>Miko</w:t>
             </w:r>
+            <w:proofErr w:type="spellEnd"/>
+            <w:r>
+              <w:t xml:space="preserve"> sous-coté</w:t>
+            </w:r>
+          </w:p>
+        </w:tc>
+        <w:tc>
+          <w:tcPr>
+            <w:tcW w:w="1311" w:type="dxa"/>
+          </w:tcPr>
+          <w:p>
+            <w:proofErr w:type="spellStart"/>
+            <w:r>
+              <w:t>Miko</w:t>
+            </w:r>
+            <w:proofErr w:type="spellEnd"/>
           </w:p>
         </w:tc>
         <w:tc>
@@ -1124,20 +1262,30 @@
           </w:tcPr>
           <w:p>
             <w:r>
-              <w:t>Gagne +1/0 pour chaque Ludo sur le terrain, -1/0 pour chaque victor</w:t>
-            </w:r>
-          </w:p>
-        </w:tc>
-      </w:tr>
-      <w:tr>
-        <w:tc>
-          <w:tcPr>
-            <w:tcW w:w="2091" w:type="dxa"/>
-          </w:tcPr>
-          <w:p>
-            <w:r>
-              <w:t>Portail de ZZ’Rot</w:t>
-            </w:r>
+              <w:t xml:space="preserve">Gagne +1/0 pour chaque Ludo sur le terrain, -1/0 pour chaque </w:t>
+            </w:r>
+            <w:proofErr w:type="spellStart"/>
+            <w:r>
+              <w:t>victor</w:t>
+            </w:r>
+            <w:proofErr w:type="spellEnd"/>
+          </w:p>
+        </w:tc>
+      </w:tr>
+      <w:tr>
+        <w:tc>
+          <w:tcPr>
+            <w:tcW w:w="2091" w:type="dxa"/>
+          </w:tcPr>
+          <w:p>
+            <w:r>
+              <w:t xml:space="preserve">Portail de </w:t>
+            </w:r>
+            <w:proofErr w:type="spellStart"/>
+            <w:r>
+              <w:t>ZZ’Rot</w:t>
+            </w:r>
+            <w:proofErr w:type="spellEnd"/>
           </w:p>
         </w:tc>
         <w:tc>
@@ -1203,9 +1351,19 @@
             <w:tcW w:w="2091" w:type="dxa"/>
           </w:tcPr>
           <w:p>
-            <w:r>
-              <w:t>Irelia perso 8 dash</w:t>
-            </w:r>
+            <w:proofErr w:type="spellStart"/>
+            <w:r>
+              <w:t>Irelia</w:t>
+            </w:r>
+            <w:proofErr w:type="spellEnd"/>
+            <w:r>
+              <w:t xml:space="preserve"> perso 8 </w:t>
+            </w:r>
+            <w:proofErr w:type="spellStart"/>
+            <w:r>
+              <w:t>dash</w:t>
+            </w:r>
+            <w:proofErr w:type="spellEnd"/>
           </w:p>
         </w:tc>
         <w:tc>
@@ -1265,8 +1423,13 @@
             <w:tcW w:w="2091" w:type="dxa"/>
           </w:tcPr>
           <w:p>
-            <w:r>
-              <w:t xml:space="preserve">Miko le </w:t>
+            <w:proofErr w:type="spellStart"/>
+            <w:r>
+              <w:t>Miko</w:t>
+            </w:r>
+            <w:proofErr w:type="spellEnd"/>
+            <w:r>
+              <w:t xml:space="preserve"> le </w:t>
             </w:r>
             <w:r>
               <w:t>charismatique</w:t>
@@ -1281,9 +1444,11 @@
             <w:tcW w:w="1311" w:type="dxa"/>
           </w:tcPr>
           <w:p>
+            <w:proofErr w:type="spellStart"/>
             <w:r>
               <w:t>Miko</w:t>
             </w:r>
+            <w:proofErr w:type="spellEnd"/>
           </w:p>
         </w:tc>
         <w:tc>
@@ -1330,6 +1495,7 @@
           </w:tcPr>
           <w:p>
             <w:r>
+              <w:lastRenderedPageBreak/>
               <w:t>Je joue AP alors que c’est un tank</w:t>
             </w:r>
           </w:p>
@@ -1388,9 +1554,13 @@
           </w:tcPr>
           <w:p>
             <w:r>
-              <w:lastRenderedPageBreak/>
-              <w:t>Julien Volibere</w:t>
-            </w:r>
+              <w:t xml:space="preserve">Julien </w:t>
+            </w:r>
+            <w:proofErr w:type="spellStart"/>
+            <w:r>
+              <w:t>Volibere</w:t>
+            </w:r>
+            <w:proofErr w:type="spellEnd"/>
           </w:p>
         </w:tc>
         <w:tc>
@@ -1428,31 +1598,46 @@
             <w:tcW w:w="1221" w:type="dxa"/>
           </w:tcPr>
           <w:p>
+            <w:proofErr w:type="spellStart"/>
             <w:r>
               <w:t>Guinsoo</w:t>
             </w:r>
-          </w:p>
-        </w:tc>
-        <w:tc>
-          <w:tcPr>
-            <w:tcW w:w="4678" w:type="dxa"/>
-          </w:tcPr>
-          <w:p>
-            <w:r>
-              <w:t>Met une musique de fond « VOLI VOLI VOLIBEERE » réalisée par Julien</w:t>
-            </w:r>
-          </w:p>
-        </w:tc>
-      </w:tr>
-      <w:tr>
-        <w:tc>
-          <w:tcPr>
-            <w:tcW w:w="2091" w:type="dxa"/>
-          </w:tcPr>
-          <w:p>
-            <w:r>
-              <w:t>Effet Tutur</w:t>
-            </w:r>
+            <w:proofErr w:type="spellEnd"/>
+          </w:p>
+        </w:tc>
+        <w:tc>
+          <w:tcPr>
+            <w:tcW w:w="4678" w:type="dxa"/>
+          </w:tcPr>
+          <w:p>
+            <w:r>
+              <w:t xml:space="preserve">Met une musique de fond « VOLI </w:t>
+            </w:r>
+            <w:proofErr w:type="spellStart"/>
+            <w:r>
+              <w:t>VOLI</w:t>
+            </w:r>
+            <w:proofErr w:type="spellEnd"/>
+            <w:r>
+              <w:t xml:space="preserve"> VOLIBEERE » réalisée par Julien</w:t>
+            </w:r>
+          </w:p>
+        </w:tc>
+      </w:tr>
+      <w:tr>
+        <w:tc>
+          <w:tcPr>
+            <w:tcW w:w="2091" w:type="dxa"/>
+          </w:tcPr>
+          <w:p>
+            <w:r>
+              <w:t xml:space="preserve">Effet </w:t>
+            </w:r>
+            <w:proofErr w:type="spellStart"/>
+            <w:r>
+              <w:t>Tutur</w:t>
+            </w:r>
+            <w:proofErr w:type="spellEnd"/>
           </w:p>
         </w:tc>
         <w:tc>
@@ -1480,9 +1665,11 @@
             <w:tcW w:w="810" w:type="dxa"/>
           </w:tcPr>
           <w:p>
+            <w:proofErr w:type="spellStart"/>
             <w:r>
               <w:t>Enchant</w:t>
             </w:r>
+            <w:proofErr w:type="spellEnd"/>
           </w:p>
         </w:tc>
         <w:tc>
@@ -1538,9 +1725,11 @@
             <w:tcW w:w="810" w:type="dxa"/>
           </w:tcPr>
           <w:p>
+            <w:proofErr w:type="spellStart"/>
             <w:r>
               <w:t>Enchant</w:t>
             </w:r>
+            <w:proofErr w:type="spellEnd"/>
           </w:p>
         </w:tc>
         <w:tc>
@@ -1624,9 +1813,19 @@
             <w:tcW w:w="2091" w:type="dxa"/>
           </w:tcPr>
           <w:p>
-            <w:r>
-              <w:t>Hitbox beugée</w:t>
-            </w:r>
+            <w:proofErr w:type="spellStart"/>
+            <w:r>
+              <w:t>Hitbox</w:t>
+            </w:r>
+            <w:proofErr w:type="spellEnd"/>
+            <w:r>
+              <w:t xml:space="preserve"> </w:t>
+            </w:r>
+            <w:proofErr w:type="spellStart"/>
+            <w:r>
+              <w:t>beugée</w:t>
+            </w:r>
+            <w:proofErr w:type="spellEnd"/>
           </w:p>
         </w:tc>
         <w:tc>
@@ -1729,8 +1928,13 @@
           </w:tcPr>
           <w:p>
             <w:r>
-              <w:t>Détruit tout le board</w:t>
-            </w:r>
+              <w:t xml:space="preserve">Détruit tout le </w:t>
+            </w:r>
+            <w:proofErr w:type="spellStart"/>
+            <w:r>
+              <w:t>board</w:t>
+            </w:r>
+            <w:proofErr w:type="spellEnd"/>
           </w:p>
         </w:tc>
       </w:tr>
@@ -1804,19 +2008,23 @@
             <w:tcW w:w="2091" w:type="dxa"/>
           </w:tcPr>
           <w:p>
+            <w:proofErr w:type="spellStart"/>
             <w:r>
               <w:t>Tourbilol</w:t>
             </w:r>
-          </w:p>
-        </w:tc>
-        <w:tc>
-          <w:tcPr>
-            <w:tcW w:w="1311" w:type="dxa"/>
-          </w:tcPr>
-          <w:p>
+            <w:proofErr w:type="spellEnd"/>
+          </w:p>
+        </w:tc>
+        <w:tc>
+          <w:tcPr>
+            <w:tcW w:w="1311" w:type="dxa"/>
+          </w:tcPr>
+          <w:p>
+            <w:proofErr w:type="spellStart"/>
             <w:r>
               <w:t>Miko</w:t>
             </w:r>
+            <w:proofErr w:type="spellEnd"/>
           </w:p>
         </w:tc>
         <w:tc>

</xml_diff>

<commit_message>
Added a Toujours là pour toi card
</commit_message>
<xml_diff>
--- a/External files/Text files/Cartes_propre.docx
+++ b/External files/Text files/Cartes_propre.docx
@@ -191,7 +191,7 @@
         <w:tc>
           <w:tcPr>
             <w:tcW w:w="2091" w:type="dxa"/>
-            <w:shd w:val="clear" w:color="auto" w:fill="auto"/>
+            <w:shd w:val="clear" w:color="auto" w:fill="A6A6A6" w:themeFill="background1" w:themeFillShade="A6"/>
           </w:tcPr>
           <w:p>
             <w:r>
@@ -207,7 +207,7 @@
         <w:tc>
           <w:tcPr>
             <w:tcW w:w="1311" w:type="dxa"/>
-            <w:shd w:val="clear" w:color="auto" w:fill="auto"/>
+            <w:shd w:val="clear" w:color="auto" w:fill="A6A6A6" w:themeFill="background1" w:themeFillShade="A6"/>
           </w:tcPr>
           <w:p>
             <w:r>
@@ -218,7 +218,7 @@
         <w:tc>
           <w:tcPr>
             <w:tcW w:w="805" w:type="dxa"/>
-            <w:shd w:val="clear" w:color="auto" w:fill="auto"/>
+            <w:shd w:val="clear" w:color="auto" w:fill="A6A6A6" w:themeFill="background1" w:themeFillShade="A6"/>
           </w:tcPr>
           <w:p>
             <w:r>
@@ -229,7 +229,7 @@
         <w:tc>
           <w:tcPr>
             <w:tcW w:w="810" w:type="dxa"/>
-            <w:shd w:val="clear" w:color="auto" w:fill="auto"/>
+            <w:shd w:val="clear" w:color="auto" w:fill="A6A6A6" w:themeFill="background1" w:themeFillShade="A6"/>
           </w:tcPr>
           <w:p>
             <w:r>
@@ -240,14 +240,14 @@
         <w:tc>
           <w:tcPr>
             <w:tcW w:w="1221" w:type="dxa"/>
-            <w:shd w:val="clear" w:color="auto" w:fill="auto"/>
+            <w:shd w:val="clear" w:color="auto" w:fill="A6A6A6" w:themeFill="background1" w:themeFillShade="A6"/>
           </w:tcPr>
           <w:p/>
         </w:tc>
         <w:tc>
           <w:tcPr>
             <w:tcW w:w="4678" w:type="dxa"/>
-            <w:shd w:val="clear" w:color="auto" w:fill="auto"/>
+            <w:shd w:val="clear" w:color="auto" w:fill="A6A6A6" w:themeFill="background1" w:themeFillShade="A6"/>
           </w:tcPr>
           <w:p>
             <w:r>
@@ -319,256 +319,262 @@
             <w:proofErr w:type="gramEnd"/>
             <w:r>
               <w:t xml:space="preserve"> serviteur/ennemi à 1 point de vie</w:t>
+            </w:r>
+          </w:p>
+        </w:tc>
+      </w:tr>
+      <w:tr>
+        <w:tc>
+          <w:tcPr>
+            <w:tcW w:w="2091" w:type="dxa"/>
+          </w:tcPr>
+          <w:p>
+            <w:r>
+              <w:t>Julien mendiant</w:t>
+            </w:r>
+          </w:p>
+        </w:tc>
+        <w:tc>
+          <w:tcPr>
+            <w:tcW w:w="1311" w:type="dxa"/>
+          </w:tcPr>
+          <w:p>
+            <w:r>
+              <w:t>Julien</w:t>
+            </w:r>
+          </w:p>
+        </w:tc>
+        <w:tc>
+          <w:tcPr>
+            <w:tcW w:w="805" w:type="dxa"/>
+          </w:tcPr>
+          <w:p>
+            <w:r>
+              <w:t>4</w:t>
+            </w:r>
+          </w:p>
+        </w:tc>
+        <w:tc>
+          <w:tcPr>
+            <w:tcW w:w="810" w:type="dxa"/>
+          </w:tcPr>
+          <w:p>
+            <w:r>
+              <w:t>1/5</w:t>
+            </w:r>
+          </w:p>
+        </w:tc>
+        <w:tc>
+          <w:tcPr>
+            <w:tcW w:w="1221" w:type="dxa"/>
+          </w:tcPr>
+          <w:p/>
+        </w:tc>
+        <w:tc>
+          <w:tcPr>
+            <w:tcW w:w="4678" w:type="dxa"/>
+          </w:tcPr>
+          <w:p>
+            <w:r>
+              <w:t>Gagne 1 marqueur « or » à la fin de chaque tour</w:t>
+            </w:r>
+          </w:p>
+          <w:p>
+            <w:r>
+              <w:t>Si 3 marqueurs or, gagne une carte « Pouvoir du mendiant » qui donne +3/+3 à une créa pdt 1 tour</w:t>
+            </w:r>
+          </w:p>
+        </w:tc>
+      </w:tr>
+      <w:tr>
+        <w:tc>
+          <w:tcPr>
+            <w:tcW w:w="2091" w:type="dxa"/>
+          </w:tcPr>
+          <w:p>
+            <w:r>
+              <w:t>Subjonctif</w:t>
+            </w:r>
+          </w:p>
+        </w:tc>
+        <w:tc>
+          <w:tcPr>
+            <w:tcW w:w="1311" w:type="dxa"/>
+          </w:tcPr>
+          <w:p>
+            <w:r>
+              <w:t>Neutre</w:t>
+            </w:r>
+          </w:p>
+        </w:tc>
+        <w:tc>
+          <w:tcPr>
+            <w:tcW w:w="805" w:type="dxa"/>
+          </w:tcPr>
+          <w:p>
+            <w:r>
+              <w:t>3</w:t>
+            </w:r>
+          </w:p>
+        </w:tc>
+        <w:tc>
+          <w:tcPr>
+            <w:tcW w:w="810" w:type="dxa"/>
+          </w:tcPr>
+          <w:p>
+            <w:r>
+              <w:t>Sort</w:t>
+            </w:r>
+          </w:p>
+        </w:tc>
+        <w:tc>
+          <w:tcPr>
+            <w:tcW w:w="1221" w:type="dxa"/>
+          </w:tcPr>
+          <w:p/>
+        </w:tc>
+        <w:tc>
+          <w:tcPr>
+            <w:tcW w:w="4678" w:type="dxa"/>
+          </w:tcPr>
+          <w:p>
+            <w:r>
+              <w:t xml:space="preserve">Ludo, Mini Ludo et </w:t>
+            </w:r>
+            <w:proofErr w:type="spellStart"/>
+            <w:r>
+              <w:t>Miko</w:t>
+            </w:r>
+            <w:proofErr w:type="spellEnd"/>
+            <w:r>
+              <w:t xml:space="preserve"> ne peuvent pas taper au prochain tour</w:t>
+            </w:r>
+          </w:p>
+        </w:tc>
+      </w:tr>
+      <w:tr>
+        <w:tc>
+          <w:tcPr>
+            <w:tcW w:w="2091" w:type="dxa"/>
+            <w:shd w:val="clear" w:color="auto" w:fill="A6A6A6" w:themeFill="background1" w:themeFillShade="A6"/>
+          </w:tcPr>
+          <w:p>
+            <w:r>
+              <w:t>Toujours là pour toi</w:t>
+            </w:r>
+          </w:p>
+        </w:tc>
+        <w:tc>
+          <w:tcPr>
+            <w:tcW w:w="1311" w:type="dxa"/>
+            <w:shd w:val="clear" w:color="auto" w:fill="A6A6A6" w:themeFill="background1" w:themeFillShade="A6"/>
+          </w:tcPr>
+          <w:p>
+            <w:r>
+              <w:t>Julien</w:t>
+            </w:r>
+          </w:p>
+        </w:tc>
+        <w:tc>
+          <w:tcPr>
+            <w:tcW w:w="805" w:type="dxa"/>
+            <w:shd w:val="clear" w:color="auto" w:fill="A6A6A6" w:themeFill="background1" w:themeFillShade="A6"/>
+          </w:tcPr>
+          <w:p>
+            <w:r>
+              <w:t>3</w:t>
+            </w:r>
+          </w:p>
+        </w:tc>
+        <w:tc>
+          <w:tcPr>
+            <w:tcW w:w="810" w:type="dxa"/>
+            <w:shd w:val="clear" w:color="auto" w:fill="A6A6A6" w:themeFill="background1" w:themeFillShade="A6"/>
+          </w:tcPr>
+          <w:p>
+            <w:r>
+              <w:t>Sort</w:t>
+            </w:r>
+          </w:p>
+        </w:tc>
+        <w:tc>
+          <w:tcPr>
+            <w:tcW w:w="1221" w:type="dxa"/>
+            <w:shd w:val="clear" w:color="auto" w:fill="A6A6A6" w:themeFill="background1" w:themeFillShade="A6"/>
+          </w:tcPr>
+          <w:p/>
+        </w:tc>
+        <w:tc>
+          <w:tcPr>
+            <w:tcW w:w="4678" w:type="dxa"/>
+            <w:shd w:val="clear" w:color="auto" w:fill="A6A6A6" w:themeFill="background1" w:themeFillShade="A6"/>
+          </w:tcPr>
+          <w:p>
+            <w:r>
+              <w:t>Donne +1/+1 à tous tes serviteurs pdt 2 tours</w:t>
+            </w:r>
+          </w:p>
+        </w:tc>
+      </w:tr>
+      <w:tr>
+        <w:tc>
+          <w:tcPr>
+            <w:tcW w:w="2091" w:type="dxa"/>
+          </w:tcPr>
+          <w:p>
+            <w:r>
+              <w:t>Mme Jean</w:t>
+            </w:r>
+          </w:p>
+        </w:tc>
+        <w:tc>
+          <w:tcPr>
+            <w:tcW w:w="1311" w:type="dxa"/>
+          </w:tcPr>
+          <w:p>
+            <w:r>
+              <w:t>Prof</w:t>
+            </w:r>
+          </w:p>
+        </w:tc>
+        <w:tc>
+          <w:tcPr>
+            <w:tcW w:w="805" w:type="dxa"/>
+          </w:tcPr>
+          <w:p>
+            <w:r>
+              <w:t>3</w:t>
+            </w:r>
+          </w:p>
+        </w:tc>
+        <w:tc>
+          <w:tcPr>
+            <w:tcW w:w="810" w:type="dxa"/>
+          </w:tcPr>
+          <w:p>
+            <w:r>
+              <w:t>Sort</w:t>
+            </w:r>
+          </w:p>
+        </w:tc>
+        <w:tc>
+          <w:tcPr>
+            <w:tcW w:w="1221" w:type="dxa"/>
+          </w:tcPr>
+          <w:p/>
+        </w:tc>
+        <w:tc>
+          <w:tcPr>
+            <w:tcW w:w="4678" w:type="dxa"/>
+          </w:tcPr>
+          <w:p>
+            <w:r>
+              <w:t>Aucun serviteur ennemi ne peut taper au prochain tour</w:t>
             </w:r>
           </w:p>
         </w:tc>
         <w:bookmarkStart w:id="0" w:name="_GoBack"/>
         <w:bookmarkEnd w:id="0"/>
-      </w:tr>
-      <w:tr>
-        <w:tc>
-          <w:tcPr>
-            <w:tcW w:w="2091" w:type="dxa"/>
-          </w:tcPr>
-          <w:p>
-            <w:r>
-              <w:t>Julien mendiant</w:t>
-            </w:r>
-          </w:p>
-        </w:tc>
-        <w:tc>
-          <w:tcPr>
-            <w:tcW w:w="1311" w:type="dxa"/>
-          </w:tcPr>
-          <w:p>
-            <w:r>
-              <w:t>Julien</w:t>
-            </w:r>
-          </w:p>
-        </w:tc>
-        <w:tc>
-          <w:tcPr>
-            <w:tcW w:w="805" w:type="dxa"/>
-          </w:tcPr>
-          <w:p>
-            <w:r>
-              <w:t>4</w:t>
-            </w:r>
-          </w:p>
-        </w:tc>
-        <w:tc>
-          <w:tcPr>
-            <w:tcW w:w="810" w:type="dxa"/>
-          </w:tcPr>
-          <w:p>
-            <w:r>
-              <w:t>1/5</w:t>
-            </w:r>
-          </w:p>
-        </w:tc>
-        <w:tc>
-          <w:tcPr>
-            <w:tcW w:w="1221" w:type="dxa"/>
-          </w:tcPr>
-          <w:p/>
-        </w:tc>
-        <w:tc>
-          <w:tcPr>
-            <w:tcW w:w="4678" w:type="dxa"/>
-          </w:tcPr>
-          <w:p>
-            <w:r>
-              <w:t>Gagne 1 marqueur « or » à la fin de chaque tour</w:t>
-            </w:r>
-          </w:p>
-          <w:p>
-            <w:r>
-              <w:t>Si 3 marqueurs or, gagne une carte « Pouvoir du mendiant » qui donne +3/+3 à une créa pdt 1 tour</w:t>
-            </w:r>
-          </w:p>
-        </w:tc>
-      </w:tr>
-      <w:tr>
-        <w:tc>
-          <w:tcPr>
-            <w:tcW w:w="2091" w:type="dxa"/>
-          </w:tcPr>
-          <w:p>
-            <w:r>
-              <w:t>Subjonctif</w:t>
-            </w:r>
-          </w:p>
-        </w:tc>
-        <w:tc>
-          <w:tcPr>
-            <w:tcW w:w="1311" w:type="dxa"/>
-          </w:tcPr>
-          <w:p>
-            <w:r>
-              <w:t>Neutre</w:t>
-            </w:r>
-          </w:p>
-        </w:tc>
-        <w:tc>
-          <w:tcPr>
-            <w:tcW w:w="805" w:type="dxa"/>
-          </w:tcPr>
-          <w:p>
-            <w:r>
-              <w:t>3</w:t>
-            </w:r>
-          </w:p>
-        </w:tc>
-        <w:tc>
-          <w:tcPr>
-            <w:tcW w:w="810" w:type="dxa"/>
-          </w:tcPr>
-          <w:p>
-            <w:r>
-              <w:t>Sort</w:t>
-            </w:r>
-          </w:p>
-        </w:tc>
-        <w:tc>
-          <w:tcPr>
-            <w:tcW w:w="1221" w:type="dxa"/>
-          </w:tcPr>
-          <w:p/>
-        </w:tc>
-        <w:tc>
-          <w:tcPr>
-            <w:tcW w:w="4678" w:type="dxa"/>
-          </w:tcPr>
-          <w:p>
-            <w:r>
-              <w:t xml:space="preserve">Ludo, Mini Ludo et </w:t>
-            </w:r>
-            <w:proofErr w:type="spellStart"/>
-            <w:r>
-              <w:t>Miko</w:t>
-            </w:r>
-            <w:proofErr w:type="spellEnd"/>
-            <w:r>
-              <w:t xml:space="preserve"> ne peuvent pas taper au prochain tour</w:t>
-            </w:r>
-          </w:p>
-        </w:tc>
-      </w:tr>
-      <w:tr>
-        <w:tc>
-          <w:tcPr>
-            <w:tcW w:w="2091" w:type="dxa"/>
-          </w:tcPr>
-          <w:p>
-            <w:r>
-              <w:t>Toujours là pour toi</w:t>
-            </w:r>
-          </w:p>
-        </w:tc>
-        <w:tc>
-          <w:tcPr>
-            <w:tcW w:w="1311" w:type="dxa"/>
-          </w:tcPr>
-          <w:p>
-            <w:r>
-              <w:t>Julien</w:t>
-            </w:r>
-          </w:p>
-        </w:tc>
-        <w:tc>
-          <w:tcPr>
-            <w:tcW w:w="805" w:type="dxa"/>
-          </w:tcPr>
-          <w:p>
-            <w:r>
-              <w:t>3</w:t>
-            </w:r>
-          </w:p>
-        </w:tc>
-        <w:tc>
-          <w:tcPr>
-            <w:tcW w:w="810" w:type="dxa"/>
-          </w:tcPr>
-          <w:p>
-            <w:r>
-              <w:t>Sort</w:t>
-            </w:r>
-          </w:p>
-        </w:tc>
-        <w:tc>
-          <w:tcPr>
-            <w:tcW w:w="1221" w:type="dxa"/>
-          </w:tcPr>
-          <w:p/>
-        </w:tc>
-        <w:tc>
-          <w:tcPr>
-            <w:tcW w:w="4678" w:type="dxa"/>
-          </w:tcPr>
-          <w:p>
-            <w:r>
-              <w:t>Donne +1/+1 à tous tes serviteurs pdt 2 tours</w:t>
-            </w:r>
-          </w:p>
-        </w:tc>
-      </w:tr>
-      <w:tr>
-        <w:tc>
-          <w:tcPr>
-            <w:tcW w:w="2091" w:type="dxa"/>
-          </w:tcPr>
-          <w:p>
-            <w:r>
-              <w:t>Mme Jean</w:t>
-            </w:r>
-          </w:p>
-        </w:tc>
-        <w:tc>
-          <w:tcPr>
-            <w:tcW w:w="1311" w:type="dxa"/>
-          </w:tcPr>
-          <w:p>
-            <w:r>
-              <w:t>Prof</w:t>
-            </w:r>
-          </w:p>
-        </w:tc>
-        <w:tc>
-          <w:tcPr>
-            <w:tcW w:w="805" w:type="dxa"/>
-          </w:tcPr>
-          <w:p>
-            <w:r>
-              <w:t>6</w:t>
-            </w:r>
-          </w:p>
-        </w:tc>
-        <w:tc>
-          <w:tcPr>
-            <w:tcW w:w="810" w:type="dxa"/>
-          </w:tcPr>
-          <w:p>
-            <w:r>
-              <w:t>Sort</w:t>
-            </w:r>
-          </w:p>
-        </w:tc>
-        <w:tc>
-          <w:tcPr>
-            <w:tcW w:w="1221" w:type="dxa"/>
-          </w:tcPr>
-          <w:p/>
-        </w:tc>
-        <w:tc>
-          <w:tcPr>
-            <w:tcW w:w="4678" w:type="dxa"/>
-          </w:tcPr>
-          <w:p>
-            <w:r>
-              <w:t>Aucun serviteur ennemi ne peut taper au prochain tour</w:t>
-            </w:r>
-          </w:p>
-        </w:tc>
       </w:tr>
       <w:tr>
         <w:tc>

</xml_diff>

<commit_message>
Added Mme Jean spell
</commit_message>
<xml_diff>
--- a/External files/Text files/Cartes_propre.docx
+++ b/External files/Text files/Cartes_propre.docx
@@ -6,13 +6,8 @@
       <w:pPr>
         <w:pStyle w:val="Titre1"/>
       </w:pPr>
-      <w:proofErr w:type="spellStart"/>
       <w:r>
-        <w:t>Rankulstone</w:t>
-      </w:r>
-      <w:proofErr w:type="spellEnd"/>
-      <w:r>
-        <w:t xml:space="preserve"> – cartes au propre</w:t>
+        <w:t>Rankulstone – cartes au propre</w:t>
       </w:r>
     </w:p>
     <w:p/>
@@ -22,13 +17,8 @@
       </w:r>
     </w:p>
     <w:p>
-      <w:proofErr w:type="spellStart"/>
       <w:r>
-        <w:t>Guinsoo</w:t>
-      </w:r>
-      <w:proofErr w:type="spellEnd"/>
-      <w:r>
-        <w:t> : peut attaquer deux fois par tour</w:t>
+        <w:t>Guinsoo : peut attaquer deux fois par tour</w:t>
       </w:r>
     </w:p>
     <w:p>
@@ -126,13 +116,8 @@
           </w:tcPr>
           <w:p>
             <w:r>
-              <w:t xml:space="preserve">Julien OTP </w:t>
-            </w:r>
-            <w:proofErr w:type="spellStart"/>
-            <w:r>
-              <w:t>Kayle</w:t>
-            </w:r>
-            <w:proofErr w:type="spellEnd"/>
+              <w:t>Julien OTP Kayle</w:t>
+            </w:r>
           </w:p>
         </w:tc>
         <w:tc>
@@ -195,13 +180,8 @@
           </w:tcPr>
           <w:p>
             <w:r>
-              <w:t xml:space="preserve">Julien OTP </w:t>
-            </w:r>
-            <w:proofErr w:type="spellStart"/>
-            <w:r>
-              <w:t>Anivia</w:t>
-            </w:r>
-            <w:proofErr w:type="spellEnd"/>
+              <w:t>Julien OTP Anivia</w:t>
+            </w:r>
           </w:p>
         </w:tc>
         <w:tc>
@@ -312,13 +292,8 @@
             <w:tcW w:w="4678" w:type="dxa"/>
           </w:tcPr>
           <w:p>
-            <w:proofErr w:type="gramStart"/>
-            <w:r>
-              <w:t>Laisse le</w:t>
-            </w:r>
-            <w:proofErr w:type="gramEnd"/>
-            <w:r>
-              <w:t xml:space="preserve"> serviteur/ennemi à 1 point de vie</w:t>
+            <w:r>
+              <w:t>Laisse le serviteur/ennemi à 1 point de vie</w:t>
             </w:r>
           </w:p>
         </w:tc>
@@ -382,194 +357,6 @@
           <w:p>
             <w:r>
               <w:t>Si 3 marqueurs or, gagne une carte « Pouvoir du mendiant » qui donne +3/+3 à une créa pdt 1 tour</w:t>
-            </w:r>
-          </w:p>
-        </w:tc>
-      </w:tr>
-      <w:tr>
-        <w:tc>
-          <w:tcPr>
-            <w:tcW w:w="2091" w:type="dxa"/>
-          </w:tcPr>
-          <w:p>
-            <w:r>
-              <w:t>Subjonctif</w:t>
-            </w:r>
-          </w:p>
-        </w:tc>
-        <w:tc>
-          <w:tcPr>
-            <w:tcW w:w="1311" w:type="dxa"/>
-          </w:tcPr>
-          <w:p>
-            <w:r>
-              <w:t>Neutre</w:t>
-            </w:r>
-          </w:p>
-        </w:tc>
-        <w:tc>
-          <w:tcPr>
-            <w:tcW w:w="805" w:type="dxa"/>
-          </w:tcPr>
-          <w:p>
-            <w:r>
-              <w:t>3</w:t>
-            </w:r>
-          </w:p>
-        </w:tc>
-        <w:tc>
-          <w:tcPr>
-            <w:tcW w:w="810" w:type="dxa"/>
-          </w:tcPr>
-          <w:p>
-            <w:r>
-              <w:t>Sort</w:t>
-            </w:r>
-          </w:p>
-        </w:tc>
-        <w:tc>
-          <w:tcPr>
-            <w:tcW w:w="1221" w:type="dxa"/>
-          </w:tcPr>
-          <w:p/>
-        </w:tc>
-        <w:tc>
-          <w:tcPr>
-            <w:tcW w:w="4678" w:type="dxa"/>
-          </w:tcPr>
-          <w:p>
-            <w:r>
-              <w:t xml:space="preserve">Ludo, Mini Ludo et </w:t>
-            </w:r>
-            <w:proofErr w:type="spellStart"/>
-            <w:r>
-              <w:t>Miko</w:t>
-            </w:r>
-            <w:proofErr w:type="spellEnd"/>
-            <w:r>
-              <w:t xml:space="preserve"> ne peuvent pas taper au prochain tour</w:t>
-            </w:r>
-          </w:p>
-        </w:tc>
-      </w:tr>
-      <w:tr>
-        <w:tc>
-          <w:tcPr>
-            <w:tcW w:w="2091" w:type="dxa"/>
-            <w:shd w:val="clear" w:color="auto" w:fill="A6A6A6" w:themeFill="background1" w:themeFillShade="A6"/>
-          </w:tcPr>
-          <w:p>
-            <w:r>
-              <w:t>Toujours là pour toi</w:t>
-            </w:r>
-          </w:p>
-        </w:tc>
-        <w:tc>
-          <w:tcPr>
-            <w:tcW w:w="1311" w:type="dxa"/>
-            <w:shd w:val="clear" w:color="auto" w:fill="A6A6A6" w:themeFill="background1" w:themeFillShade="A6"/>
-          </w:tcPr>
-          <w:p>
-            <w:r>
-              <w:t>Julien</w:t>
-            </w:r>
-          </w:p>
-        </w:tc>
-        <w:tc>
-          <w:tcPr>
-            <w:tcW w:w="805" w:type="dxa"/>
-            <w:shd w:val="clear" w:color="auto" w:fill="A6A6A6" w:themeFill="background1" w:themeFillShade="A6"/>
-          </w:tcPr>
-          <w:p>
-            <w:r>
-              <w:t>3</w:t>
-            </w:r>
-          </w:p>
-        </w:tc>
-        <w:tc>
-          <w:tcPr>
-            <w:tcW w:w="810" w:type="dxa"/>
-            <w:shd w:val="clear" w:color="auto" w:fill="A6A6A6" w:themeFill="background1" w:themeFillShade="A6"/>
-          </w:tcPr>
-          <w:p>
-            <w:r>
-              <w:t>Sort</w:t>
-            </w:r>
-          </w:p>
-        </w:tc>
-        <w:tc>
-          <w:tcPr>
-            <w:tcW w:w="1221" w:type="dxa"/>
-            <w:shd w:val="clear" w:color="auto" w:fill="A6A6A6" w:themeFill="background1" w:themeFillShade="A6"/>
-          </w:tcPr>
-          <w:p/>
-        </w:tc>
-        <w:tc>
-          <w:tcPr>
-            <w:tcW w:w="4678" w:type="dxa"/>
-            <w:shd w:val="clear" w:color="auto" w:fill="A6A6A6" w:themeFill="background1" w:themeFillShade="A6"/>
-          </w:tcPr>
-          <w:p>
-            <w:r>
-              <w:t>Donne +1/+1 à tous tes serviteurs pdt 2 tours</w:t>
-            </w:r>
-          </w:p>
-        </w:tc>
-      </w:tr>
-      <w:tr>
-        <w:tc>
-          <w:tcPr>
-            <w:tcW w:w="2091" w:type="dxa"/>
-          </w:tcPr>
-          <w:p>
-            <w:r>
-              <w:t>Mme Jean</w:t>
-            </w:r>
-          </w:p>
-        </w:tc>
-        <w:tc>
-          <w:tcPr>
-            <w:tcW w:w="1311" w:type="dxa"/>
-          </w:tcPr>
-          <w:p>
-            <w:r>
-              <w:t>Prof</w:t>
-            </w:r>
-          </w:p>
-        </w:tc>
-        <w:tc>
-          <w:tcPr>
-            <w:tcW w:w="805" w:type="dxa"/>
-          </w:tcPr>
-          <w:p>
-            <w:r>
-              <w:t>3</w:t>
-            </w:r>
-          </w:p>
-        </w:tc>
-        <w:tc>
-          <w:tcPr>
-            <w:tcW w:w="810" w:type="dxa"/>
-          </w:tcPr>
-          <w:p>
-            <w:r>
-              <w:t>Sort</w:t>
-            </w:r>
-          </w:p>
-        </w:tc>
-        <w:tc>
-          <w:tcPr>
-            <w:tcW w:w="1221" w:type="dxa"/>
-          </w:tcPr>
-          <w:p/>
-        </w:tc>
-        <w:tc>
-          <w:tcPr>
-            <w:tcW w:w="4678" w:type="dxa"/>
-          </w:tcPr>
-          <w:p>
-            <w:r>
-              <w:t>Aucun serviteur ennemi ne peut taper au prochain tour</w:t>
             </w:r>
           </w:p>
         </w:tc>
@@ -583,6 +370,192 @@
           </w:tcPr>
           <w:p>
             <w:r>
+              <w:t>Subjonctif</w:t>
+            </w:r>
+          </w:p>
+        </w:tc>
+        <w:tc>
+          <w:tcPr>
+            <w:tcW w:w="1311" w:type="dxa"/>
+          </w:tcPr>
+          <w:p>
+            <w:r>
+              <w:t>Neutre</w:t>
+            </w:r>
+          </w:p>
+        </w:tc>
+        <w:tc>
+          <w:tcPr>
+            <w:tcW w:w="805" w:type="dxa"/>
+          </w:tcPr>
+          <w:p>
+            <w:r>
+              <w:t>3</w:t>
+            </w:r>
+          </w:p>
+        </w:tc>
+        <w:tc>
+          <w:tcPr>
+            <w:tcW w:w="810" w:type="dxa"/>
+          </w:tcPr>
+          <w:p>
+            <w:r>
+              <w:t>Sort</w:t>
+            </w:r>
+          </w:p>
+        </w:tc>
+        <w:tc>
+          <w:tcPr>
+            <w:tcW w:w="1221" w:type="dxa"/>
+          </w:tcPr>
+          <w:p/>
+        </w:tc>
+        <w:tc>
+          <w:tcPr>
+            <w:tcW w:w="4678" w:type="dxa"/>
+          </w:tcPr>
+          <w:p>
+            <w:r>
+              <w:t>Ludo, Mini Ludo et Miko ne peuvent pas taper au prochain tour</w:t>
+            </w:r>
+          </w:p>
+        </w:tc>
+      </w:tr>
+      <w:tr>
+        <w:tc>
+          <w:tcPr>
+            <w:tcW w:w="2091" w:type="dxa"/>
+            <w:shd w:val="clear" w:color="auto" w:fill="A6A6A6" w:themeFill="background1" w:themeFillShade="A6"/>
+          </w:tcPr>
+          <w:p>
+            <w:r>
+              <w:t>Toujours là pour toi</w:t>
+            </w:r>
+          </w:p>
+        </w:tc>
+        <w:tc>
+          <w:tcPr>
+            <w:tcW w:w="1311" w:type="dxa"/>
+            <w:shd w:val="clear" w:color="auto" w:fill="A6A6A6" w:themeFill="background1" w:themeFillShade="A6"/>
+          </w:tcPr>
+          <w:p>
+            <w:r>
+              <w:t>Julien</w:t>
+            </w:r>
+          </w:p>
+        </w:tc>
+        <w:tc>
+          <w:tcPr>
+            <w:tcW w:w="805" w:type="dxa"/>
+            <w:shd w:val="clear" w:color="auto" w:fill="A6A6A6" w:themeFill="background1" w:themeFillShade="A6"/>
+          </w:tcPr>
+          <w:p>
+            <w:r>
+              <w:t>3</w:t>
+            </w:r>
+          </w:p>
+        </w:tc>
+        <w:tc>
+          <w:tcPr>
+            <w:tcW w:w="810" w:type="dxa"/>
+            <w:shd w:val="clear" w:color="auto" w:fill="A6A6A6" w:themeFill="background1" w:themeFillShade="A6"/>
+          </w:tcPr>
+          <w:p>
+            <w:r>
+              <w:t>Sort</w:t>
+            </w:r>
+          </w:p>
+        </w:tc>
+        <w:tc>
+          <w:tcPr>
+            <w:tcW w:w="1221" w:type="dxa"/>
+            <w:shd w:val="clear" w:color="auto" w:fill="A6A6A6" w:themeFill="background1" w:themeFillShade="A6"/>
+          </w:tcPr>
+          <w:p/>
+        </w:tc>
+        <w:tc>
+          <w:tcPr>
+            <w:tcW w:w="4678" w:type="dxa"/>
+            <w:shd w:val="clear" w:color="auto" w:fill="A6A6A6" w:themeFill="background1" w:themeFillShade="A6"/>
+          </w:tcPr>
+          <w:p>
+            <w:r>
+              <w:t>Donne +1/+1 à tous tes serviteurs pdt 2 tours</w:t>
+            </w:r>
+          </w:p>
+        </w:tc>
+      </w:tr>
+      <w:tr>
+        <w:tc>
+          <w:tcPr>
+            <w:tcW w:w="2091" w:type="dxa"/>
+            <w:shd w:val="clear" w:color="auto" w:fill="A6A6A6" w:themeFill="background1" w:themeFillShade="A6"/>
+          </w:tcPr>
+          <w:p>
+            <w:r>
+              <w:t>Mme Jean</w:t>
+            </w:r>
+          </w:p>
+        </w:tc>
+        <w:tc>
+          <w:tcPr>
+            <w:tcW w:w="1311" w:type="dxa"/>
+            <w:shd w:val="clear" w:color="auto" w:fill="A6A6A6" w:themeFill="background1" w:themeFillShade="A6"/>
+          </w:tcPr>
+          <w:p>
+            <w:r>
+              <w:t>Prof</w:t>
+            </w:r>
+          </w:p>
+        </w:tc>
+        <w:tc>
+          <w:tcPr>
+            <w:tcW w:w="805" w:type="dxa"/>
+            <w:shd w:val="clear" w:color="auto" w:fill="A6A6A6" w:themeFill="background1" w:themeFillShade="A6"/>
+          </w:tcPr>
+          <w:p>
+            <w:r>
+              <w:t>3</w:t>
+            </w:r>
+          </w:p>
+        </w:tc>
+        <w:tc>
+          <w:tcPr>
+            <w:tcW w:w="810" w:type="dxa"/>
+            <w:shd w:val="clear" w:color="auto" w:fill="A6A6A6" w:themeFill="background1" w:themeFillShade="A6"/>
+          </w:tcPr>
+          <w:p>
+            <w:r>
+              <w:t>Sort</w:t>
+            </w:r>
+          </w:p>
+        </w:tc>
+        <w:tc>
+          <w:tcPr>
+            <w:tcW w:w="1221" w:type="dxa"/>
+            <w:shd w:val="clear" w:color="auto" w:fill="A6A6A6" w:themeFill="background1" w:themeFillShade="A6"/>
+          </w:tcPr>
+          <w:p/>
+        </w:tc>
+        <w:tc>
+          <w:tcPr>
+            <w:tcW w:w="4678" w:type="dxa"/>
+            <w:shd w:val="clear" w:color="auto" w:fill="A6A6A6" w:themeFill="background1" w:themeFillShade="A6"/>
+          </w:tcPr>
+          <w:p>
+            <w:r>
+              <w:t>Aucun serviteur ennemi ne peut taper au prochain tour</w:t>
+            </w:r>
+          </w:p>
+        </w:tc>
+      </w:tr>
+      <w:tr>
+        <w:tc>
+          <w:tcPr>
+            <w:tcW w:w="2091" w:type="dxa"/>
+          </w:tcPr>
+          <w:p>
+            <w:r>
               <w:t>Tentative de reconnexion</w:t>
             </w:r>
           </w:p>
@@ -640,34 +613,559 @@
             <w:tcW w:w="2091" w:type="dxa"/>
           </w:tcPr>
           <w:p>
-            <w:proofErr w:type="spellStart"/>
+            <w:r>
+              <w:t>Miko le bg (LEG)</w:t>
+            </w:r>
+          </w:p>
+        </w:tc>
+        <w:tc>
+          <w:tcPr>
+            <w:tcW w:w="1311" w:type="dxa"/>
+          </w:tcPr>
+          <w:p>
             <w:r>
               <w:t>Miko</w:t>
             </w:r>
-            <w:proofErr w:type="spellEnd"/>
-            <w:r>
-              <w:t xml:space="preserve"> le </w:t>
-            </w:r>
-            <w:proofErr w:type="spellStart"/>
-            <w:r>
-              <w:t>bg</w:t>
-            </w:r>
-            <w:proofErr w:type="spellEnd"/>
-            <w:r>
-              <w:t xml:space="preserve"> (LEG)</w:t>
-            </w:r>
-          </w:p>
-        </w:tc>
-        <w:tc>
-          <w:tcPr>
-            <w:tcW w:w="1311" w:type="dxa"/>
-          </w:tcPr>
-          <w:p>
-            <w:proofErr w:type="spellStart"/>
+          </w:p>
+        </w:tc>
+        <w:tc>
+          <w:tcPr>
+            <w:tcW w:w="805" w:type="dxa"/>
+          </w:tcPr>
+          <w:p>
+            <w:r>
+              <w:t>3</w:t>
+            </w:r>
+          </w:p>
+        </w:tc>
+        <w:tc>
+          <w:tcPr>
+            <w:tcW w:w="810" w:type="dxa"/>
+          </w:tcPr>
+          <w:p>
+            <w:r>
+              <w:t>3/3</w:t>
+            </w:r>
+          </w:p>
+        </w:tc>
+        <w:tc>
+          <w:tcPr>
+            <w:tcW w:w="1221" w:type="dxa"/>
+          </w:tcPr>
+          <w:p>
+            <w:r>
+              <w:t>Alpha</w:t>
+            </w:r>
+          </w:p>
+        </w:tc>
+        <w:tc>
+          <w:tcPr>
+            <w:tcW w:w="4678" w:type="dxa"/>
+          </w:tcPr>
+          <w:p>
+            <w:r>
+              <w:t>A 50%</w:t>
+            </w:r>
+            <w:r>
+              <w:t xml:space="preserve"> de chance</w:t>
+            </w:r>
+            <w:r>
+              <w:t xml:space="preserve"> de doubler les dégâts</w:t>
+            </w:r>
+          </w:p>
+        </w:tc>
+      </w:tr>
+      <w:tr>
+        <w:tc>
+          <w:tcPr>
+            <w:tcW w:w="2091" w:type="dxa"/>
+          </w:tcPr>
+          <w:p>
+            <w:r>
+              <w:t>Reproduction imparfaite</w:t>
+            </w:r>
+          </w:p>
+        </w:tc>
+        <w:tc>
+          <w:tcPr>
+            <w:tcW w:w="1311" w:type="dxa"/>
+          </w:tcPr>
+          <w:p>
+            <w:r>
+              <w:t>Neutre</w:t>
+            </w:r>
+          </w:p>
+        </w:tc>
+        <w:tc>
+          <w:tcPr>
+            <w:tcW w:w="805" w:type="dxa"/>
+          </w:tcPr>
+          <w:p>
+            <w:r>
+              <w:t>3</w:t>
+            </w:r>
+          </w:p>
+        </w:tc>
+        <w:tc>
+          <w:tcPr>
+            <w:tcW w:w="810" w:type="dxa"/>
+          </w:tcPr>
+          <w:p>
+            <w:r>
+              <w:t>Sort</w:t>
+            </w:r>
+          </w:p>
+        </w:tc>
+        <w:tc>
+          <w:tcPr>
+            <w:tcW w:w="1221" w:type="dxa"/>
+          </w:tcPr>
+          <w:p/>
+        </w:tc>
+        <w:tc>
+          <w:tcPr>
+            <w:tcW w:w="4678" w:type="dxa"/>
+          </w:tcPr>
+          <w:p>
+            <w:r>
+              <w:t>Copie le serviteur ciblé en 1/1</w:t>
+            </w:r>
+          </w:p>
+        </w:tc>
+      </w:tr>
+      <w:tr>
+        <w:tc>
+          <w:tcPr>
+            <w:tcW w:w="2091" w:type="dxa"/>
+          </w:tcPr>
+          <w:p>
+            <w:r>
+              <w:t>Insulte pas mature</w:t>
+            </w:r>
+          </w:p>
+        </w:tc>
+        <w:tc>
+          <w:tcPr>
+            <w:tcW w:w="1311" w:type="dxa"/>
+          </w:tcPr>
+          <w:p>
+            <w:r>
+              <w:t>Mini-Ludo</w:t>
+            </w:r>
+          </w:p>
+        </w:tc>
+        <w:tc>
+          <w:tcPr>
+            <w:tcW w:w="805" w:type="dxa"/>
+          </w:tcPr>
+          <w:p>
+            <w:r>
+              <w:t>2</w:t>
+            </w:r>
+          </w:p>
+        </w:tc>
+        <w:tc>
+          <w:tcPr>
+            <w:tcW w:w="810" w:type="dxa"/>
+          </w:tcPr>
+          <w:p>
+            <w:r>
+              <w:t>Sort</w:t>
+            </w:r>
+          </w:p>
+        </w:tc>
+        <w:tc>
+          <w:tcPr>
+            <w:tcW w:w="1221" w:type="dxa"/>
+          </w:tcPr>
+          <w:p/>
+        </w:tc>
+        <w:tc>
+          <w:tcPr>
+            <w:tcW w:w="4678" w:type="dxa"/>
+          </w:tcPr>
+          <w:p>
+            <w:r>
+              <w:t>Donne 0/+2 et provocation au serviteur ciblé</w:t>
+            </w:r>
+          </w:p>
+        </w:tc>
+      </w:tr>
+      <w:tr>
+        <w:tc>
+          <w:tcPr>
+            <w:tcW w:w="2091" w:type="dxa"/>
+          </w:tcPr>
+          <w:p>
+            <w:r>
+              <w:t>Victor en retard</w:t>
+            </w:r>
+          </w:p>
+        </w:tc>
+        <w:tc>
+          <w:tcPr>
+            <w:tcW w:w="1311" w:type="dxa"/>
+          </w:tcPr>
+          <w:p>
+            <w:r>
+              <w:t>Victor</w:t>
+            </w:r>
+          </w:p>
+        </w:tc>
+        <w:tc>
+          <w:tcPr>
+            <w:tcW w:w="805" w:type="dxa"/>
+          </w:tcPr>
+          <w:p>
+            <w:r>
+              <w:t>3</w:t>
+            </w:r>
+          </w:p>
+        </w:tc>
+        <w:tc>
+          <w:tcPr>
+            <w:tcW w:w="810" w:type="dxa"/>
+          </w:tcPr>
+          <w:p>
+            <w:r>
+              <w:t>8/8</w:t>
+            </w:r>
+          </w:p>
+        </w:tc>
+        <w:tc>
+          <w:tcPr>
+            <w:tcW w:w="1221" w:type="dxa"/>
+          </w:tcPr>
+          <w:p>
+            <w:r>
+              <w:t>Alpha</w:t>
+            </w:r>
+          </w:p>
+        </w:tc>
+        <w:tc>
+          <w:tcPr>
+            <w:tcW w:w="4678" w:type="dxa"/>
+          </w:tcPr>
+          <w:p>
+            <w:r>
+              <w:t>Apparaît 2 tours alliés après son invocation</w:t>
+            </w:r>
+          </w:p>
+        </w:tc>
+      </w:tr>
+      <w:tr>
+        <w:tc>
+          <w:tcPr>
+            <w:tcW w:w="2091" w:type="dxa"/>
+          </w:tcPr>
+          <w:p>
+            <w:r>
+              <w:t>Jhin de la spé art</w:t>
+            </w:r>
+          </w:p>
+        </w:tc>
+        <w:tc>
+          <w:tcPr>
+            <w:tcW w:w="1311" w:type="dxa"/>
+          </w:tcPr>
+          <w:p>
+            <w:r>
+              <w:t>Victor</w:t>
+            </w:r>
+          </w:p>
+        </w:tc>
+        <w:tc>
+          <w:tcPr>
+            <w:tcW w:w="805" w:type="dxa"/>
+          </w:tcPr>
+          <w:p>
+            <w:r>
+              <w:t>4</w:t>
+            </w:r>
+          </w:p>
+        </w:tc>
+        <w:tc>
+          <w:tcPr>
+            <w:tcW w:w="810" w:type="dxa"/>
+          </w:tcPr>
+          <w:p>
+            <w:r>
+              <w:t>2/2</w:t>
+            </w:r>
+          </w:p>
+        </w:tc>
+        <w:tc>
+          <w:tcPr>
+            <w:tcW w:w="1221" w:type="dxa"/>
+          </w:tcPr>
+          <w:p>
+            <w:r>
+              <w:t>Guinsoo</w:t>
+            </w:r>
+          </w:p>
+        </w:tc>
+        <w:tc>
+          <w:tcPr>
+            <w:tcW w:w="4678" w:type="dxa"/>
+          </w:tcPr>
+          <w:p>
+            <w:r>
+              <w:t>Envoi 3 balles à 1 sur des ennemis aléatoires puis 1 balle à 2</w:t>
+            </w:r>
+          </w:p>
+        </w:tc>
+      </w:tr>
+      <w:tr>
+        <w:tc>
+          <w:tcPr>
+            <w:tcW w:w="2091" w:type="dxa"/>
+          </w:tcPr>
+          <w:p>
+            <w:r>
+              <w:t>Petite sieste tranquille</w:t>
+            </w:r>
+          </w:p>
+        </w:tc>
+        <w:tc>
+          <w:tcPr>
+            <w:tcW w:w="1311" w:type="dxa"/>
+          </w:tcPr>
+          <w:p>
+            <w:r>
+              <w:t>Ludo</w:t>
+            </w:r>
+          </w:p>
+        </w:tc>
+        <w:tc>
+          <w:tcPr>
+            <w:tcW w:w="805" w:type="dxa"/>
+          </w:tcPr>
+          <w:p>
+            <w:r>
+              <w:t>3</w:t>
+            </w:r>
+          </w:p>
+        </w:tc>
+        <w:tc>
+          <w:tcPr>
+            <w:tcW w:w="810" w:type="dxa"/>
+          </w:tcPr>
+          <w:p>
+            <w:r>
+              <w:t>0/5</w:t>
+            </w:r>
+          </w:p>
+        </w:tc>
+        <w:tc>
+          <w:tcPr>
+            <w:tcW w:w="1221" w:type="dxa"/>
+          </w:tcPr>
+          <w:p/>
+        </w:tc>
+        <w:tc>
+          <w:tcPr>
+            <w:tcW w:w="4678" w:type="dxa"/>
+          </w:tcPr>
+          <w:p>
+            <w:r>
+              <w:t>Se transforme en 4/5 au prochain tour allié</w:t>
+            </w:r>
+          </w:p>
+        </w:tc>
+      </w:tr>
+      <w:tr>
+        <w:tc>
+          <w:tcPr>
+            <w:tcW w:w="2091" w:type="dxa"/>
+          </w:tcPr>
+          <w:p>
+            <w:r>
+              <w:t>J’suis polak</w:t>
+            </w:r>
+          </w:p>
+        </w:tc>
+        <w:tc>
+          <w:tcPr>
+            <w:tcW w:w="1311" w:type="dxa"/>
+          </w:tcPr>
+          <w:p>
             <w:r>
               <w:t>Miko</w:t>
             </w:r>
-            <w:proofErr w:type="spellEnd"/>
+          </w:p>
+        </w:tc>
+        <w:tc>
+          <w:tcPr>
+            <w:tcW w:w="805" w:type="dxa"/>
+          </w:tcPr>
+          <w:p>
+            <w:r>
+              <w:t>2</w:t>
+            </w:r>
+          </w:p>
+        </w:tc>
+        <w:tc>
+          <w:tcPr>
+            <w:tcW w:w="810" w:type="dxa"/>
+          </w:tcPr>
+          <w:p>
+            <w:r>
+              <w:t>Excuse</w:t>
+            </w:r>
+          </w:p>
+        </w:tc>
+        <w:tc>
+          <w:tcPr>
+            <w:tcW w:w="1221" w:type="dxa"/>
+          </w:tcPr>
+          <w:p/>
+        </w:tc>
+        <w:tc>
+          <w:tcPr>
+            <w:tcW w:w="4678" w:type="dxa"/>
+          </w:tcPr>
+          <w:p>
+            <w:r>
+              <w:t>Annule le prochain sort qui cible une de tes créatures</w:t>
+            </w:r>
+          </w:p>
+        </w:tc>
+      </w:tr>
+      <w:tr>
+        <w:tc>
+          <w:tcPr>
+            <w:tcW w:w="2091" w:type="dxa"/>
+          </w:tcPr>
+          <w:p>
+            <w:r>
+              <w:t>Je peux pas j’ai goûter</w:t>
+            </w:r>
+          </w:p>
+        </w:tc>
+        <w:tc>
+          <w:tcPr>
+            <w:tcW w:w="1311" w:type="dxa"/>
+          </w:tcPr>
+          <w:p>
+            <w:r>
+              <w:t>Etienne G.</w:t>
+            </w:r>
+          </w:p>
+        </w:tc>
+        <w:tc>
+          <w:tcPr>
+            <w:tcW w:w="805" w:type="dxa"/>
+          </w:tcPr>
+          <w:p>
+            <w:r>
+              <w:t>1</w:t>
+            </w:r>
+          </w:p>
+        </w:tc>
+        <w:tc>
+          <w:tcPr>
+            <w:tcW w:w="810" w:type="dxa"/>
+          </w:tcPr>
+          <w:p>
+            <w:r>
+              <w:t>Excuse</w:t>
+            </w:r>
+          </w:p>
+        </w:tc>
+        <w:tc>
+          <w:tcPr>
+            <w:tcW w:w="1221" w:type="dxa"/>
+          </w:tcPr>
+          <w:p/>
+        </w:tc>
+        <w:tc>
+          <w:tcPr>
+            <w:tcW w:w="4678" w:type="dxa"/>
+          </w:tcPr>
+          <w:p>
+            <w:r>
+              <w:t>Annule les prochains dégâts que le joueur doit recevoir</w:t>
+            </w:r>
+          </w:p>
+        </w:tc>
+      </w:tr>
+      <w:tr>
+        <w:tc>
+          <w:tcPr>
+            <w:tcW w:w="2091" w:type="dxa"/>
+          </w:tcPr>
+          <w:p>
+            <w:r>
+              <w:t>J’ai pas le mana pour flash</w:t>
+            </w:r>
+          </w:p>
+        </w:tc>
+        <w:tc>
+          <w:tcPr>
+            <w:tcW w:w="1311" w:type="dxa"/>
+          </w:tcPr>
+          <w:p>
+            <w:r>
+              <w:t>Etienne G.</w:t>
+            </w:r>
+          </w:p>
+        </w:tc>
+        <w:tc>
+          <w:tcPr>
+            <w:tcW w:w="805" w:type="dxa"/>
+          </w:tcPr>
+          <w:p>
+            <w:r>
+              <w:t>1</w:t>
+            </w:r>
+          </w:p>
+        </w:tc>
+        <w:tc>
+          <w:tcPr>
+            <w:tcW w:w="810" w:type="dxa"/>
+          </w:tcPr>
+          <w:p>
+            <w:r>
+              <w:t>Excuse</w:t>
+            </w:r>
+          </w:p>
+        </w:tc>
+        <w:tc>
+          <w:tcPr>
+            <w:tcW w:w="1221" w:type="dxa"/>
+          </w:tcPr>
+          <w:p/>
+        </w:tc>
+        <w:tc>
+          <w:tcPr>
+            <w:tcW w:w="4678" w:type="dxa"/>
+          </w:tcPr>
+          <w:p>
+            <w:r>
+              <w:t>Annule les prochains dégâts faits à une de tes créatures</w:t>
+            </w:r>
+          </w:p>
+        </w:tc>
+      </w:tr>
+      <w:tr>
+        <w:tc>
+          <w:tcPr>
+            <w:tcW w:w="2091" w:type="dxa"/>
+          </w:tcPr>
+          <w:p>
+            <w:r>
+              <w:t>Miko sous-coté</w:t>
+            </w:r>
+          </w:p>
+        </w:tc>
+        <w:tc>
+          <w:tcPr>
+            <w:tcW w:w="1311" w:type="dxa"/>
+          </w:tcPr>
+          <w:p>
+            <w:r>
+              <w:t>Miko</w:t>
+            </w:r>
           </w:p>
         </w:tc>
         <w:tc>
@@ -686,6 +1184,132 @@
           </w:tcPr>
           <w:p>
             <w:r>
+              <w:t>2/2</w:t>
+            </w:r>
+          </w:p>
+        </w:tc>
+        <w:tc>
+          <w:tcPr>
+            <w:tcW w:w="1221" w:type="dxa"/>
+          </w:tcPr>
+          <w:p/>
+        </w:tc>
+        <w:tc>
+          <w:tcPr>
+            <w:tcW w:w="4678" w:type="dxa"/>
+          </w:tcPr>
+          <w:p>
+            <w:r>
+              <w:t>Gagne +1/0 pour chaque Ludo sur le terrain, -1/0 pour chaque victor</w:t>
+            </w:r>
+          </w:p>
+        </w:tc>
+      </w:tr>
+      <w:tr>
+        <w:tc>
+          <w:tcPr>
+            <w:tcW w:w="2091" w:type="dxa"/>
+          </w:tcPr>
+          <w:p>
+            <w:r>
+              <w:t>Portail de ZZ’Rot</w:t>
+            </w:r>
+          </w:p>
+        </w:tc>
+        <w:tc>
+          <w:tcPr>
+            <w:tcW w:w="1311" w:type="dxa"/>
+          </w:tcPr>
+          <w:p>
+            <w:r>
+              <w:t>Neutre</w:t>
+            </w:r>
+          </w:p>
+        </w:tc>
+        <w:tc>
+          <w:tcPr>
+            <w:tcW w:w="805" w:type="dxa"/>
+          </w:tcPr>
+          <w:p>
+            <w:r>
+              <w:t>5</w:t>
+            </w:r>
+          </w:p>
+        </w:tc>
+        <w:tc>
+          <w:tcPr>
+            <w:tcW w:w="810" w:type="dxa"/>
+          </w:tcPr>
+          <w:p>
+            <w:r>
+              <w:t>0</w:t>
+            </w:r>
+            <w:r>
+              <w:t>/</w:t>
+            </w:r>
+            <w:r>
+              <w:t>4</w:t>
+            </w:r>
+          </w:p>
+        </w:tc>
+        <w:tc>
+          <w:tcPr>
+            <w:tcW w:w="1221" w:type="dxa"/>
+          </w:tcPr>
+          <w:p>
+            <w:r>
+              <w:t>Défenseur</w:t>
+            </w:r>
+          </w:p>
+        </w:tc>
+        <w:tc>
+          <w:tcPr>
+            <w:tcW w:w="4678" w:type="dxa"/>
+          </w:tcPr>
+          <w:p>
+            <w:r>
+              <w:t>Invoque une 1/1 « Petite merde violette » au début de chaque tour allié</w:t>
+            </w:r>
+          </w:p>
+        </w:tc>
+      </w:tr>
+      <w:tr>
+        <w:tc>
+          <w:tcPr>
+            <w:tcW w:w="2091" w:type="dxa"/>
+          </w:tcPr>
+          <w:p>
+            <w:r>
+              <w:t>Irelia perso 8 dash</w:t>
+            </w:r>
+          </w:p>
+        </w:tc>
+        <w:tc>
+          <w:tcPr>
+            <w:tcW w:w="1311" w:type="dxa"/>
+          </w:tcPr>
+          <w:p>
+            <w:r>
+              <w:t>??</w:t>
+            </w:r>
+          </w:p>
+        </w:tc>
+        <w:tc>
+          <w:tcPr>
+            <w:tcW w:w="805" w:type="dxa"/>
+          </w:tcPr>
+          <w:p>
+            <w:r>
+              <w:t>5</w:t>
+            </w:r>
+          </w:p>
+        </w:tc>
+        <w:tc>
+          <w:tcPr>
+            <w:tcW w:w="810" w:type="dxa"/>
+          </w:tcPr>
+          <w:p>
+            <w:r>
               <w:t>3/3</w:t>
             </w:r>
           </w:p>
@@ -696,765 +1320,46 @@
           </w:tcPr>
           <w:p>
             <w:r>
-              <w:t>Alpha</w:t>
-            </w:r>
-          </w:p>
-        </w:tc>
-        <w:tc>
-          <w:tcPr>
-            <w:tcW w:w="4678" w:type="dxa"/>
-          </w:tcPr>
-          <w:p>
-            <w:r>
-              <w:t>A 50%</w:t>
-            </w:r>
-            <w:r>
-              <w:t xml:space="preserve"> de chance</w:t>
-            </w:r>
-            <w:r>
-              <w:t xml:space="preserve"> de doubler les dégâts</w:t>
-            </w:r>
-          </w:p>
-        </w:tc>
-      </w:tr>
-      <w:tr>
-        <w:tc>
-          <w:tcPr>
-            <w:tcW w:w="2091" w:type="dxa"/>
-          </w:tcPr>
-          <w:p>
-            <w:r>
-              <w:t>Reproduction imparfaite</w:t>
-            </w:r>
-          </w:p>
-        </w:tc>
-        <w:tc>
-          <w:tcPr>
-            <w:tcW w:w="1311" w:type="dxa"/>
-          </w:tcPr>
-          <w:p>
-            <w:r>
-              <w:t>Neutre</w:t>
-            </w:r>
-          </w:p>
-        </w:tc>
-        <w:tc>
-          <w:tcPr>
-            <w:tcW w:w="805" w:type="dxa"/>
-          </w:tcPr>
-          <w:p>
-            <w:r>
-              <w:t>3</w:t>
-            </w:r>
-          </w:p>
-        </w:tc>
-        <w:tc>
-          <w:tcPr>
-            <w:tcW w:w="810" w:type="dxa"/>
-          </w:tcPr>
-          <w:p>
-            <w:r>
-              <w:t>Sort</w:t>
-            </w:r>
-          </w:p>
-        </w:tc>
-        <w:tc>
-          <w:tcPr>
-            <w:tcW w:w="1221" w:type="dxa"/>
-          </w:tcPr>
-          <w:p/>
-        </w:tc>
-        <w:tc>
-          <w:tcPr>
-            <w:tcW w:w="4678" w:type="dxa"/>
-          </w:tcPr>
-          <w:p>
-            <w:r>
-              <w:t>Copie le serviteur ciblé en 1/1</w:t>
-            </w:r>
-          </w:p>
-        </w:tc>
-      </w:tr>
-      <w:tr>
-        <w:tc>
-          <w:tcPr>
-            <w:tcW w:w="2091" w:type="dxa"/>
-          </w:tcPr>
-          <w:p>
-            <w:r>
-              <w:t>Insulte pas mature</w:t>
-            </w:r>
-          </w:p>
-        </w:tc>
-        <w:tc>
-          <w:tcPr>
-            <w:tcW w:w="1311" w:type="dxa"/>
-          </w:tcPr>
-          <w:p>
-            <w:r>
-              <w:t>Mini-Ludo</w:t>
-            </w:r>
-          </w:p>
-        </w:tc>
-        <w:tc>
-          <w:tcPr>
-            <w:tcW w:w="805" w:type="dxa"/>
-          </w:tcPr>
-          <w:p>
-            <w:r>
-              <w:t>2</w:t>
-            </w:r>
-          </w:p>
-        </w:tc>
-        <w:tc>
-          <w:tcPr>
-            <w:tcW w:w="810" w:type="dxa"/>
-          </w:tcPr>
-          <w:p>
-            <w:r>
-              <w:t>Sort</w:t>
-            </w:r>
-          </w:p>
-        </w:tc>
-        <w:tc>
-          <w:tcPr>
-            <w:tcW w:w="1221" w:type="dxa"/>
-          </w:tcPr>
-          <w:p/>
-        </w:tc>
-        <w:tc>
-          <w:tcPr>
-            <w:tcW w:w="4678" w:type="dxa"/>
-          </w:tcPr>
-          <w:p>
-            <w:r>
-              <w:t>Donne 0/+2 et provocation au serviteur ciblé</w:t>
-            </w:r>
-          </w:p>
-        </w:tc>
-      </w:tr>
-      <w:tr>
-        <w:tc>
-          <w:tcPr>
-            <w:tcW w:w="2091" w:type="dxa"/>
-          </w:tcPr>
-          <w:p>
-            <w:r>
-              <w:t>Victor en retard</w:t>
-            </w:r>
-          </w:p>
-        </w:tc>
-        <w:tc>
-          <w:tcPr>
-            <w:tcW w:w="1311" w:type="dxa"/>
-          </w:tcPr>
-          <w:p>
-            <w:r>
-              <w:t>Victor</w:t>
-            </w:r>
-          </w:p>
-        </w:tc>
-        <w:tc>
-          <w:tcPr>
-            <w:tcW w:w="805" w:type="dxa"/>
-          </w:tcPr>
-          <w:p>
-            <w:r>
-              <w:t>3</w:t>
-            </w:r>
-          </w:p>
-        </w:tc>
-        <w:tc>
-          <w:tcPr>
-            <w:tcW w:w="810" w:type="dxa"/>
-          </w:tcPr>
-          <w:p>
-            <w:r>
-              <w:t>8/8</w:t>
-            </w:r>
-          </w:p>
-        </w:tc>
-        <w:tc>
-          <w:tcPr>
-            <w:tcW w:w="1221" w:type="dxa"/>
-          </w:tcPr>
-          <w:p>
-            <w:r>
-              <w:t>Alpha</w:t>
-            </w:r>
-          </w:p>
-        </w:tc>
-        <w:tc>
-          <w:tcPr>
-            <w:tcW w:w="4678" w:type="dxa"/>
-          </w:tcPr>
-          <w:p>
-            <w:r>
-              <w:t>Apparaît 2 tours alliés après son invocation</w:t>
-            </w:r>
-          </w:p>
-        </w:tc>
-      </w:tr>
-      <w:tr>
-        <w:tc>
-          <w:tcPr>
-            <w:tcW w:w="2091" w:type="dxa"/>
-          </w:tcPr>
-          <w:p>
-            <w:proofErr w:type="spellStart"/>
-            <w:r>
-              <w:t>Jhin</w:t>
-            </w:r>
-            <w:proofErr w:type="spellEnd"/>
-            <w:r>
-              <w:t xml:space="preserve"> de la spé art</w:t>
-            </w:r>
-          </w:p>
-        </w:tc>
-        <w:tc>
-          <w:tcPr>
-            <w:tcW w:w="1311" w:type="dxa"/>
-          </w:tcPr>
-          <w:p>
-            <w:r>
-              <w:t>Victor</w:t>
-            </w:r>
-          </w:p>
-        </w:tc>
-        <w:tc>
-          <w:tcPr>
-            <w:tcW w:w="805" w:type="dxa"/>
-          </w:tcPr>
-          <w:p>
-            <w:r>
-              <w:t>4</w:t>
-            </w:r>
-          </w:p>
-        </w:tc>
-        <w:tc>
-          <w:tcPr>
-            <w:tcW w:w="810" w:type="dxa"/>
-          </w:tcPr>
-          <w:p>
-            <w:r>
-              <w:t>2/2</w:t>
-            </w:r>
-          </w:p>
-        </w:tc>
-        <w:tc>
-          <w:tcPr>
-            <w:tcW w:w="1221" w:type="dxa"/>
-          </w:tcPr>
-          <w:p>
-            <w:proofErr w:type="spellStart"/>
-            <w:r>
-              <w:t>Guinsoo</w:t>
-            </w:r>
-            <w:proofErr w:type="spellEnd"/>
-          </w:p>
-        </w:tc>
-        <w:tc>
-          <w:tcPr>
-            <w:tcW w:w="4678" w:type="dxa"/>
-          </w:tcPr>
-          <w:p>
-            <w:r>
-              <w:t>Envoi 3 balles à 1 sur des ennemis aléatoires puis 1 balle à 2</w:t>
-            </w:r>
-          </w:p>
-        </w:tc>
-      </w:tr>
-      <w:tr>
-        <w:tc>
-          <w:tcPr>
-            <w:tcW w:w="2091" w:type="dxa"/>
-          </w:tcPr>
-          <w:p>
-            <w:r>
-              <w:t>Petite sieste tranquille</w:t>
-            </w:r>
-          </w:p>
-        </w:tc>
-        <w:tc>
-          <w:tcPr>
-            <w:tcW w:w="1311" w:type="dxa"/>
-          </w:tcPr>
-          <w:p>
-            <w:r>
-              <w:t>Ludo</w:t>
-            </w:r>
-          </w:p>
-        </w:tc>
-        <w:tc>
-          <w:tcPr>
-            <w:tcW w:w="805" w:type="dxa"/>
-          </w:tcPr>
-          <w:p>
-            <w:r>
-              <w:t>3</w:t>
-            </w:r>
-          </w:p>
-        </w:tc>
-        <w:tc>
-          <w:tcPr>
-            <w:tcW w:w="810" w:type="dxa"/>
-          </w:tcPr>
-          <w:p>
-            <w:r>
-              <w:t>0/5</w:t>
-            </w:r>
-          </w:p>
-        </w:tc>
-        <w:tc>
-          <w:tcPr>
-            <w:tcW w:w="1221" w:type="dxa"/>
-          </w:tcPr>
-          <w:p/>
-        </w:tc>
-        <w:tc>
-          <w:tcPr>
-            <w:tcW w:w="4678" w:type="dxa"/>
-          </w:tcPr>
-          <w:p>
-            <w:r>
-              <w:t>Se transforme en 4/5 au prochain tour allié</w:t>
-            </w:r>
-          </w:p>
-        </w:tc>
-      </w:tr>
-      <w:tr>
-        <w:tc>
-          <w:tcPr>
-            <w:tcW w:w="2091" w:type="dxa"/>
-          </w:tcPr>
-          <w:p>
-            <w:r>
-              <w:t>J’suis polak</w:t>
-            </w:r>
-          </w:p>
-        </w:tc>
-        <w:tc>
-          <w:tcPr>
-            <w:tcW w:w="1311" w:type="dxa"/>
-          </w:tcPr>
-          <w:p>
-            <w:proofErr w:type="spellStart"/>
+              <w:t>Triomphe</w:t>
+            </w:r>
+          </w:p>
+        </w:tc>
+        <w:tc>
+          <w:tcPr>
+            <w:tcW w:w="4678" w:type="dxa"/>
+          </w:tcPr>
+          <w:p>
+            <w:r>
+              <w:t>Peut attaquer à nouveau si le serviteur ennemi est mort après un combat</w:t>
+            </w:r>
+          </w:p>
+        </w:tc>
+      </w:tr>
+      <w:tr>
+        <w:tc>
+          <w:tcPr>
+            <w:tcW w:w="2091" w:type="dxa"/>
+          </w:tcPr>
+          <w:p>
+            <w:r>
+              <w:t xml:space="preserve">Miko le </w:t>
+            </w:r>
+            <w:r>
+              <w:t>charismatique</w:t>
+            </w:r>
+            <w:r>
+              <w:t xml:space="preserve"> (LEG ?)</w:t>
+            </w:r>
+          </w:p>
+        </w:tc>
+        <w:tc>
+          <w:tcPr>
+            <w:tcW w:w="1311" w:type="dxa"/>
+          </w:tcPr>
+          <w:p>
             <w:r>
               <w:t>Miko</w:t>
             </w:r>
-            <w:proofErr w:type="spellEnd"/>
-          </w:p>
-        </w:tc>
-        <w:tc>
-          <w:tcPr>
-            <w:tcW w:w="805" w:type="dxa"/>
-          </w:tcPr>
-          <w:p>
-            <w:r>
-              <w:t>2</w:t>
-            </w:r>
-          </w:p>
-        </w:tc>
-        <w:tc>
-          <w:tcPr>
-            <w:tcW w:w="810" w:type="dxa"/>
-          </w:tcPr>
-          <w:p>
-            <w:r>
-              <w:t>Excuse</w:t>
-            </w:r>
-          </w:p>
-        </w:tc>
-        <w:tc>
-          <w:tcPr>
-            <w:tcW w:w="1221" w:type="dxa"/>
-          </w:tcPr>
-          <w:p/>
-        </w:tc>
-        <w:tc>
-          <w:tcPr>
-            <w:tcW w:w="4678" w:type="dxa"/>
-          </w:tcPr>
-          <w:p>
-            <w:r>
-              <w:t>Annule le prochain sort qui cible une de tes créatures</w:t>
-            </w:r>
-          </w:p>
-        </w:tc>
-      </w:tr>
-      <w:tr>
-        <w:tc>
-          <w:tcPr>
-            <w:tcW w:w="2091" w:type="dxa"/>
-          </w:tcPr>
-          <w:p>
-            <w:proofErr w:type="gramStart"/>
-            <w:r>
-              <w:t>Je peux pas</w:t>
-            </w:r>
-            <w:proofErr w:type="gramEnd"/>
-            <w:r>
-              <w:t xml:space="preserve"> j’ai goûter</w:t>
-            </w:r>
-          </w:p>
-        </w:tc>
-        <w:tc>
-          <w:tcPr>
-            <w:tcW w:w="1311" w:type="dxa"/>
-          </w:tcPr>
-          <w:p>
-            <w:r>
-              <w:t>Etienne G.</w:t>
-            </w:r>
-          </w:p>
-        </w:tc>
-        <w:tc>
-          <w:tcPr>
-            <w:tcW w:w="805" w:type="dxa"/>
-          </w:tcPr>
-          <w:p>
-            <w:r>
-              <w:t>1</w:t>
-            </w:r>
-          </w:p>
-        </w:tc>
-        <w:tc>
-          <w:tcPr>
-            <w:tcW w:w="810" w:type="dxa"/>
-          </w:tcPr>
-          <w:p>
-            <w:r>
-              <w:t>Excuse</w:t>
-            </w:r>
-          </w:p>
-        </w:tc>
-        <w:tc>
-          <w:tcPr>
-            <w:tcW w:w="1221" w:type="dxa"/>
-          </w:tcPr>
-          <w:p/>
-        </w:tc>
-        <w:tc>
-          <w:tcPr>
-            <w:tcW w:w="4678" w:type="dxa"/>
-          </w:tcPr>
-          <w:p>
-            <w:r>
-              <w:t>Annule les prochains dégâts que le joueur doit recevoir</w:t>
-            </w:r>
-          </w:p>
-        </w:tc>
-      </w:tr>
-      <w:tr>
-        <w:tc>
-          <w:tcPr>
-            <w:tcW w:w="2091" w:type="dxa"/>
-          </w:tcPr>
-          <w:p>
-            <w:proofErr w:type="gramStart"/>
-            <w:r>
-              <w:t>J’ai pas</w:t>
-            </w:r>
-            <w:proofErr w:type="gramEnd"/>
-            <w:r>
-              <w:t xml:space="preserve"> le mana pour flash</w:t>
-            </w:r>
-          </w:p>
-        </w:tc>
-        <w:tc>
-          <w:tcPr>
-            <w:tcW w:w="1311" w:type="dxa"/>
-          </w:tcPr>
-          <w:p>
-            <w:r>
-              <w:t>Etienne G.</w:t>
-            </w:r>
-          </w:p>
-        </w:tc>
-        <w:tc>
-          <w:tcPr>
-            <w:tcW w:w="805" w:type="dxa"/>
-          </w:tcPr>
-          <w:p>
-            <w:r>
-              <w:t>1</w:t>
-            </w:r>
-          </w:p>
-        </w:tc>
-        <w:tc>
-          <w:tcPr>
-            <w:tcW w:w="810" w:type="dxa"/>
-          </w:tcPr>
-          <w:p>
-            <w:r>
-              <w:t>Excuse</w:t>
-            </w:r>
-          </w:p>
-        </w:tc>
-        <w:tc>
-          <w:tcPr>
-            <w:tcW w:w="1221" w:type="dxa"/>
-          </w:tcPr>
-          <w:p/>
-        </w:tc>
-        <w:tc>
-          <w:tcPr>
-            <w:tcW w:w="4678" w:type="dxa"/>
-          </w:tcPr>
-          <w:p>
-            <w:r>
-              <w:t>Annule les prochains dégâts faits à une de tes créatures</w:t>
-            </w:r>
-          </w:p>
-        </w:tc>
-      </w:tr>
-      <w:tr>
-        <w:tc>
-          <w:tcPr>
-            <w:tcW w:w="2091" w:type="dxa"/>
-          </w:tcPr>
-          <w:p>
-            <w:proofErr w:type="spellStart"/>
-            <w:r>
-              <w:t>Miko</w:t>
-            </w:r>
-            <w:proofErr w:type="spellEnd"/>
-            <w:r>
-              <w:t xml:space="preserve"> sous-coté</w:t>
-            </w:r>
-          </w:p>
-        </w:tc>
-        <w:tc>
-          <w:tcPr>
-            <w:tcW w:w="1311" w:type="dxa"/>
-          </w:tcPr>
-          <w:p>
-            <w:proofErr w:type="spellStart"/>
-            <w:r>
-              <w:t>Miko</w:t>
-            </w:r>
-            <w:proofErr w:type="spellEnd"/>
-          </w:p>
-        </w:tc>
-        <w:tc>
-          <w:tcPr>
-            <w:tcW w:w="805" w:type="dxa"/>
-          </w:tcPr>
-          <w:p>
-            <w:r>
-              <w:t>3</w:t>
-            </w:r>
-          </w:p>
-        </w:tc>
-        <w:tc>
-          <w:tcPr>
-            <w:tcW w:w="810" w:type="dxa"/>
-          </w:tcPr>
-          <w:p>
-            <w:r>
-              <w:t>2/2</w:t>
-            </w:r>
-          </w:p>
-        </w:tc>
-        <w:tc>
-          <w:tcPr>
-            <w:tcW w:w="1221" w:type="dxa"/>
-          </w:tcPr>
-          <w:p/>
-        </w:tc>
-        <w:tc>
-          <w:tcPr>
-            <w:tcW w:w="4678" w:type="dxa"/>
-          </w:tcPr>
-          <w:p>
-            <w:r>
-              <w:t xml:space="preserve">Gagne +1/0 pour chaque Ludo sur le terrain, -1/0 pour chaque </w:t>
-            </w:r>
-            <w:proofErr w:type="spellStart"/>
-            <w:r>
-              <w:t>victor</w:t>
-            </w:r>
-            <w:proofErr w:type="spellEnd"/>
-          </w:p>
-        </w:tc>
-      </w:tr>
-      <w:tr>
-        <w:tc>
-          <w:tcPr>
-            <w:tcW w:w="2091" w:type="dxa"/>
-          </w:tcPr>
-          <w:p>
-            <w:r>
-              <w:t xml:space="preserve">Portail de </w:t>
-            </w:r>
-            <w:proofErr w:type="spellStart"/>
-            <w:r>
-              <w:t>ZZ’Rot</w:t>
-            </w:r>
-            <w:proofErr w:type="spellEnd"/>
-          </w:p>
-        </w:tc>
-        <w:tc>
-          <w:tcPr>
-            <w:tcW w:w="1311" w:type="dxa"/>
-          </w:tcPr>
-          <w:p>
-            <w:r>
-              <w:t>Neutre</w:t>
-            </w:r>
-          </w:p>
-        </w:tc>
-        <w:tc>
-          <w:tcPr>
-            <w:tcW w:w="805" w:type="dxa"/>
-          </w:tcPr>
-          <w:p>
-            <w:r>
-              <w:t>5</w:t>
-            </w:r>
-          </w:p>
-        </w:tc>
-        <w:tc>
-          <w:tcPr>
-            <w:tcW w:w="810" w:type="dxa"/>
-          </w:tcPr>
-          <w:p>
-            <w:r>
-              <w:t>0</w:t>
-            </w:r>
-            <w:r>
-              <w:t>/</w:t>
-            </w:r>
-            <w:r>
-              <w:t>4</w:t>
-            </w:r>
-          </w:p>
-        </w:tc>
-        <w:tc>
-          <w:tcPr>
-            <w:tcW w:w="1221" w:type="dxa"/>
-          </w:tcPr>
-          <w:p>
-            <w:r>
-              <w:t>Défenseur</w:t>
-            </w:r>
-          </w:p>
-        </w:tc>
-        <w:tc>
-          <w:tcPr>
-            <w:tcW w:w="4678" w:type="dxa"/>
-          </w:tcPr>
-          <w:p>
-            <w:r>
-              <w:t>Invoque une 1/1 « Petite merde violette » au début de chaque tour allié</w:t>
-            </w:r>
-          </w:p>
-        </w:tc>
-      </w:tr>
-      <w:tr>
-        <w:tc>
-          <w:tcPr>
-            <w:tcW w:w="2091" w:type="dxa"/>
-          </w:tcPr>
-          <w:p>
-            <w:proofErr w:type="spellStart"/>
-            <w:r>
-              <w:t>Irelia</w:t>
-            </w:r>
-            <w:proofErr w:type="spellEnd"/>
-            <w:r>
-              <w:t xml:space="preserve"> perso 8 </w:t>
-            </w:r>
-            <w:proofErr w:type="spellStart"/>
-            <w:r>
-              <w:t>dash</w:t>
-            </w:r>
-            <w:proofErr w:type="spellEnd"/>
-          </w:p>
-        </w:tc>
-        <w:tc>
-          <w:tcPr>
-            <w:tcW w:w="1311" w:type="dxa"/>
-          </w:tcPr>
-          <w:p>
-            <w:r>
-              <w:t>??</w:t>
-            </w:r>
-          </w:p>
-        </w:tc>
-        <w:tc>
-          <w:tcPr>
-            <w:tcW w:w="805" w:type="dxa"/>
-          </w:tcPr>
-          <w:p>
-            <w:r>
-              <w:t>5</w:t>
-            </w:r>
-          </w:p>
-        </w:tc>
-        <w:tc>
-          <w:tcPr>
-            <w:tcW w:w="810" w:type="dxa"/>
-          </w:tcPr>
-          <w:p>
-            <w:r>
-              <w:t>3/3</w:t>
-            </w:r>
-          </w:p>
-        </w:tc>
-        <w:tc>
-          <w:tcPr>
-            <w:tcW w:w="1221" w:type="dxa"/>
-          </w:tcPr>
-          <w:p>
-            <w:r>
-              <w:t>Triomphe</w:t>
-            </w:r>
-          </w:p>
-        </w:tc>
-        <w:tc>
-          <w:tcPr>
-            <w:tcW w:w="4678" w:type="dxa"/>
-          </w:tcPr>
-          <w:p>
-            <w:r>
-              <w:t>Peut attaquer à nouveau si le serviteur ennemi est mort après un combat</w:t>
-            </w:r>
-          </w:p>
-        </w:tc>
-      </w:tr>
-      <w:tr>
-        <w:tc>
-          <w:tcPr>
-            <w:tcW w:w="2091" w:type="dxa"/>
-          </w:tcPr>
-          <w:p>
-            <w:proofErr w:type="spellStart"/>
-            <w:r>
-              <w:t>Miko</w:t>
-            </w:r>
-            <w:proofErr w:type="spellEnd"/>
-            <w:r>
-              <w:t xml:space="preserve"> le </w:t>
-            </w:r>
-            <w:r>
-              <w:t>charismatique</w:t>
-            </w:r>
-            <w:r>
-              <w:t xml:space="preserve"> (LEG ?)</w:t>
-            </w:r>
-          </w:p>
-        </w:tc>
-        <w:tc>
-          <w:tcPr>
-            <w:tcW w:w="1311" w:type="dxa"/>
-          </w:tcPr>
-          <w:p>
-            <w:proofErr w:type="spellStart"/>
-            <w:r>
-              <w:t>Miko</w:t>
-            </w:r>
-            <w:proofErr w:type="spellEnd"/>
           </w:p>
         </w:tc>
         <w:tc>
@@ -1560,13 +1465,8 @@
           </w:tcPr>
           <w:p>
             <w:r>
-              <w:t xml:space="preserve">Julien </w:t>
-            </w:r>
-            <w:proofErr w:type="spellStart"/>
-            <w:r>
-              <w:t>Volibere</w:t>
-            </w:r>
-            <w:proofErr w:type="spellEnd"/>
+              <w:t>Julien Volibere</w:t>
+            </w:r>
           </w:p>
         </w:tc>
         <w:tc>
@@ -1604,46 +1504,31 @@
             <w:tcW w:w="1221" w:type="dxa"/>
           </w:tcPr>
           <w:p>
-            <w:proofErr w:type="spellStart"/>
             <w:r>
               <w:t>Guinsoo</w:t>
             </w:r>
-            <w:proofErr w:type="spellEnd"/>
-          </w:p>
-        </w:tc>
-        <w:tc>
-          <w:tcPr>
-            <w:tcW w:w="4678" w:type="dxa"/>
-          </w:tcPr>
-          <w:p>
-            <w:r>
-              <w:t xml:space="preserve">Met une musique de fond « VOLI </w:t>
-            </w:r>
-            <w:proofErr w:type="spellStart"/>
-            <w:r>
-              <w:t>VOLI</w:t>
-            </w:r>
-            <w:proofErr w:type="spellEnd"/>
-            <w:r>
-              <w:t xml:space="preserve"> VOLIBEERE » réalisée par Julien</w:t>
-            </w:r>
-          </w:p>
-        </w:tc>
-      </w:tr>
-      <w:tr>
-        <w:tc>
-          <w:tcPr>
-            <w:tcW w:w="2091" w:type="dxa"/>
-          </w:tcPr>
-          <w:p>
-            <w:r>
-              <w:t xml:space="preserve">Effet </w:t>
-            </w:r>
-            <w:proofErr w:type="spellStart"/>
-            <w:r>
-              <w:t>Tutur</w:t>
-            </w:r>
-            <w:proofErr w:type="spellEnd"/>
+          </w:p>
+        </w:tc>
+        <w:tc>
+          <w:tcPr>
+            <w:tcW w:w="4678" w:type="dxa"/>
+          </w:tcPr>
+          <w:p>
+            <w:r>
+              <w:t>Met une musique de fond « VOLI VOLI VOLIBEERE » réalisée par Julien</w:t>
+            </w:r>
+          </w:p>
+        </w:tc>
+      </w:tr>
+      <w:tr>
+        <w:tc>
+          <w:tcPr>
+            <w:tcW w:w="2091" w:type="dxa"/>
+          </w:tcPr>
+          <w:p>
+            <w:r>
+              <w:t>Effet Tutur</w:t>
+            </w:r>
           </w:p>
         </w:tc>
         <w:tc>
@@ -1671,11 +1556,9 @@
             <w:tcW w:w="810" w:type="dxa"/>
           </w:tcPr>
           <w:p>
-            <w:proofErr w:type="spellStart"/>
             <w:r>
               <w:t>Enchant</w:t>
             </w:r>
-            <w:proofErr w:type="spellEnd"/>
           </w:p>
         </w:tc>
         <w:tc>
@@ -1731,11 +1614,9 @@
             <w:tcW w:w="810" w:type="dxa"/>
           </w:tcPr>
           <w:p>
-            <w:proofErr w:type="spellStart"/>
             <w:r>
               <w:t>Enchant</w:t>
             </w:r>
-            <w:proofErr w:type="spellEnd"/>
           </w:p>
         </w:tc>
         <w:tc>
@@ -1819,19 +1700,9 @@
             <w:tcW w:w="2091" w:type="dxa"/>
           </w:tcPr>
           <w:p>
-            <w:proofErr w:type="spellStart"/>
-            <w:r>
-              <w:t>Hitbox</w:t>
-            </w:r>
-            <w:proofErr w:type="spellEnd"/>
-            <w:r>
-              <w:t xml:space="preserve"> </w:t>
-            </w:r>
-            <w:proofErr w:type="spellStart"/>
-            <w:r>
-              <w:t>beugée</w:t>
-            </w:r>
-            <w:proofErr w:type="spellEnd"/>
+            <w:r>
+              <w:t>Hitbox beugée</w:t>
+            </w:r>
           </w:p>
         </w:tc>
         <w:tc>
@@ -1934,13 +1805,8 @@
           </w:tcPr>
           <w:p>
             <w:r>
-              <w:t xml:space="preserve">Détruit tout le </w:t>
-            </w:r>
-            <w:proofErr w:type="spellStart"/>
-            <w:r>
-              <w:t>board</w:t>
-            </w:r>
-            <w:proofErr w:type="spellEnd"/>
+              <w:t>Détruit tout le board</w:t>
+            </w:r>
           </w:p>
         </w:tc>
       </w:tr>
@@ -2014,23 +1880,19 @@
             <w:tcW w:w="2091" w:type="dxa"/>
           </w:tcPr>
           <w:p>
-            <w:proofErr w:type="spellStart"/>
             <w:r>
               <w:t>Tourbilol</w:t>
             </w:r>
-            <w:proofErr w:type="spellEnd"/>
-          </w:p>
-        </w:tc>
-        <w:tc>
-          <w:tcPr>
-            <w:tcW w:w="1311" w:type="dxa"/>
-          </w:tcPr>
-          <w:p>
-            <w:proofErr w:type="spellStart"/>
+          </w:p>
+        </w:tc>
+        <w:tc>
+          <w:tcPr>
+            <w:tcW w:w="1311" w:type="dxa"/>
+          </w:tcPr>
+          <w:p>
             <w:r>
               <w:t>Miko</w:t>
             </w:r>
-            <w:proofErr w:type="spellEnd"/>
           </w:p>
         </w:tc>
         <w:tc>

</xml_diff>

<commit_message>
Put easely madables cards
</commit_message>
<xml_diff>
--- a/External files/Text files/Cartes_propre.docx
+++ b/External files/Text files/Cartes_propre.docx
@@ -6,8 +6,13 @@
       <w:pPr>
         <w:pStyle w:val="Titre1"/>
       </w:pPr>
+      <w:proofErr w:type="spellStart"/>
       <w:r>
-        <w:t>Rankulstone – cartes au propre</w:t>
+        <w:t>Rankulstone</w:t>
+      </w:r>
+      <w:proofErr w:type="spellEnd"/>
+      <w:r>
+        <w:t xml:space="preserve"> – cartes au propre</w:t>
       </w:r>
     </w:p>
     <w:p/>
@@ -17,8 +22,13 @@
       </w:r>
     </w:p>
     <w:p>
+      <w:proofErr w:type="spellStart"/>
       <w:r>
-        <w:t>Guinsoo : peut attaquer deux fois par tour</w:t>
+        <w:t>Guinsoo</w:t>
+      </w:r>
+      <w:proofErr w:type="spellEnd"/>
+      <w:r>
+        <w:t> : peut attaquer deux fois par tour</w:t>
       </w:r>
     </w:p>
     <w:p>
@@ -116,8 +126,13 @@
           </w:tcPr>
           <w:p>
             <w:r>
-              <w:t>Julien OTP Kayle</w:t>
-            </w:r>
+              <w:t xml:space="preserve">Julien OTP </w:t>
+            </w:r>
+            <w:proofErr w:type="spellStart"/>
+            <w:r>
+              <w:t>Kayle</w:t>
+            </w:r>
+            <w:proofErr w:type="spellEnd"/>
           </w:p>
         </w:tc>
         <w:tc>
@@ -180,8 +195,13 @@
           </w:tcPr>
           <w:p>
             <w:r>
-              <w:t>Julien OTP Anivia</w:t>
-            </w:r>
+              <w:t xml:space="preserve">Julien OTP </w:t>
+            </w:r>
+            <w:proofErr w:type="spellStart"/>
+            <w:r>
+              <w:t>Anivia</w:t>
+            </w:r>
+            <w:proofErr w:type="spellEnd"/>
           </w:p>
         </w:tc>
         <w:tc>
@@ -292,71 +312,13 @@
             <w:tcW w:w="4678" w:type="dxa"/>
           </w:tcPr>
           <w:p>
-            <w:r>
-              <w:t>Laisse le serviteur/ennemi à 1 point de vie</w:t>
-            </w:r>
-          </w:p>
-        </w:tc>
-      </w:tr>
-      <w:tr>
-        <w:tc>
-          <w:tcPr>
-            <w:tcW w:w="2091" w:type="dxa"/>
-          </w:tcPr>
-          <w:p>
-            <w:r>
-              <w:t>Julien mendiant</w:t>
-            </w:r>
-          </w:p>
-        </w:tc>
-        <w:tc>
-          <w:tcPr>
-            <w:tcW w:w="1311" w:type="dxa"/>
-          </w:tcPr>
-          <w:p>
-            <w:r>
-              <w:t>Julien</w:t>
-            </w:r>
-          </w:p>
-        </w:tc>
-        <w:tc>
-          <w:tcPr>
-            <w:tcW w:w="805" w:type="dxa"/>
-          </w:tcPr>
-          <w:p>
-            <w:r>
-              <w:t>4</w:t>
-            </w:r>
-          </w:p>
-        </w:tc>
-        <w:tc>
-          <w:tcPr>
-            <w:tcW w:w="810" w:type="dxa"/>
-          </w:tcPr>
-          <w:p>
-            <w:r>
-              <w:t>1/5</w:t>
-            </w:r>
-          </w:p>
-        </w:tc>
-        <w:tc>
-          <w:tcPr>
-            <w:tcW w:w="1221" w:type="dxa"/>
-          </w:tcPr>
-          <w:p/>
-        </w:tc>
-        <w:tc>
-          <w:tcPr>
-            <w:tcW w:w="4678" w:type="dxa"/>
-          </w:tcPr>
-          <w:p>
-            <w:r>
-              <w:t>Gagne 1 marqueur « or » à la fin de chaque tour</w:t>
-            </w:r>
-          </w:p>
-          <w:p>
-            <w:r>
-              <w:t>Si 3 marqueurs or, gagne une carte « Pouvoir du mendiant » qui donne +3/+3 à une créa pdt 1 tour</w:t>
+            <w:proofErr w:type="gramStart"/>
+            <w:r>
+              <w:t>Laisse le</w:t>
+            </w:r>
+            <w:proofErr w:type="gramEnd"/>
+            <w:r>
+              <w:t xml:space="preserve"> serviteur/ennemi à 1 point de vie</w:t>
             </w:r>
           </w:p>
         </w:tc>
@@ -369,8 +331,16 @@
             <w:tcW w:w="2091" w:type="dxa"/>
           </w:tcPr>
           <w:p>
-            <w:r>
-              <w:t>Subjonctif</w:t>
+            <w:pPr>
+              <w:rPr>
+                <w:highlight w:val="yellow"/>
+              </w:rPr>
+            </w:pPr>
+            <w:r>
+              <w:rPr>
+                <w:highlight w:val="yellow"/>
+              </w:rPr>
+              <w:t>Julien mendiant</w:t>
             </w:r>
           </w:p>
         </w:tc>
@@ -379,8 +349,16 @@
             <w:tcW w:w="1311" w:type="dxa"/>
           </w:tcPr>
           <w:p>
-            <w:r>
-              <w:t>Neutre</w:t>
+            <w:pPr>
+              <w:rPr>
+                <w:highlight w:val="yellow"/>
+              </w:rPr>
+            </w:pPr>
+            <w:r>
+              <w:rPr>
+                <w:highlight w:val="yellow"/>
+              </w:rPr>
+              <w:t>Julien</w:t>
             </w:r>
           </w:p>
         </w:tc>
@@ -389,8 +367,16 @@
             <w:tcW w:w="805" w:type="dxa"/>
           </w:tcPr>
           <w:p>
-            <w:r>
-              <w:t>3</w:t>
+            <w:pPr>
+              <w:rPr>
+                <w:highlight w:val="yellow"/>
+              </w:rPr>
+            </w:pPr>
+            <w:r>
+              <w:rPr>
+                <w:highlight w:val="yellow"/>
+              </w:rPr>
+              <w:t>4</w:t>
             </w:r>
           </w:p>
         </w:tc>
@@ -399,8 +385,16 @@
             <w:tcW w:w="810" w:type="dxa"/>
           </w:tcPr>
           <w:p>
-            <w:r>
-              <w:t>Sort</w:t>
+            <w:pPr>
+              <w:rPr>
+                <w:highlight w:val="yellow"/>
+              </w:rPr>
+            </w:pPr>
+            <w:r>
+              <w:rPr>
+                <w:highlight w:val="yellow"/>
+              </w:rPr>
+              <w:t>1/5</w:t>
             </w:r>
           </w:p>
         </w:tc>
@@ -408,15 +402,37 @@
           <w:tcPr>
             <w:tcW w:w="1221" w:type="dxa"/>
           </w:tcPr>
-          <w:p/>
+          <w:p>
+            <w:pPr>
+              <w:rPr>
+                <w:highlight w:val="yellow"/>
+              </w:rPr>
+            </w:pPr>
+          </w:p>
         </w:tc>
         <w:tc>
           <w:tcPr>
             <w:tcW w:w="4678" w:type="dxa"/>
           </w:tcPr>
           <w:p>
-            <w:r>
-              <w:t>Ludo, Mini Ludo et Miko ne peuvent pas taper au prochain tour</w:t>
+            <w:pPr>
+              <w:rPr>
+                <w:highlight w:val="yellow"/>
+              </w:rPr>
+            </w:pPr>
+            <w:r>
+              <w:rPr>
+                <w:highlight w:val="yellow"/>
+              </w:rPr>
+              <w:t>Gagne 1 marqueur « or » à la fin de chaque tour</w:t>
+            </w:r>
+          </w:p>
+          <w:p>
+            <w:r>
+              <w:rPr>
+                <w:highlight w:val="yellow"/>
+              </w:rPr>
+              <w:t>Si 3 marqueurs or, gagne une carte « Pouvoir du mendiant » qui donne +3/+3 à une créa pdt 1 tour</w:t>
             </w:r>
           </w:p>
         </w:tc>
@@ -425,6 +441,119 @@
         <w:tc>
           <w:tcPr>
             <w:tcW w:w="2091" w:type="dxa"/>
+          </w:tcPr>
+          <w:p>
+            <w:pPr>
+              <w:rPr>
+                <w:highlight w:val="yellow"/>
+              </w:rPr>
+            </w:pPr>
+            <w:r>
+              <w:rPr>
+                <w:highlight w:val="yellow"/>
+              </w:rPr>
+              <w:t>Subjonctif</w:t>
+            </w:r>
+          </w:p>
+        </w:tc>
+        <w:tc>
+          <w:tcPr>
+            <w:tcW w:w="1311" w:type="dxa"/>
+          </w:tcPr>
+          <w:p>
+            <w:pPr>
+              <w:rPr>
+                <w:highlight w:val="yellow"/>
+              </w:rPr>
+            </w:pPr>
+            <w:r>
+              <w:rPr>
+                <w:highlight w:val="yellow"/>
+              </w:rPr>
+              <w:t>Neutre</w:t>
+            </w:r>
+          </w:p>
+        </w:tc>
+        <w:tc>
+          <w:tcPr>
+            <w:tcW w:w="805" w:type="dxa"/>
+          </w:tcPr>
+          <w:p>
+            <w:pPr>
+              <w:rPr>
+                <w:highlight w:val="yellow"/>
+              </w:rPr>
+            </w:pPr>
+            <w:r>
+              <w:rPr>
+                <w:highlight w:val="yellow"/>
+              </w:rPr>
+              <w:t>3</w:t>
+            </w:r>
+          </w:p>
+        </w:tc>
+        <w:tc>
+          <w:tcPr>
+            <w:tcW w:w="810" w:type="dxa"/>
+          </w:tcPr>
+          <w:p>
+            <w:pPr>
+              <w:rPr>
+                <w:highlight w:val="yellow"/>
+              </w:rPr>
+            </w:pPr>
+            <w:r>
+              <w:rPr>
+                <w:highlight w:val="yellow"/>
+              </w:rPr>
+              <w:t>Sort</w:t>
+            </w:r>
+          </w:p>
+        </w:tc>
+        <w:tc>
+          <w:tcPr>
+            <w:tcW w:w="1221" w:type="dxa"/>
+          </w:tcPr>
+          <w:p>
+            <w:pPr>
+              <w:rPr>
+                <w:highlight w:val="yellow"/>
+              </w:rPr>
+            </w:pPr>
+          </w:p>
+        </w:tc>
+        <w:tc>
+          <w:tcPr>
+            <w:tcW w:w="4678" w:type="dxa"/>
+          </w:tcPr>
+          <w:p>
+            <w:r>
+              <w:rPr>
+                <w:highlight w:val="yellow"/>
+              </w:rPr>
+              <w:t xml:space="preserve">Ludo, Mini Ludo et </w:t>
+            </w:r>
+            <w:proofErr w:type="spellStart"/>
+            <w:r>
+              <w:rPr>
+                <w:highlight w:val="yellow"/>
+              </w:rPr>
+              <w:t>Miko</w:t>
+            </w:r>
+            <w:proofErr w:type="spellEnd"/>
+            <w:r>
+              <w:rPr>
+                <w:highlight w:val="yellow"/>
+              </w:rPr>
+              <w:t xml:space="preserve"> ne peuvent pas taper au prochain tour</w:t>
+            </w:r>
+          </w:p>
+        </w:tc>
+      </w:tr>
+      <w:tr>
+        <w:tc>
+          <w:tcPr>
+            <w:tcW w:w="2091" w:type="dxa"/>
             <w:shd w:val="clear" w:color="auto" w:fill="A6A6A6" w:themeFill="background1" w:themeFillShade="A6"/>
           </w:tcPr>
           <w:p>
@@ -553,6 +682,7 @@
         <w:tc>
           <w:tcPr>
             <w:tcW w:w="2091" w:type="dxa"/>
+            <w:shd w:val="clear" w:color="auto" w:fill="A6A6A6" w:themeFill="background1" w:themeFillShade="A6"/>
           </w:tcPr>
           <w:p>
             <w:r>
@@ -563,6 +693,7 @@
         <w:tc>
           <w:tcPr>
             <w:tcW w:w="1311" w:type="dxa"/>
+            <w:shd w:val="clear" w:color="auto" w:fill="A6A6A6" w:themeFill="background1" w:themeFillShade="A6"/>
           </w:tcPr>
           <w:p>
             <w:r>
@@ -573,6 +704,7 @@
         <w:tc>
           <w:tcPr>
             <w:tcW w:w="805" w:type="dxa"/>
+            <w:shd w:val="clear" w:color="auto" w:fill="A6A6A6" w:themeFill="background1" w:themeFillShade="A6"/>
           </w:tcPr>
           <w:p>
             <w:r>
@@ -583,6 +715,7 @@
         <w:tc>
           <w:tcPr>
             <w:tcW w:w="810" w:type="dxa"/>
+            <w:shd w:val="clear" w:color="auto" w:fill="A6A6A6" w:themeFill="background1" w:themeFillShade="A6"/>
           </w:tcPr>
           <w:p>
             <w:r>
@@ -593,12 +726,14 @@
         <w:tc>
           <w:tcPr>
             <w:tcW w:w="1221" w:type="dxa"/>
+            <w:shd w:val="clear" w:color="auto" w:fill="A6A6A6" w:themeFill="background1" w:themeFillShade="A6"/>
           </w:tcPr>
           <w:p/>
         </w:tc>
         <w:tc>
           <w:tcPr>
             <w:tcW w:w="4678" w:type="dxa"/>
+            <w:shd w:val="clear" w:color="auto" w:fill="A6A6A6" w:themeFill="background1" w:themeFillShade="A6"/>
           </w:tcPr>
           <w:p>
             <w:r>
@@ -613,8 +748,38 @@
             <w:tcW w:w="2091" w:type="dxa"/>
           </w:tcPr>
           <w:p>
-            <w:r>
-              <w:t>Miko le bg (LEG)</w:t>
+            <w:pPr>
+              <w:rPr>
+                <w:highlight w:val="yellow"/>
+              </w:rPr>
+            </w:pPr>
+            <w:proofErr w:type="spellStart"/>
+            <w:r>
+              <w:rPr>
+                <w:highlight w:val="yellow"/>
+              </w:rPr>
+              <w:t>Miko</w:t>
+            </w:r>
+            <w:proofErr w:type="spellEnd"/>
+            <w:r>
+              <w:rPr>
+                <w:highlight w:val="yellow"/>
+              </w:rPr>
+              <w:t xml:space="preserve"> le </w:t>
+            </w:r>
+            <w:proofErr w:type="spellStart"/>
+            <w:r>
+              <w:rPr>
+                <w:highlight w:val="yellow"/>
+              </w:rPr>
+              <w:t>bg</w:t>
+            </w:r>
+            <w:proofErr w:type="spellEnd"/>
+            <w:r>
+              <w:rPr>
+                <w:highlight w:val="yellow"/>
+              </w:rPr>
+              <w:t xml:space="preserve"> (LEG)</w:t>
             </w:r>
           </w:p>
         </w:tc>
@@ -623,9 +788,19 @@
             <w:tcW w:w="1311" w:type="dxa"/>
           </w:tcPr>
           <w:p>
-            <w:r>
+            <w:pPr>
+              <w:rPr>
+                <w:highlight w:val="yellow"/>
+              </w:rPr>
+            </w:pPr>
+            <w:proofErr w:type="spellStart"/>
+            <w:r>
+              <w:rPr>
+                <w:highlight w:val="yellow"/>
+              </w:rPr>
               <w:t>Miko</w:t>
             </w:r>
+            <w:proofErr w:type="spellEnd"/>
           </w:p>
         </w:tc>
         <w:tc>
@@ -633,7 +808,15 @@
             <w:tcW w:w="805" w:type="dxa"/>
           </w:tcPr>
           <w:p>
-            <w:r>
+            <w:pPr>
+              <w:rPr>
+                <w:highlight w:val="yellow"/>
+              </w:rPr>
+            </w:pPr>
+            <w:r>
+              <w:rPr>
+                <w:highlight w:val="yellow"/>
+              </w:rPr>
               <w:t>3</w:t>
             </w:r>
           </w:p>
@@ -643,7 +826,15 @@
             <w:tcW w:w="810" w:type="dxa"/>
           </w:tcPr>
           <w:p>
-            <w:r>
+            <w:pPr>
+              <w:rPr>
+                <w:highlight w:val="yellow"/>
+              </w:rPr>
+            </w:pPr>
+            <w:r>
+              <w:rPr>
+                <w:highlight w:val="yellow"/>
+              </w:rPr>
               <w:t>3/3</w:t>
             </w:r>
           </w:p>
@@ -653,7 +844,15 @@
             <w:tcW w:w="1221" w:type="dxa"/>
           </w:tcPr>
           <w:p>
-            <w:r>
+            <w:pPr>
+              <w:rPr>
+                <w:highlight w:val="yellow"/>
+              </w:rPr>
+            </w:pPr>
+            <w:r>
+              <w:rPr>
+                <w:highlight w:val="yellow"/>
+              </w:rPr>
               <w:t>Alpha</w:t>
             </w:r>
           </w:p>
@@ -664,12 +863,21 @@
           </w:tcPr>
           <w:p>
             <w:r>
+              <w:rPr>
+                <w:highlight w:val="yellow"/>
+              </w:rPr>
               <w:t>A 50%</w:t>
             </w:r>
             <w:r>
+              <w:rPr>
+                <w:highlight w:val="yellow"/>
+              </w:rPr>
               <w:t xml:space="preserve"> de chance</w:t>
             </w:r>
             <w:r>
+              <w:rPr>
+                <w:highlight w:val="yellow"/>
+              </w:rPr>
               <w:t xml:space="preserve"> de doubler les dégâts</w:t>
             </w:r>
           </w:p>
@@ -681,7 +889,15 @@
             <w:tcW w:w="2091" w:type="dxa"/>
           </w:tcPr>
           <w:p>
-            <w:r>
+            <w:pPr>
+              <w:rPr>
+                <w:highlight w:val="yellow"/>
+              </w:rPr>
+            </w:pPr>
+            <w:r>
+              <w:rPr>
+                <w:highlight w:val="yellow"/>
+              </w:rPr>
               <w:t>Reproduction imparfaite</w:t>
             </w:r>
           </w:p>
@@ -691,7 +907,15 @@
             <w:tcW w:w="1311" w:type="dxa"/>
           </w:tcPr>
           <w:p>
-            <w:r>
+            <w:pPr>
+              <w:rPr>
+                <w:highlight w:val="yellow"/>
+              </w:rPr>
+            </w:pPr>
+            <w:r>
+              <w:rPr>
+                <w:highlight w:val="yellow"/>
+              </w:rPr>
               <w:t>Neutre</w:t>
             </w:r>
           </w:p>
@@ -701,7 +925,15 @@
             <w:tcW w:w="805" w:type="dxa"/>
           </w:tcPr>
           <w:p>
-            <w:r>
+            <w:pPr>
+              <w:rPr>
+                <w:highlight w:val="yellow"/>
+              </w:rPr>
+            </w:pPr>
+            <w:r>
+              <w:rPr>
+                <w:highlight w:val="yellow"/>
+              </w:rPr>
               <w:t>3</w:t>
             </w:r>
           </w:p>
@@ -711,7 +943,15 @@
             <w:tcW w:w="810" w:type="dxa"/>
           </w:tcPr>
           <w:p>
-            <w:r>
+            <w:pPr>
+              <w:rPr>
+                <w:highlight w:val="yellow"/>
+              </w:rPr>
+            </w:pPr>
+            <w:r>
+              <w:rPr>
+                <w:highlight w:val="yellow"/>
+              </w:rPr>
               <w:t>Sort</w:t>
             </w:r>
           </w:p>
@@ -720,7 +960,13 @@
           <w:tcPr>
             <w:tcW w:w="1221" w:type="dxa"/>
           </w:tcPr>
-          <w:p/>
+          <w:p>
+            <w:pPr>
+              <w:rPr>
+                <w:highlight w:val="yellow"/>
+              </w:rPr>
+            </w:pPr>
+          </w:p>
         </w:tc>
         <w:tc>
           <w:tcPr>
@@ -728,6 +974,9 @@
           </w:tcPr>
           <w:p>
             <w:r>
+              <w:rPr>
+                <w:highlight w:val="yellow"/>
+              </w:rPr>
               <w:t>Copie le serviteur ciblé en 1/1</w:t>
             </w:r>
           </w:p>
@@ -797,7 +1046,15 @@
             <w:tcW w:w="2091" w:type="dxa"/>
           </w:tcPr>
           <w:p>
-            <w:r>
+            <w:pPr>
+              <w:rPr>
+                <w:highlight w:val="yellow"/>
+              </w:rPr>
+            </w:pPr>
+            <w:r>
+              <w:rPr>
+                <w:highlight w:val="yellow"/>
+              </w:rPr>
               <w:t>Victor en retard</w:t>
             </w:r>
           </w:p>
@@ -807,7 +1064,15 @@
             <w:tcW w:w="1311" w:type="dxa"/>
           </w:tcPr>
           <w:p>
-            <w:r>
+            <w:pPr>
+              <w:rPr>
+                <w:highlight w:val="yellow"/>
+              </w:rPr>
+            </w:pPr>
+            <w:r>
+              <w:rPr>
+                <w:highlight w:val="yellow"/>
+              </w:rPr>
               <w:t>Victor</w:t>
             </w:r>
           </w:p>
@@ -817,7 +1082,15 @@
             <w:tcW w:w="805" w:type="dxa"/>
           </w:tcPr>
           <w:p>
-            <w:r>
+            <w:pPr>
+              <w:rPr>
+                <w:highlight w:val="yellow"/>
+              </w:rPr>
+            </w:pPr>
+            <w:r>
+              <w:rPr>
+                <w:highlight w:val="yellow"/>
+              </w:rPr>
               <w:t>3</w:t>
             </w:r>
           </w:p>
@@ -827,7 +1100,15 @@
             <w:tcW w:w="810" w:type="dxa"/>
           </w:tcPr>
           <w:p>
-            <w:r>
+            <w:pPr>
+              <w:rPr>
+                <w:highlight w:val="yellow"/>
+              </w:rPr>
+            </w:pPr>
+            <w:r>
+              <w:rPr>
+                <w:highlight w:val="yellow"/>
+              </w:rPr>
               <w:t>8/8</w:t>
             </w:r>
           </w:p>
@@ -837,7 +1118,15 @@
             <w:tcW w:w="1221" w:type="dxa"/>
           </w:tcPr>
           <w:p>
-            <w:r>
+            <w:pPr>
+              <w:rPr>
+                <w:highlight w:val="yellow"/>
+              </w:rPr>
+            </w:pPr>
+            <w:r>
+              <w:rPr>
+                <w:highlight w:val="yellow"/>
+              </w:rPr>
               <w:t>Alpha</w:t>
             </w:r>
           </w:p>
@@ -848,6 +1137,9 @@
           </w:tcPr>
           <w:p>
             <w:r>
+              <w:rPr>
+                <w:highlight w:val="yellow"/>
+              </w:rPr>
               <w:t>Apparaît 2 tours alliés après son invocation</w:t>
             </w:r>
           </w:p>
@@ -859,8 +1151,13 @@
             <w:tcW w:w="2091" w:type="dxa"/>
           </w:tcPr>
           <w:p>
-            <w:r>
-              <w:t>Jhin de la spé art</w:t>
+            <w:proofErr w:type="spellStart"/>
+            <w:r>
+              <w:t>Jhin</w:t>
+            </w:r>
+            <w:proofErr w:type="spellEnd"/>
+            <w:r>
+              <w:t xml:space="preserve"> de la spé art</w:t>
             </w:r>
           </w:p>
         </w:tc>
@@ -899,9 +1196,11 @@
             <w:tcW w:w="1221" w:type="dxa"/>
           </w:tcPr>
           <w:p>
+            <w:proofErr w:type="spellStart"/>
             <w:r>
               <w:t>Guinsoo</w:t>
             </w:r>
+            <w:proofErr w:type="spellEnd"/>
           </w:p>
         </w:tc>
         <w:tc>
@@ -921,7 +1220,15 @@
             <w:tcW w:w="2091" w:type="dxa"/>
           </w:tcPr>
           <w:p>
-            <w:r>
+            <w:pPr>
+              <w:rPr>
+                <w:highlight w:val="yellow"/>
+              </w:rPr>
+            </w:pPr>
+            <w:r>
+              <w:rPr>
+                <w:highlight w:val="yellow"/>
+              </w:rPr>
               <w:t>Petite sieste tranquille</w:t>
             </w:r>
           </w:p>
@@ -931,7 +1238,15 @@
             <w:tcW w:w="1311" w:type="dxa"/>
           </w:tcPr>
           <w:p>
-            <w:r>
+            <w:pPr>
+              <w:rPr>
+                <w:highlight w:val="yellow"/>
+              </w:rPr>
+            </w:pPr>
+            <w:r>
+              <w:rPr>
+                <w:highlight w:val="yellow"/>
+              </w:rPr>
               <w:t>Ludo</w:t>
             </w:r>
           </w:p>
@@ -941,7 +1256,15 @@
             <w:tcW w:w="805" w:type="dxa"/>
           </w:tcPr>
           <w:p>
-            <w:r>
+            <w:pPr>
+              <w:rPr>
+                <w:highlight w:val="yellow"/>
+              </w:rPr>
+            </w:pPr>
+            <w:r>
+              <w:rPr>
+                <w:highlight w:val="yellow"/>
+              </w:rPr>
               <w:t>3</w:t>
             </w:r>
           </w:p>
@@ -951,7 +1274,15 @@
             <w:tcW w:w="810" w:type="dxa"/>
           </w:tcPr>
           <w:p>
-            <w:r>
+            <w:pPr>
+              <w:rPr>
+                <w:highlight w:val="yellow"/>
+              </w:rPr>
+            </w:pPr>
+            <w:r>
+              <w:rPr>
+                <w:highlight w:val="yellow"/>
+              </w:rPr>
               <w:t>0/5</w:t>
             </w:r>
           </w:p>
@@ -960,7 +1291,13 @@
           <w:tcPr>
             <w:tcW w:w="1221" w:type="dxa"/>
           </w:tcPr>
-          <w:p/>
+          <w:p>
+            <w:pPr>
+              <w:rPr>
+                <w:highlight w:val="yellow"/>
+              </w:rPr>
+            </w:pPr>
+          </w:p>
         </w:tc>
         <w:tc>
           <w:tcPr>
@@ -968,6 +1305,9 @@
           </w:tcPr>
           <w:p>
             <w:r>
+              <w:rPr>
+                <w:highlight w:val="yellow"/>
+              </w:rPr>
               <w:t>Se transforme en 4/5 au prochain tour allié</w:t>
             </w:r>
           </w:p>
@@ -989,9 +1329,11 @@
             <w:tcW w:w="1311" w:type="dxa"/>
           </w:tcPr>
           <w:p>
+            <w:proofErr w:type="spellStart"/>
             <w:r>
               <w:t>Miko</w:t>
             </w:r>
+            <w:proofErr w:type="spellEnd"/>
           </w:p>
         </w:tc>
         <w:tc>
@@ -1037,8 +1379,13 @@
             <w:tcW w:w="2091" w:type="dxa"/>
           </w:tcPr>
           <w:p>
-            <w:r>
-              <w:t>Je peux pas j’ai goûter</w:t>
+            <w:proofErr w:type="gramStart"/>
+            <w:r>
+              <w:t>Je peux pas</w:t>
+            </w:r>
+            <w:proofErr w:type="gramEnd"/>
+            <w:r>
+              <w:t xml:space="preserve"> j’ai goûter</w:t>
             </w:r>
           </w:p>
         </w:tc>
@@ -1095,8 +1442,13 @@
             <w:tcW w:w="2091" w:type="dxa"/>
           </w:tcPr>
           <w:p>
-            <w:r>
-              <w:t>J’ai pas le mana pour flash</w:t>
+            <w:proofErr w:type="gramStart"/>
+            <w:r>
+              <w:t>J’ai pas</w:t>
+            </w:r>
+            <w:proofErr w:type="gramEnd"/>
+            <w:r>
+              <w:t xml:space="preserve"> le mana pour flash</w:t>
             </w:r>
           </w:p>
         </w:tc>
@@ -1153,8 +1505,24 @@
             <w:tcW w:w="2091" w:type="dxa"/>
           </w:tcPr>
           <w:p>
-            <w:r>
-              <w:t>Miko sous-coté</w:t>
+            <w:pPr>
+              <w:rPr>
+                <w:highlight w:val="yellow"/>
+              </w:rPr>
+            </w:pPr>
+            <w:proofErr w:type="spellStart"/>
+            <w:r>
+              <w:rPr>
+                <w:highlight w:val="yellow"/>
+              </w:rPr>
+              <w:t>Miko</w:t>
+            </w:r>
+            <w:proofErr w:type="spellEnd"/>
+            <w:r>
+              <w:rPr>
+                <w:highlight w:val="yellow"/>
+              </w:rPr>
+              <w:t xml:space="preserve"> sous-coté</w:t>
             </w:r>
           </w:p>
         </w:tc>
@@ -1163,9 +1531,19 @@
             <w:tcW w:w="1311" w:type="dxa"/>
           </w:tcPr>
           <w:p>
-            <w:r>
+            <w:pPr>
+              <w:rPr>
+                <w:highlight w:val="yellow"/>
+              </w:rPr>
+            </w:pPr>
+            <w:proofErr w:type="spellStart"/>
+            <w:r>
+              <w:rPr>
+                <w:highlight w:val="yellow"/>
+              </w:rPr>
               <w:t>Miko</w:t>
             </w:r>
+            <w:proofErr w:type="spellEnd"/>
           </w:p>
         </w:tc>
         <w:tc>
@@ -1173,7 +1551,15 @@
             <w:tcW w:w="805" w:type="dxa"/>
           </w:tcPr>
           <w:p>
-            <w:r>
+            <w:pPr>
+              <w:rPr>
+                <w:highlight w:val="yellow"/>
+              </w:rPr>
+            </w:pPr>
+            <w:r>
+              <w:rPr>
+                <w:highlight w:val="yellow"/>
+              </w:rPr>
               <w:t>3</w:t>
             </w:r>
           </w:p>
@@ -1183,7 +1569,15 @@
             <w:tcW w:w="810" w:type="dxa"/>
           </w:tcPr>
           <w:p>
-            <w:r>
+            <w:pPr>
+              <w:rPr>
+                <w:highlight w:val="yellow"/>
+              </w:rPr>
+            </w:pPr>
+            <w:r>
+              <w:rPr>
+                <w:highlight w:val="yellow"/>
+              </w:rPr>
               <w:t>2/2</w:t>
             </w:r>
           </w:p>
@@ -1192,7 +1586,13 @@
           <w:tcPr>
             <w:tcW w:w="1221" w:type="dxa"/>
           </w:tcPr>
-          <w:p/>
+          <w:p>
+            <w:pPr>
+              <w:rPr>
+                <w:highlight w:val="yellow"/>
+              </w:rPr>
+            </w:pPr>
+          </w:p>
         </w:tc>
         <w:tc>
           <w:tcPr>
@@ -1200,8 +1600,19 @@
           </w:tcPr>
           <w:p>
             <w:r>
-              <w:t>Gagne +1/0 pour chaque Ludo sur le terrain, -1/0 pour chaque victor</w:t>
-            </w:r>
+              <w:rPr>
+                <w:highlight w:val="yellow"/>
+              </w:rPr>
+              <w:t xml:space="preserve">Gagne +1/0 pour chaque Ludo sur le terrain, -1/0 pour chaque </w:t>
+            </w:r>
+            <w:proofErr w:type="spellStart"/>
+            <w:r>
+              <w:rPr>
+                <w:highlight w:val="yellow"/>
+              </w:rPr>
+              <w:t>victor</w:t>
+            </w:r>
+            <w:proofErr w:type="spellEnd"/>
           </w:p>
         </w:tc>
       </w:tr>
@@ -1211,9 +1622,25 @@
             <w:tcW w:w="2091" w:type="dxa"/>
           </w:tcPr>
           <w:p>
-            <w:r>
-              <w:t>Portail de ZZ’Rot</w:t>
-            </w:r>
+            <w:pPr>
+              <w:rPr>
+                <w:highlight w:val="yellow"/>
+              </w:rPr>
+            </w:pPr>
+            <w:r>
+              <w:rPr>
+                <w:highlight w:val="yellow"/>
+              </w:rPr>
+              <w:t xml:space="preserve">Portail de </w:t>
+            </w:r>
+            <w:proofErr w:type="spellStart"/>
+            <w:r>
+              <w:rPr>
+                <w:highlight w:val="yellow"/>
+              </w:rPr>
+              <w:t>ZZ’Rot</w:t>
+            </w:r>
+            <w:proofErr w:type="spellEnd"/>
           </w:p>
         </w:tc>
         <w:tc>
@@ -1221,7 +1648,15 @@
             <w:tcW w:w="1311" w:type="dxa"/>
           </w:tcPr>
           <w:p>
-            <w:r>
+            <w:pPr>
+              <w:rPr>
+                <w:highlight w:val="yellow"/>
+              </w:rPr>
+            </w:pPr>
+            <w:r>
+              <w:rPr>
+                <w:highlight w:val="yellow"/>
+              </w:rPr>
               <w:t>Neutre</w:t>
             </w:r>
           </w:p>
@@ -1231,7 +1666,15 @@
             <w:tcW w:w="805" w:type="dxa"/>
           </w:tcPr>
           <w:p>
-            <w:r>
+            <w:pPr>
+              <w:rPr>
+                <w:highlight w:val="yellow"/>
+              </w:rPr>
+            </w:pPr>
+            <w:r>
+              <w:rPr>
+                <w:highlight w:val="yellow"/>
+              </w:rPr>
               <w:t>5</w:t>
             </w:r>
           </w:p>
@@ -1241,13 +1684,27 @@
             <w:tcW w:w="810" w:type="dxa"/>
           </w:tcPr>
           <w:p>
-            <w:r>
+            <w:pPr>
+              <w:rPr>
+                <w:highlight w:val="yellow"/>
+              </w:rPr>
+            </w:pPr>
+            <w:r>
+              <w:rPr>
+                <w:highlight w:val="yellow"/>
+              </w:rPr>
               <w:t>0</w:t>
             </w:r>
             <w:r>
+              <w:rPr>
+                <w:highlight w:val="yellow"/>
+              </w:rPr>
               <w:t>/</w:t>
             </w:r>
             <w:r>
+              <w:rPr>
+                <w:highlight w:val="yellow"/>
+              </w:rPr>
               <w:t>4</w:t>
             </w:r>
           </w:p>
@@ -1257,7 +1714,15 @@
             <w:tcW w:w="1221" w:type="dxa"/>
           </w:tcPr>
           <w:p>
-            <w:r>
+            <w:pPr>
+              <w:rPr>
+                <w:highlight w:val="yellow"/>
+              </w:rPr>
+            </w:pPr>
+            <w:r>
+              <w:rPr>
+                <w:highlight w:val="yellow"/>
+              </w:rPr>
               <w:t>Défenseur</w:t>
             </w:r>
           </w:p>
@@ -1268,6 +1733,9 @@
           </w:tcPr>
           <w:p>
             <w:r>
+              <w:rPr>
+                <w:highlight w:val="yellow"/>
+              </w:rPr>
               <w:t>Invoque une 1/1 « Petite merde violette » au début de chaque tour allié</w:t>
             </w:r>
           </w:p>
@@ -1279,9 +1747,19 @@
             <w:tcW w:w="2091" w:type="dxa"/>
           </w:tcPr>
           <w:p>
-            <w:r>
-              <w:t>Irelia perso 8 dash</w:t>
-            </w:r>
+            <w:proofErr w:type="spellStart"/>
+            <w:r>
+              <w:t>Irelia</w:t>
+            </w:r>
+            <w:proofErr w:type="spellEnd"/>
+            <w:r>
+              <w:t xml:space="preserve"> perso 8 </w:t>
+            </w:r>
+            <w:proofErr w:type="spellStart"/>
+            <w:r>
+              <w:t>dash</w:t>
+            </w:r>
+            <w:proofErr w:type="spellEnd"/>
           </w:p>
         </w:tc>
         <w:tc>
@@ -1341,13 +1819,35 @@
             <w:tcW w:w="2091" w:type="dxa"/>
           </w:tcPr>
           <w:p>
-            <w:r>
-              <w:t xml:space="preserve">Miko le </w:t>
-            </w:r>
-            <w:r>
+            <w:pPr>
+              <w:rPr>
+                <w:highlight w:val="yellow"/>
+              </w:rPr>
+            </w:pPr>
+            <w:proofErr w:type="spellStart"/>
+            <w:r>
+              <w:rPr>
+                <w:highlight w:val="yellow"/>
+              </w:rPr>
+              <w:t>Miko</w:t>
+            </w:r>
+            <w:proofErr w:type="spellEnd"/>
+            <w:r>
+              <w:rPr>
+                <w:highlight w:val="yellow"/>
+              </w:rPr>
+              <w:t xml:space="preserve"> le </w:t>
+            </w:r>
+            <w:r>
+              <w:rPr>
+                <w:highlight w:val="yellow"/>
+              </w:rPr>
               <w:t>charismatique</w:t>
             </w:r>
             <w:r>
+              <w:rPr>
+                <w:highlight w:val="yellow"/>
+              </w:rPr>
               <w:t xml:space="preserve"> (LEG ?)</w:t>
             </w:r>
           </w:p>
@@ -1357,9 +1857,19 @@
             <w:tcW w:w="1311" w:type="dxa"/>
           </w:tcPr>
           <w:p>
-            <w:r>
+            <w:pPr>
+              <w:rPr>
+                <w:highlight w:val="yellow"/>
+              </w:rPr>
+            </w:pPr>
+            <w:proofErr w:type="spellStart"/>
+            <w:r>
+              <w:rPr>
+                <w:highlight w:val="yellow"/>
+              </w:rPr>
               <w:t>Miko</w:t>
             </w:r>
+            <w:proofErr w:type="spellEnd"/>
           </w:p>
         </w:tc>
         <w:tc>
@@ -1367,7 +1877,15 @@
             <w:tcW w:w="805" w:type="dxa"/>
           </w:tcPr>
           <w:p>
-            <w:r>
+            <w:pPr>
+              <w:rPr>
+                <w:highlight w:val="yellow"/>
+              </w:rPr>
+            </w:pPr>
+            <w:r>
+              <w:rPr>
+                <w:highlight w:val="yellow"/>
+              </w:rPr>
               <w:t>5</w:t>
             </w:r>
           </w:p>
@@ -1377,7 +1895,15 @@
             <w:tcW w:w="810" w:type="dxa"/>
           </w:tcPr>
           <w:p>
-            <w:r>
+            <w:pPr>
+              <w:rPr>
+                <w:highlight w:val="yellow"/>
+              </w:rPr>
+            </w:pPr>
+            <w:r>
+              <w:rPr>
+                <w:highlight w:val="yellow"/>
+              </w:rPr>
               <w:t>2/6</w:t>
             </w:r>
           </w:p>
@@ -1386,7 +1912,13 @@
           <w:tcPr>
             <w:tcW w:w="1221" w:type="dxa"/>
           </w:tcPr>
-          <w:p/>
+          <w:p>
+            <w:pPr>
+              <w:rPr>
+                <w:highlight w:val="yellow"/>
+              </w:rPr>
+            </w:pPr>
+          </w:p>
         </w:tc>
         <w:tc>
           <w:tcPr>
@@ -1394,6 +1926,9 @@
           </w:tcPr>
           <w:p>
             <w:r>
+              <w:rPr>
+                <w:highlight w:val="yellow"/>
+              </w:rPr>
               <w:t>Tous les autres serviteurs gagnent -1/0</w:t>
             </w:r>
           </w:p>
@@ -1465,8 +2000,13 @@
           </w:tcPr>
           <w:p>
             <w:r>
-              <w:t>Julien Volibere</w:t>
-            </w:r>
+              <w:t xml:space="preserve">Julien </w:t>
+            </w:r>
+            <w:proofErr w:type="spellStart"/>
+            <w:r>
+              <w:t>Volibere</w:t>
+            </w:r>
+            <w:proofErr w:type="spellEnd"/>
           </w:p>
         </w:tc>
         <w:tc>
@@ -1504,9 +2044,11 @@
             <w:tcW w:w="1221" w:type="dxa"/>
           </w:tcPr>
           <w:p>
+            <w:proofErr w:type="spellStart"/>
             <w:r>
               <w:t>Guinsoo</w:t>
             </w:r>
+            <w:proofErr w:type="spellEnd"/>
           </w:p>
         </w:tc>
         <w:tc>
@@ -1515,7 +2057,15 @@
           </w:tcPr>
           <w:p>
             <w:r>
-              <w:t>Met une musique de fond « VOLI VOLI VOLIBEERE » réalisée par Julien</w:t>
+              <w:t xml:space="preserve">Met une musique de fond « VOLI </w:t>
+            </w:r>
+            <w:proofErr w:type="spellStart"/>
+            <w:r>
+              <w:t>VOLI</w:t>
+            </w:r>
+            <w:proofErr w:type="spellEnd"/>
+            <w:r>
+              <w:t xml:space="preserve"> VOLIBEERE » réalisée par Julien</w:t>
             </w:r>
           </w:p>
         </w:tc>
@@ -1527,8 +2077,13 @@
           </w:tcPr>
           <w:p>
             <w:r>
-              <w:t>Effet Tutur</w:t>
-            </w:r>
+              <w:t xml:space="preserve">Effet </w:t>
+            </w:r>
+            <w:proofErr w:type="spellStart"/>
+            <w:r>
+              <w:t>Tutur</w:t>
+            </w:r>
+            <w:proofErr w:type="spellEnd"/>
           </w:p>
         </w:tc>
         <w:tc>
@@ -1556,9 +2111,11 @@
             <w:tcW w:w="810" w:type="dxa"/>
           </w:tcPr>
           <w:p>
+            <w:proofErr w:type="spellStart"/>
             <w:r>
               <w:t>Enchant</w:t>
             </w:r>
+            <w:proofErr w:type="spellEnd"/>
           </w:p>
         </w:tc>
         <w:tc>
@@ -1614,9 +2171,11 @@
             <w:tcW w:w="810" w:type="dxa"/>
           </w:tcPr>
           <w:p>
+            <w:proofErr w:type="spellStart"/>
             <w:r>
               <w:t>Enchant</w:t>
             </w:r>
+            <w:proofErr w:type="spellEnd"/>
           </w:p>
         </w:tc>
         <w:tc>
@@ -1700,9 +2259,19 @@
             <w:tcW w:w="2091" w:type="dxa"/>
           </w:tcPr>
           <w:p>
-            <w:r>
-              <w:t>Hitbox beugée</w:t>
-            </w:r>
+            <w:proofErr w:type="spellStart"/>
+            <w:r>
+              <w:t>Hitbox</w:t>
+            </w:r>
+            <w:proofErr w:type="spellEnd"/>
+            <w:r>
+              <w:t xml:space="preserve"> </w:t>
+            </w:r>
+            <w:proofErr w:type="spellStart"/>
+            <w:r>
+              <w:t>beugée</w:t>
+            </w:r>
+            <w:proofErr w:type="spellEnd"/>
           </w:p>
         </w:tc>
         <w:tc>
@@ -1758,7 +2327,15 @@
             <w:tcW w:w="2091" w:type="dxa"/>
           </w:tcPr>
           <w:p>
-            <w:r>
+            <w:pPr>
+              <w:rPr>
+                <w:highlight w:val="yellow"/>
+              </w:rPr>
+            </w:pPr>
+            <w:r>
+              <w:rPr>
+                <w:highlight w:val="yellow"/>
+              </w:rPr>
               <w:t>Invocation de la « Grosse **** »</w:t>
             </w:r>
           </w:p>
@@ -1768,7 +2345,15 @@
             <w:tcW w:w="1311" w:type="dxa"/>
           </w:tcPr>
           <w:p>
-            <w:r>
+            <w:pPr>
+              <w:rPr>
+                <w:highlight w:val="yellow"/>
+              </w:rPr>
+            </w:pPr>
+            <w:r>
+              <w:rPr>
+                <w:highlight w:val="yellow"/>
+              </w:rPr>
               <w:t>Neutre</w:t>
             </w:r>
           </w:p>
@@ -1778,7 +2363,15 @@
             <w:tcW w:w="805" w:type="dxa"/>
           </w:tcPr>
           <w:p>
-            <w:r>
+            <w:pPr>
+              <w:rPr>
+                <w:highlight w:val="yellow"/>
+              </w:rPr>
+            </w:pPr>
+            <w:r>
+              <w:rPr>
+                <w:highlight w:val="yellow"/>
+              </w:rPr>
               <w:t>7</w:t>
             </w:r>
           </w:p>
@@ -1788,7 +2381,15 @@
             <w:tcW w:w="810" w:type="dxa"/>
           </w:tcPr>
           <w:p>
-            <w:r>
+            <w:pPr>
+              <w:rPr>
+                <w:highlight w:val="yellow"/>
+              </w:rPr>
+            </w:pPr>
+            <w:r>
+              <w:rPr>
+                <w:highlight w:val="yellow"/>
+              </w:rPr>
               <w:t>Sort</w:t>
             </w:r>
           </w:p>
@@ -1797,7 +2398,13 @@
           <w:tcPr>
             <w:tcW w:w="1221" w:type="dxa"/>
           </w:tcPr>
-          <w:p/>
+          <w:p>
+            <w:pPr>
+              <w:rPr>
+                <w:highlight w:val="yellow"/>
+              </w:rPr>
+            </w:pPr>
+          </w:p>
         </w:tc>
         <w:tc>
           <w:tcPr>
@@ -1805,8 +2412,19 @@
           </w:tcPr>
           <w:p>
             <w:r>
-              <w:t>Détruit tout le board</w:t>
-            </w:r>
+              <w:rPr>
+                <w:highlight w:val="yellow"/>
+              </w:rPr>
+              <w:t xml:space="preserve">Détruit tout le </w:t>
+            </w:r>
+            <w:proofErr w:type="spellStart"/>
+            <w:r>
+              <w:rPr>
+                <w:highlight w:val="yellow"/>
+              </w:rPr>
+              <w:t>board</w:t>
+            </w:r>
+            <w:proofErr w:type="spellEnd"/>
           </w:p>
         </w:tc>
       </w:tr>
@@ -1816,7 +2434,15 @@
             <w:tcW w:w="2091" w:type="dxa"/>
           </w:tcPr>
           <w:p>
-            <w:r>
+            <w:pPr>
+              <w:rPr>
+                <w:highlight w:val="yellow"/>
+              </w:rPr>
+            </w:pPr>
+            <w:r>
+              <w:rPr>
+                <w:highlight w:val="yellow"/>
+              </w:rPr>
               <w:t>Grosse Berta</w:t>
             </w:r>
           </w:p>
@@ -1826,7 +2452,15 @@
             <w:tcW w:w="1311" w:type="dxa"/>
           </w:tcPr>
           <w:p>
-            <w:r>
+            <w:pPr>
+              <w:rPr>
+                <w:highlight w:val="yellow"/>
+              </w:rPr>
+            </w:pPr>
+            <w:r>
+              <w:rPr>
+                <w:highlight w:val="yellow"/>
+              </w:rPr>
               <w:t>Mini-Ludo</w:t>
             </w:r>
           </w:p>
@@ -1836,7 +2470,15 @@
             <w:tcW w:w="805" w:type="dxa"/>
           </w:tcPr>
           <w:p>
-            <w:r>
+            <w:pPr>
+              <w:rPr>
+                <w:highlight w:val="yellow"/>
+              </w:rPr>
+            </w:pPr>
+            <w:r>
+              <w:rPr>
+                <w:highlight w:val="yellow"/>
+              </w:rPr>
               <w:t>7</w:t>
             </w:r>
           </w:p>
@@ -1846,7 +2488,15 @@
             <w:tcW w:w="810" w:type="dxa"/>
           </w:tcPr>
           <w:p>
-            <w:r>
+            <w:pPr>
+              <w:rPr>
+                <w:highlight w:val="yellow"/>
+              </w:rPr>
+            </w:pPr>
+            <w:r>
+              <w:rPr>
+                <w:highlight w:val="yellow"/>
+              </w:rPr>
               <w:t>7/7</w:t>
             </w:r>
           </w:p>
@@ -1855,7 +2505,13 @@
           <w:tcPr>
             <w:tcW w:w="1221" w:type="dxa"/>
           </w:tcPr>
-          <w:p/>
+          <w:p>
+            <w:pPr>
+              <w:rPr>
+                <w:highlight w:val="yellow"/>
+              </w:rPr>
+            </w:pPr>
+          </w:p>
         </w:tc>
         <w:tc>
           <w:tcPr>
@@ -1863,12 +2519,21 @@
           </w:tcPr>
           <w:p>
             <w:r>
+              <w:rPr>
+                <w:highlight w:val="yellow"/>
+              </w:rPr>
               <w:t>Invoque une autre 7/7 « Frérot</w:t>
             </w:r>
             <w:r>
+              <w:rPr>
+                <w:highlight w:val="yellow"/>
+              </w:rPr>
               <w:t xml:space="preserve"> Ludo</w:t>
             </w:r>
             <w:r>
+              <w:rPr>
+                <w:highlight w:val="yellow"/>
+              </w:rPr>
               <w:t> » mais si l’un meurt, l’autre meurt aussi</w:t>
             </w:r>
           </w:p>
@@ -1880,9 +2545,19 @@
             <w:tcW w:w="2091" w:type="dxa"/>
           </w:tcPr>
           <w:p>
-            <w:r>
+            <w:pPr>
+              <w:rPr>
+                <w:highlight w:val="yellow"/>
+              </w:rPr>
+            </w:pPr>
+            <w:proofErr w:type="spellStart"/>
+            <w:r>
+              <w:rPr>
+                <w:highlight w:val="yellow"/>
+              </w:rPr>
               <w:t>Tourbilol</w:t>
             </w:r>
+            <w:proofErr w:type="spellEnd"/>
           </w:p>
         </w:tc>
         <w:tc>
@@ -1890,9 +2565,19 @@
             <w:tcW w:w="1311" w:type="dxa"/>
           </w:tcPr>
           <w:p>
-            <w:r>
+            <w:pPr>
+              <w:rPr>
+                <w:highlight w:val="yellow"/>
+              </w:rPr>
+            </w:pPr>
+            <w:proofErr w:type="spellStart"/>
+            <w:r>
+              <w:rPr>
+                <w:highlight w:val="yellow"/>
+              </w:rPr>
               <w:t>Miko</w:t>
             </w:r>
+            <w:proofErr w:type="spellEnd"/>
           </w:p>
         </w:tc>
         <w:tc>
@@ -1900,7 +2585,15 @@
             <w:tcW w:w="805" w:type="dxa"/>
           </w:tcPr>
           <w:p>
-            <w:r>
+            <w:pPr>
+              <w:rPr>
+                <w:highlight w:val="yellow"/>
+              </w:rPr>
+            </w:pPr>
+            <w:r>
+              <w:rPr>
+                <w:highlight w:val="yellow"/>
+              </w:rPr>
               <w:t>4</w:t>
             </w:r>
           </w:p>
@@ -1910,7 +2603,15 @@
             <w:tcW w:w="810" w:type="dxa"/>
           </w:tcPr>
           <w:p>
-            <w:r>
+            <w:pPr>
+              <w:rPr>
+                <w:highlight w:val="yellow"/>
+              </w:rPr>
+            </w:pPr>
+            <w:r>
+              <w:rPr>
+                <w:highlight w:val="yellow"/>
+              </w:rPr>
               <w:t>Sort</w:t>
             </w:r>
           </w:p>
@@ -1919,7 +2620,13 @@
           <w:tcPr>
             <w:tcW w:w="1221" w:type="dxa"/>
           </w:tcPr>
-          <w:p/>
+          <w:p>
+            <w:pPr>
+              <w:rPr>
+                <w:highlight w:val="yellow"/>
+              </w:rPr>
+            </w:pPr>
+          </w:p>
         </w:tc>
         <w:tc>
           <w:tcPr>
@@ -1927,6 +2634,9 @@
           </w:tcPr>
           <w:p>
             <w:r>
+              <w:rPr>
+                <w:highlight w:val="yellow"/>
+              </w:rPr>
               <w:t>Inflige 3 blessures à tous les serviteurs</w:t>
             </w:r>
           </w:p>

</xml_diff>

<commit_message>
Added a new "Portail de ZZ'Rot" card
</commit_message>
<xml_diff>
--- a/External files/Text files/Cartes_propre.docx
+++ b/External files/Text files/Cartes_propre.docx
@@ -322,8 +322,6 @@
             </w:r>
           </w:p>
         </w:tc>
-        <w:bookmarkStart w:id="0" w:name="_GoBack"/>
-        <w:bookmarkEnd w:id="0"/>
       </w:tr>
       <w:tr>
         <w:tc>
@@ -1442,6 +1440,7 @@
             <w:tcW w:w="2091" w:type="dxa"/>
           </w:tcPr>
           <w:p>
+            <w:bookmarkStart w:id="0" w:name="_GoBack"/>
             <w:proofErr w:type="gramStart"/>
             <w:r>
               <w:t>J’ai pas</w:t>
@@ -1496,6 +1495,124 @@
             <w:r>
               <w:t>Annule les prochains dégâts faits à une de tes créatures</w:t>
             </w:r>
+          </w:p>
+        </w:tc>
+      </w:tr>
+      <w:bookmarkEnd w:id="0"/>
+      <w:tr>
+        <w:tc>
+          <w:tcPr>
+            <w:tcW w:w="2091" w:type="dxa"/>
+          </w:tcPr>
+          <w:p>
+            <w:pPr>
+              <w:rPr>
+                <w:highlight w:val="yellow"/>
+              </w:rPr>
+            </w:pPr>
+            <w:proofErr w:type="spellStart"/>
+            <w:r>
+              <w:rPr>
+                <w:highlight w:val="yellow"/>
+              </w:rPr>
+              <w:t>Miko</w:t>
+            </w:r>
+            <w:proofErr w:type="spellEnd"/>
+            <w:r>
+              <w:rPr>
+                <w:highlight w:val="yellow"/>
+              </w:rPr>
+              <w:t xml:space="preserve"> sous-coté</w:t>
+            </w:r>
+          </w:p>
+        </w:tc>
+        <w:tc>
+          <w:tcPr>
+            <w:tcW w:w="1311" w:type="dxa"/>
+          </w:tcPr>
+          <w:p>
+            <w:pPr>
+              <w:rPr>
+                <w:highlight w:val="yellow"/>
+              </w:rPr>
+            </w:pPr>
+            <w:proofErr w:type="spellStart"/>
+            <w:r>
+              <w:rPr>
+                <w:highlight w:val="yellow"/>
+              </w:rPr>
+              <w:t>Miko</w:t>
+            </w:r>
+            <w:proofErr w:type="spellEnd"/>
+          </w:p>
+        </w:tc>
+        <w:tc>
+          <w:tcPr>
+            <w:tcW w:w="805" w:type="dxa"/>
+          </w:tcPr>
+          <w:p>
+            <w:pPr>
+              <w:rPr>
+                <w:highlight w:val="yellow"/>
+              </w:rPr>
+            </w:pPr>
+            <w:r>
+              <w:rPr>
+                <w:highlight w:val="yellow"/>
+              </w:rPr>
+              <w:t>3</w:t>
+            </w:r>
+          </w:p>
+        </w:tc>
+        <w:tc>
+          <w:tcPr>
+            <w:tcW w:w="810" w:type="dxa"/>
+          </w:tcPr>
+          <w:p>
+            <w:pPr>
+              <w:rPr>
+                <w:highlight w:val="yellow"/>
+              </w:rPr>
+            </w:pPr>
+            <w:r>
+              <w:rPr>
+                <w:highlight w:val="yellow"/>
+              </w:rPr>
+              <w:t>2/2</w:t>
+            </w:r>
+          </w:p>
+        </w:tc>
+        <w:tc>
+          <w:tcPr>
+            <w:tcW w:w="1221" w:type="dxa"/>
+          </w:tcPr>
+          <w:p>
+            <w:pPr>
+              <w:rPr>
+                <w:highlight w:val="yellow"/>
+              </w:rPr>
+            </w:pPr>
+          </w:p>
+        </w:tc>
+        <w:tc>
+          <w:tcPr>
+            <w:tcW w:w="4678" w:type="dxa"/>
+          </w:tcPr>
+          <w:p>
+            <w:r>
+              <w:rPr>
+                <w:highlight w:val="yellow"/>
+              </w:rPr>
+              <w:t xml:space="preserve">Gagne +1/0 pour chaque Ludo sur le terrain, -1/0 pour chaque </w:t>
+            </w:r>
+            <w:proofErr w:type="spellStart"/>
+            <w:r>
+              <w:rPr>
+                <w:highlight w:val="yellow"/>
+              </w:rPr>
+              <w:t>victor</w:t>
+            </w:r>
+            <w:proofErr w:type="spellEnd"/>
           </w:p>
         </w:tc>
       </w:tr>
@@ -1503,239 +1620,76 @@
         <w:tc>
           <w:tcPr>
             <w:tcW w:w="2091" w:type="dxa"/>
-          </w:tcPr>
-          <w:p>
-            <w:pPr>
-              <w:rPr>
-                <w:highlight w:val="yellow"/>
-              </w:rPr>
-            </w:pPr>
+            <w:shd w:val="clear" w:color="auto" w:fill="A6A6A6" w:themeFill="background1" w:themeFillShade="A6"/>
+          </w:tcPr>
+          <w:p>
+            <w:r>
+              <w:t xml:space="preserve">Portail de </w:t>
+            </w:r>
             <w:proofErr w:type="spellStart"/>
             <w:r>
-              <w:rPr>
-                <w:highlight w:val="yellow"/>
-              </w:rPr>
-              <w:t>Miko</w:t>
+              <w:t>ZZ’Rot</w:t>
             </w:r>
             <w:proofErr w:type="spellEnd"/>
-            <w:r>
-              <w:rPr>
-                <w:highlight w:val="yellow"/>
-              </w:rPr>
-              <w:t xml:space="preserve"> sous-coté</w:t>
-            </w:r>
           </w:p>
         </w:tc>
         <w:tc>
           <w:tcPr>
             <w:tcW w:w="1311" w:type="dxa"/>
-          </w:tcPr>
-          <w:p>
-            <w:pPr>
-              <w:rPr>
-                <w:highlight w:val="yellow"/>
-              </w:rPr>
-            </w:pPr>
-            <w:proofErr w:type="spellStart"/>
-            <w:r>
-              <w:rPr>
-                <w:highlight w:val="yellow"/>
-              </w:rPr>
-              <w:t>Miko</w:t>
-            </w:r>
-            <w:proofErr w:type="spellEnd"/>
+            <w:shd w:val="clear" w:color="auto" w:fill="A6A6A6" w:themeFill="background1" w:themeFillShade="A6"/>
+          </w:tcPr>
+          <w:p>
+            <w:r>
+              <w:t>Neutre</w:t>
+            </w:r>
           </w:p>
         </w:tc>
         <w:tc>
           <w:tcPr>
             <w:tcW w:w="805" w:type="dxa"/>
-          </w:tcPr>
-          <w:p>
-            <w:pPr>
-              <w:rPr>
-                <w:highlight w:val="yellow"/>
-              </w:rPr>
-            </w:pPr>
-            <w:r>
-              <w:rPr>
-                <w:highlight w:val="yellow"/>
-              </w:rPr>
-              <w:t>3</w:t>
+            <w:shd w:val="clear" w:color="auto" w:fill="A6A6A6" w:themeFill="background1" w:themeFillShade="A6"/>
+          </w:tcPr>
+          <w:p>
+            <w:r>
+              <w:t>5</w:t>
             </w:r>
           </w:p>
         </w:tc>
         <w:tc>
           <w:tcPr>
             <w:tcW w:w="810" w:type="dxa"/>
-          </w:tcPr>
-          <w:p>
-            <w:pPr>
-              <w:rPr>
-                <w:highlight w:val="yellow"/>
-              </w:rPr>
-            </w:pPr>
-            <w:r>
-              <w:rPr>
-                <w:highlight w:val="yellow"/>
-              </w:rPr>
-              <w:t>2/2</w:t>
+            <w:shd w:val="clear" w:color="auto" w:fill="A6A6A6" w:themeFill="background1" w:themeFillShade="A6"/>
+          </w:tcPr>
+          <w:p>
+            <w:r>
+              <w:t>0</w:t>
+            </w:r>
+            <w:r>
+              <w:t>/</w:t>
+            </w:r>
+            <w:r>
+              <w:t>4</w:t>
             </w:r>
           </w:p>
         </w:tc>
         <w:tc>
           <w:tcPr>
             <w:tcW w:w="1221" w:type="dxa"/>
-          </w:tcPr>
-          <w:p>
-            <w:pPr>
-              <w:rPr>
-                <w:highlight w:val="yellow"/>
-              </w:rPr>
-            </w:pPr>
+            <w:shd w:val="clear" w:color="auto" w:fill="A6A6A6" w:themeFill="background1" w:themeFillShade="A6"/>
+          </w:tcPr>
+          <w:p>
+            <w:r>
+              <w:t>Défenseur</w:t>
+            </w:r>
           </w:p>
         </w:tc>
         <w:tc>
           <w:tcPr>
             <w:tcW w:w="4678" w:type="dxa"/>
-          </w:tcPr>
-          <w:p>
-            <w:r>
-              <w:rPr>
-                <w:highlight w:val="yellow"/>
-              </w:rPr>
-              <w:t xml:space="preserve">Gagne +1/0 pour chaque Ludo sur le terrain, -1/0 pour chaque </w:t>
-            </w:r>
-            <w:proofErr w:type="spellStart"/>
-            <w:r>
-              <w:rPr>
-                <w:highlight w:val="yellow"/>
-              </w:rPr>
-              <w:t>victor</w:t>
-            </w:r>
-            <w:proofErr w:type="spellEnd"/>
-          </w:p>
-        </w:tc>
-      </w:tr>
-      <w:tr>
-        <w:tc>
-          <w:tcPr>
-            <w:tcW w:w="2091" w:type="dxa"/>
-          </w:tcPr>
-          <w:p>
-            <w:pPr>
-              <w:rPr>
-                <w:highlight w:val="yellow"/>
-              </w:rPr>
-            </w:pPr>
-            <w:r>
-              <w:rPr>
-                <w:highlight w:val="yellow"/>
-              </w:rPr>
-              <w:t xml:space="preserve">Portail de </w:t>
-            </w:r>
-            <w:proofErr w:type="spellStart"/>
-            <w:r>
-              <w:rPr>
-                <w:highlight w:val="yellow"/>
-              </w:rPr>
-              <w:t>ZZ’Rot</w:t>
-            </w:r>
-            <w:proofErr w:type="spellEnd"/>
-          </w:p>
-        </w:tc>
-        <w:tc>
-          <w:tcPr>
-            <w:tcW w:w="1311" w:type="dxa"/>
-          </w:tcPr>
-          <w:p>
-            <w:pPr>
-              <w:rPr>
-                <w:highlight w:val="yellow"/>
-              </w:rPr>
-            </w:pPr>
-            <w:r>
-              <w:rPr>
-                <w:highlight w:val="yellow"/>
-              </w:rPr>
-              <w:t>Neutre</w:t>
-            </w:r>
-          </w:p>
-        </w:tc>
-        <w:tc>
-          <w:tcPr>
-            <w:tcW w:w="805" w:type="dxa"/>
-          </w:tcPr>
-          <w:p>
-            <w:pPr>
-              <w:rPr>
-                <w:highlight w:val="yellow"/>
-              </w:rPr>
-            </w:pPr>
-            <w:r>
-              <w:rPr>
-                <w:highlight w:val="yellow"/>
-              </w:rPr>
-              <w:t>5</w:t>
-            </w:r>
-          </w:p>
-        </w:tc>
-        <w:tc>
-          <w:tcPr>
-            <w:tcW w:w="810" w:type="dxa"/>
-          </w:tcPr>
-          <w:p>
-            <w:pPr>
-              <w:rPr>
-                <w:highlight w:val="yellow"/>
-              </w:rPr>
-            </w:pPr>
-            <w:r>
-              <w:rPr>
-                <w:highlight w:val="yellow"/>
-              </w:rPr>
-              <w:t>0</w:t>
-            </w:r>
-            <w:r>
-              <w:rPr>
-                <w:highlight w:val="yellow"/>
-              </w:rPr>
-              <w:t>/</w:t>
-            </w:r>
-            <w:r>
-              <w:rPr>
-                <w:highlight w:val="yellow"/>
-              </w:rPr>
-              <w:t>4</w:t>
-            </w:r>
-          </w:p>
-        </w:tc>
-        <w:tc>
-          <w:tcPr>
-            <w:tcW w:w="1221" w:type="dxa"/>
-          </w:tcPr>
-          <w:p>
-            <w:pPr>
-              <w:rPr>
-                <w:highlight w:val="yellow"/>
-              </w:rPr>
-            </w:pPr>
-            <w:r>
-              <w:rPr>
-                <w:highlight w:val="yellow"/>
-              </w:rPr>
-              <w:t>Défenseur</w:t>
-            </w:r>
-          </w:p>
-        </w:tc>
-        <w:tc>
-          <w:tcPr>
-            <w:tcW w:w="4678" w:type="dxa"/>
-          </w:tcPr>
-          <w:p>
-            <w:r>
-              <w:rPr>
-                <w:highlight w:val="yellow"/>
-              </w:rPr>
+            <w:shd w:val="clear" w:color="auto" w:fill="A6A6A6" w:themeFill="background1" w:themeFillShade="A6"/>
+          </w:tcPr>
+          <w:p>
+            <w:r>
               <w:t>Invoque une 1/1 « Petite merde violette » au début de chaque tour allié</w:t>
             </w:r>
           </w:p>

</xml_diff>

<commit_message>
Added an "Insulte pas mature" card
</commit_message>
<xml_diff>
--- a/External files/Text files/Cartes_propre.docx
+++ b/External files/Text files/Cartes_propre.docx
@@ -984,6 +984,7 @@
         <w:tc>
           <w:tcPr>
             <w:tcW w:w="2091" w:type="dxa"/>
+            <w:shd w:val="clear" w:color="auto" w:fill="A6A6A6" w:themeFill="background1" w:themeFillShade="A6"/>
           </w:tcPr>
           <w:p>
             <w:r>
@@ -994,6 +995,7 @@
         <w:tc>
           <w:tcPr>
             <w:tcW w:w="1311" w:type="dxa"/>
+            <w:shd w:val="clear" w:color="auto" w:fill="A6A6A6" w:themeFill="background1" w:themeFillShade="A6"/>
           </w:tcPr>
           <w:p>
             <w:r>
@@ -1004,6 +1006,7 @@
         <w:tc>
           <w:tcPr>
             <w:tcW w:w="805" w:type="dxa"/>
+            <w:shd w:val="clear" w:color="auto" w:fill="A6A6A6" w:themeFill="background1" w:themeFillShade="A6"/>
           </w:tcPr>
           <w:p>
             <w:r>
@@ -1014,6 +1017,7 @@
         <w:tc>
           <w:tcPr>
             <w:tcW w:w="810" w:type="dxa"/>
+            <w:shd w:val="clear" w:color="auto" w:fill="A6A6A6" w:themeFill="background1" w:themeFillShade="A6"/>
           </w:tcPr>
           <w:p>
             <w:r>
@@ -1024,12 +1028,14 @@
         <w:tc>
           <w:tcPr>
             <w:tcW w:w="1221" w:type="dxa"/>
+            <w:shd w:val="clear" w:color="auto" w:fill="A6A6A6" w:themeFill="background1" w:themeFillShade="A6"/>
           </w:tcPr>
           <w:p/>
         </w:tc>
         <w:tc>
           <w:tcPr>
             <w:tcW w:w="4678" w:type="dxa"/>
+            <w:shd w:val="clear" w:color="auto" w:fill="A6A6A6" w:themeFill="background1" w:themeFillShade="A6"/>
           </w:tcPr>
           <w:p>
             <w:r>
@@ -1049,6 +1055,7 @@
                 <w:highlight w:val="yellow"/>
               </w:rPr>
             </w:pPr>
+            <w:bookmarkStart w:id="0" w:name="_GoBack"/>
             <w:r>
               <w:rPr>
                 <w:highlight w:val="yellow"/>
@@ -1139,6 +1146,76 @@
                 <w:highlight w:val="yellow"/>
               </w:rPr>
               <w:t>Apparaît 2 tours alliés après son invocation</w:t>
+            </w:r>
+          </w:p>
+        </w:tc>
+      </w:tr>
+      <w:bookmarkEnd w:id="0"/>
+      <w:tr>
+        <w:tc>
+          <w:tcPr>
+            <w:tcW w:w="2091" w:type="dxa"/>
+          </w:tcPr>
+          <w:p>
+            <w:proofErr w:type="spellStart"/>
+            <w:r>
+              <w:t>Jhin</w:t>
+            </w:r>
+            <w:proofErr w:type="spellEnd"/>
+            <w:r>
+              <w:t xml:space="preserve"> de la spé art</w:t>
+            </w:r>
+          </w:p>
+        </w:tc>
+        <w:tc>
+          <w:tcPr>
+            <w:tcW w:w="1311" w:type="dxa"/>
+          </w:tcPr>
+          <w:p>
+            <w:r>
+              <w:t>Victor</w:t>
+            </w:r>
+          </w:p>
+        </w:tc>
+        <w:tc>
+          <w:tcPr>
+            <w:tcW w:w="805" w:type="dxa"/>
+          </w:tcPr>
+          <w:p>
+            <w:r>
+              <w:t>4</w:t>
+            </w:r>
+          </w:p>
+        </w:tc>
+        <w:tc>
+          <w:tcPr>
+            <w:tcW w:w="810" w:type="dxa"/>
+          </w:tcPr>
+          <w:p>
+            <w:r>
+              <w:t>2/2</w:t>
+            </w:r>
+          </w:p>
+        </w:tc>
+        <w:tc>
+          <w:tcPr>
+            <w:tcW w:w="1221" w:type="dxa"/>
+          </w:tcPr>
+          <w:p>
+            <w:proofErr w:type="spellStart"/>
+            <w:r>
+              <w:t>Guinsoo</w:t>
+            </w:r>
+            <w:proofErr w:type="spellEnd"/>
+          </w:p>
+        </w:tc>
+        <w:tc>
+          <w:tcPr>
+            <w:tcW w:w="4678" w:type="dxa"/>
+          </w:tcPr>
+          <w:p>
+            <w:r>
+              <w:t>Envoi 3 balles à 1 sur des ennemis aléatoires puis 1 balle à 2</w:t>
             </w:r>
           </w:p>
         </w:tc>
@@ -1149,13 +1226,16 @@
             <w:tcW w:w="2091" w:type="dxa"/>
           </w:tcPr>
           <w:p>
-            <w:proofErr w:type="spellStart"/>
-            <w:r>
-              <w:t>Jhin</w:t>
-            </w:r>
-            <w:proofErr w:type="spellEnd"/>
-            <w:r>
-              <w:t xml:space="preserve"> de la spé art</w:t>
+            <w:pPr>
+              <w:rPr>
+                <w:highlight w:val="yellow"/>
+              </w:rPr>
+            </w:pPr>
+            <w:r>
+              <w:rPr>
+                <w:highlight w:val="yellow"/>
+              </w:rPr>
+              <w:t>Petite sieste tranquille</w:t>
             </w:r>
           </w:p>
         </w:tc>
@@ -1164,8 +1244,16 @@
             <w:tcW w:w="1311" w:type="dxa"/>
           </w:tcPr>
           <w:p>
-            <w:r>
-              <w:t>Victor</w:t>
+            <w:pPr>
+              <w:rPr>
+                <w:highlight w:val="yellow"/>
+              </w:rPr>
+            </w:pPr>
+            <w:r>
+              <w:rPr>
+                <w:highlight w:val="yellow"/>
+              </w:rPr>
+              <w:t>Ludo</w:t>
             </w:r>
           </w:p>
         </w:tc>
@@ -1174,8 +1262,16 @@
             <w:tcW w:w="805" w:type="dxa"/>
           </w:tcPr>
           <w:p>
-            <w:r>
-              <w:t>4</w:t>
+            <w:pPr>
+              <w:rPr>
+                <w:highlight w:val="yellow"/>
+              </w:rPr>
+            </w:pPr>
+            <w:r>
+              <w:rPr>
+                <w:highlight w:val="yellow"/>
+              </w:rPr>
+              <w:t>3</w:t>
             </w:r>
           </w:p>
         </w:tc>
@@ -1184,8 +1280,16 @@
             <w:tcW w:w="810" w:type="dxa"/>
           </w:tcPr>
           <w:p>
-            <w:r>
-              <w:t>2/2</w:t>
+            <w:pPr>
+              <w:rPr>
+                <w:highlight w:val="yellow"/>
+              </w:rPr>
+            </w:pPr>
+            <w:r>
+              <w:rPr>
+                <w:highlight w:val="yellow"/>
+              </w:rPr>
+              <w:t>0/5</w:t>
             </w:r>
           </w:p>
         </w:tc>
@@ -1194,11 +1298,11 @@
             <w:tcW w:w="1221" w:type="dxa"/>
           </w:tcPr>
           <w:p>
-            <w:proofErr w:type="spellStart"/>
-            <w:r>
-              <w:t>Guinsoo</w:t>
-            </w:r>
-            <w:proofErr w:type="spellEnd"/>
+            <w:pPr>
+              <w:rPr>
+                <w:highlight w:val="yellow"/>
+              </w:rPr>
+            </w:pPr>
           </w:p>
         </w:tc>
         <w:tc>
@@ -1207,7 +1311,10 @@
           </w:tcPr>
           <w:p>
             <w:r>
-              <w:t>Envoi 3 balles à 1 sur des ennemis aléatoires puis 1 balle à 2</w:t>
+              <w:rPr>
+                <w:highlight w:val="yellow"/>
+              </w:rPr>
+              <w:t>Se transforme en 4/5 au prochain tour allié</w:t>
             </w:r>
           </w:p>
         </w:tc>
@@ -1218,16 +1325,8 @@
             <w:tcW w:w="2091" w:type="dxa"/>
           </w:tcPr>
           <w:p>
-            <w:pPr>
-              <w:rPr>
-                <w:highlight w:val="yellow"/>
-              </w:rPr>
-            </w:pPr>
-            <w:r>
-              <w:rPr>
-                <w:highlight w:val="yellow"/>
-              </w:rPr>
-              <w:t>Petite sieste tranquille</w:t>
+            <w:r>
+              <w:t>J’suis polak</w:t>
             </w:r>
           </w:p>
         </w:tc>
@@ -1236,17 +1335,11 @@
             <w:tcW w:w="1311" w:type="dxa"/>
           </w:tcPr>
           <w:p>
-            <w:pPr>
-              <w:rPr>
-                <w:highlight w:val="yellow"/>
-              </w:rPr>
-            </w:pPr>
-            <w:r>
-              <w:rPr>
-                <w:highlight w:val="yellow"/>
-              </w:rPr>
-              <w:t>Ludo</w:t>
-            </w:r>
+            <w:proofErr w:type="spellStart"/>
+            <w:r>
+              <w:t>Miko</w:t>
+            </w:r>
+            <w:proofErr w:type="spellEnd"/>
           </w:p>
         </w:tc>
         <w:tc>
@@ -1254,16 +1347,8 @@
             <w:tcW w:w="805" w:type="dxa"/>
           </w:tcPr>
           <w:p>
-            <w:pPr>
-              <w:rPr>
-                <w:highlight w:val="yellow"/>
-              </w:rPr>
-            </w:pPr>
-            <w:r>
-              <w:rPr>
-                <w:highlight w:val="yellow"/>
-              </w:rPr>
-              <w:t>3</w:t>
+            <w:r>
+              <w:t>2</w:t>
             </w:r>
           </w:p>
         </w:tc>
@@ -1272,16 +1357,8 @@
             <w:tcW w:w="810" w:type="dxa"/>
           </w:tcPr>
           <w:p>
-            <w:pPr>
-              <w:rPr>
-                <w:highlight w:val="yellow"/>
-              </w:rPr>
-            </w:pPr>
-            <w:r>
-              <w:rPr>
-                <w:highlight w:val="yellow"/>
-              </w:rPr>
-              <w:t>0/5</w:t>
+            <w:r>
+              <w:t>Excuse</w:t>
             </w:r>
           </w:p>
         </w:tc>
@@ -1289,13 +1366,7 @@
           <w:tcPr>
             <w:tcW w:w="1221" w:type="dxa"/>
           </w:tcPr>
-          <w:p>
-            <w:pPr>
-              <w:rPr>
-                <w:highlight w:val="yellow"/>
-              </w:rPr>
-            </w:pPr>
-          </w:p>
+          <w:p/>
         </w:tc>
         <w:tc>
           <w:tcPr>
@@ -1303,10 +1374,7 @@
           </w:tcPr>
           <w:p>
             <w:r>
-              <w:rPr>
-                <w:highlight w:val="yellow"/>
-              </w:rPr>
-              <w:t>Se transforme en 4/5 au prochain tour allié</w:t>
+              <w:t>Annule le prochain sort qui cible une de tes créatures</w:t>
             </w:r>
           </w:p>
         </w:tc>
@@ -1317,8 +1385,13 @@
             <w:tcW w:w="2091" w:type="dxa"/>
           </w:tcPr>
           <w:p>
-            <w:r>
-              <w:t>J’suis polak</w:t>
+            <w:proofErr w:type="gramStart"/>
+            <w:r>
+              <w:t>Je peux pas</w:t>
+            </w:r>
+            <w:proofErr w:type="gramEnd"/>
+            <w:r>
+              <w:t xml:space="preserve"> j’ai goûter</w:t>
             </w:r>
           </w:p>
         </w:tc>
@@ -1327,11 +1400,9 @@
             <w:tcW w:w="1311" w:type="dxa"/>
           </w:tcPr>
           <w:p>
-            <w:proofErr w:type="spellStart"/>
-            <w:r>
-              <w:t>Miko</w:t>
-            </w:r>
-            <w:proofErr w:type="spellEnd"/>
+            <w:r>
+              <w:t>Etienne G.</w:t>
+            </w:r>
           </w:p>
         </w:tc>
         <w:tc>
@@ -1340,7 +1411,7 @@
           </w:tcPr>
           <w:p>
             <w:r>
-              <w:t>2</w:t>
+              <w:t>1</w:t>
             </w:r>
           </w:p>
         </w:tc>
@@ -1366,7 +1437,7 @@
           </w:tcPr>
           <w:p>
             <w:r>
-              <w:t>Annule le prochain sort qui cible une de tes créatures</w:t>
+              <w:t>Annule les prochains dégâts que le joueur doit recevoir</w:t>
             </w:r>
           </w:p>
         </w:tc>
@@ -1379,11 +1450,11 @@
           <w:p>
             <w:proofErr w:type="gramStart"/>
             <w:r>
-              <w:t>Je peux pas</w:t>
+              <w:t>J’ai pas</w:t>
             </w:r>
             <w:proofErr w:type="gramEnd"/>
             <w:r>
-              <w:t xml:space="preserve"> j’ai goûter</w:t>
+              <w:t xml:space="preserve"> le mana pour flash</w:t>
             </w:r>
           </w:p>
         </w:tc>
@@ -1429,76 +1500,11 @@
           </w:tcPr>
           <w:p>
             <w:r>
-              <w:t>Annule les prochains dégâts que le joueur doit recevoir</w:t>
+              <w:t>Annule les prochains dégâts faits à une de tes créatures</w:t>
             </w:r>
           </w:p>
         </w:tc>
       </w:tr>
-      <w:tr>
-        <w:tc>
-          <w:tcPr>
-            <w:tcW w:w="2091" w:type="dxa"/>
-          </w:tcPr>
-          <w:p>
-            <w:bookmarkStart w:id="0" w:name="_GoBack"/>
-            <w:proofErr w:type="gramStart"/>
-            <w:r>
-              <w:t>J’ai pas</w:t>
-            </w:r>
-            <w:proofErr w:type="gramEnd"/>
-            <w:r>
-              <w:t xml:space="preserve"> le mana pour flash</w:t>
-            </w:r>
-          </w:p>
-        </w:tc>
-        <w:tc>
-          <w:tcPr>
-            <w:tcW w:w="1311" w:type="dxa"/>
-          </w:tcPr>
-          <w:p>
-            <w:r>
-              <w:t>Etienne G.</w:t>
-            </w:r>
-          </w:p>
-        </w:tc>
-        <w:tc>
-          <w:tcPr>
-            <w:tcW w:w="805" w:type="dxa"/>
-          </w:tcPr>
-          <w:p>
-            <w:r>
-              <w:t>1</w:t>
-            </w:r>
-          </w:p>
-        </w:tc>
-        <w:tc>
-          <w:tcPr>
-            <w:tcW w:w="810" w:type="dxa"/>
-          </w:tcPr>
-          <w:p>
-            <w:r>
-              <w:t>Excuse</w:t>
-            </w:r>
-          </w:p>
-        </w:tc>
-        <w:tc>
-          <w:tcPr>
-            <w:tcW w:w="1221" w:type="dxa"/>
-          </w:tcPr>
-          <w:p/>
-        </w:tc>
-        <w:tc>
-          <w:tcPr>
-            <w:tcW w:w="4678" w:type="dxa"/>
-          </w:tcPr>
-          <w:p>
-            <w:r>
-              <w:t>Annule les prochains dégâts faits à une de tes créatures</w:t>
-            </w:r>
-          </w:p>
-        </w:tc>
-      </w:tr>
-      <w:bookmarkEnd w:id="0"/>
       <w:tr>
         <w:tc>
           <w:tcPr>

</xml_diff>

<commit_message>
Added new cards: "Le Banni" and "Tourbilol"
</commit_message>
<xml_diff>
--- a/External files/Text files/Cartes_propre.docx
+++ b/External files/Text files/Cartes_propre.docx
@@ -6,13 +6,8 @@
       <w:pPr>
         <w:pStyle w:val="Titre1"/>
       </w:pPr>
-      <w:proofErr w:type="spellStart"/>
       <w:r>
-        <w:t>Rankulstone</w:t>
-      </w:r>
-      <w:proofErr w:type="spellEnd"/>
-      <w:r>
-        <w:t xml:space="preserve"> – cartes au propre</w:t>
+        <w:t>Rankulstone – cartes au propre</w:t>
       </w:r>
     </w:p>
     <w:p/>
@@ -22,13 +17,8 @@
       </w:r>
     </w:p>
     <w:p>
-      <w:proofErr w:type="spellStart"/>
       <w:r>
-        <w:t>Guinsoo</w:t>
-      </w:r>
-      <w:proofErr w:type="spellEnd"/>
-      <w:r>
-        <w:t> : peut attaquer deux fois par tour</w:t>
+        <w:t>Guinsoo : peut attaquer deux fois par tour</w:t>
       </w:r>
     </w:p>
     <w:p>
@@ -126,13 +116,8 @@
           </w:tcPr>
           <w:p>
             <w:r>
-              <w:t xml:space="preserve">Julien OTP </w:t>
-            </w:r>
-            <w:proofErr w:type="spellStart"/>
-            <w:r>
-              <w:t>Kayle</w:t>
-            </w:r>
-            <w:proofErr w:type="spellEnd"/>
+              <w:t>Julien OTP Kayle</w:t>
+            </w:r>
           </w:p>
         </w:tc>
         <w:tc>
@@ -195,13 +180,8 @@
           </w:tcPr>
           <w:p>
             <w:r>
-              <w:t xml:space="preserve">Julien OTP </w:t>
-            </w:r>
-            <w:proofErr w:type="spellStart"/>
-            <w:r>
-              <w:t>Anivia</w:t>
-            </w:r>
-            <w:proofErr w:type="spellEnd"/>
+              <w:t>Julien OTP Anivia</w:t>
+            </w:r>
           </w:p>
         </w:tc>
         <w:tc>
@@ -312,13 +292,8 @@
             <w:tcW w:w="4678" w:type="dxa"/>
           </w:tcPr>
           <w:p>
-            <w:proofErr w:type="gramStart"/>
-            <w:r>
-              <w:t>Laisse le</w:t>
-            </w:r>
-            <w:proofErr w:type="gramEnd"/>
-            <w:r>
-              <w:t xml:space="preserve"> serviteur/ennemi à 1 point de vie</w:t>
+            <w:r>
+              <w:t>Laisse le serviteur/ennemi à 1 point de vie</w:t>
             </w:r>
           </w:p>
         </w:tc>
@@ -529,21 +504,7 @@
               <w:rPr>
                 <w:highlight w:val="yellow"/>
               </w:rPr>
-              <w:t xml:space="preserve">Ludo, Mini Ludo et </w:t>
-            </w:r>
-            <w:proofErr w:type="spellStart"/>
-            <w:r>
-              <w:rPr>
-                <w:highlight w:val="yellow"/>
-              </w:rPr>
-              <w:t>Miko</w:t>
-            </w:r>
-            <w:proofErr w:type="spellEnd"/>
-            <w:r>
-              <w:rPr>
-                <w:highlight w:val="yellow"/>
-              </w:rPr>
-              <w:t xml:space="preserve"> ne peuvent pas taper au prochain tour</w:t>
+              <w:t>Ludo, Mini Ludo et Miko ne peuvent pas taper au prochain tour</w:t>
             </w:r>
           </w:p>
         </w:tc>
@@ -751,54 +712,30 @@
                 <w:highlight w:val="yellow"/>
               </w:rPr>
             </w:pPr>
-            <w:proofErr w:type="spellStart"/>
+            <w:r>
+              <w:rPr>
+                <w:highlight w:val="yellow"/>
+              </w:rPr>
+              <w:t>Miko le bg (LEG)</w:t>
+            </w:r>
+          </w:p>
+        </w:tc>
+        <w:tc>
+          <w:tcPr>
+            <w:tcW w:w="1311" w:type="dxa"/>
+          </w:tcPr>
+          <w:p>
+            <w:pPr>
+              <w:rPr>
+                <w:highlight w:val="yellow"/>
+              </w:rPr>
+            </w:pPr>
             <w:r>
               <w:rPr>
                 <w:highlight w:val="yellow"/>
               </w:rPr>
               <w:t>Miko</w:t>
             </w:r>
-            <w:proofErr w:type="spellEnd"/>
-            <w:r>
-              <w:rPr>
-                <w:highlight w:val="yellow"/>
-              </w:rPr>
-              <w:t xml:space="preserve"> le </w:t>
-            </w:r>
-            <w:proofErr w:type="spellStart"/>
-            <w:r>
-              <w:rPr>
-                <w:highlight w:val="yellow"/>
-              </w:rPr>
-              <w:t>bg</w:t>
-            </w:r>
-            <w:proofErr w:type="spellEnd"/>
-            <w:r>
-              <w:rPr>
-                <w:highlight w:val="yellow"/>
-              </w:rPr>
-              <w:t xml:space="preserve"> (LEG)</w:t>
-            </w:r>
-          </w:p>
-        </w:tc>
-        <w:tc>
-          <w:tcPr>
-            <w:tcW w:w="1311" w:type="dxa"/>
-          </w:tcPr>
-          <w:p>
-            <w:pPr>
-              <w:rPr>
-                <w:highlight w:val="yellow"/>
-              </w:rPr>
-            </w:pPr>
-            <w:proofErr w:type="spellStart"/>
-            <w:r>
-              <w:rPr>
-                <w:highlight w:val="yellow"/>
-              </w:rPr>
-              <w:t>Miko</w:t>
-            </w:r>
-            <w:proofErr w:type="spellEnd"/>
           </w:p>
         </w:tc>
         <w:tc>
@@ -1055,7 +992,6 @@
                 <w:highlight w:val="yellow"/>
               </w:rPr>
             </w:pPr>
-            <w:bookmarkStart w:id="0" w:name="_GoBack"/>
             <w:r>
               <w:rPr>
                 <w:highlight w:val="yellow"/>
@@ -1146,76 +1082,6 @@
                 <w:highlight w:val="yellow"/>
               </w:rPr>
               <w:t>Apparaît 2 tours alliés après son invocation</w:t>
-            </w:r>
-          </w:p>
-        </w:tc>
-      </w:tr>
-      <w:bookmarkEnd w:id="0"/>
-      <w:tr>
-        <w:tc>
-          <w:tcPr>
-            <w:tcW w:w="2091" w:type="dxa"/>
-          </w:tcPr>
-          <w:p>
-            <w:proofErr w:type="spellStart"/>
-            <w:r>
-              <w:t>Jhin</w:t>
-            </w:r>
-            <w:proofErr w:type="spellEnd"/>
-            <w:r>
-              <w:t xml:space="preserve"> de la spé art</w:t>
-            </w:r>
-          </w:p>
-        </w:tc>
-        <w:tc>
-          <w:tcPr>
-            <w:tcW w:w="1311" w:type="dxa"/>
-          </w:tcPr>
-          <w:p>
-            <w:r>
-              <w:t>Victor</w:t>
-            </w:r>
-          </w:p>
-        </w:tc>
-        <w:tc>
-          <w:tcPr>
-            <w:tcW w:w="805" w:type="dxa"/>
-          </w:tcPr>
-          <w:p>
-            <w:r>
-              <w:t>4</w:t>
-            </w:r>
-          </w:p>
-        </w:tc>
-        <w:tc>
-          <w:tcPr>
-            <w:tcW w:w="810" w:type="dxa"/>
-          </w:tcPr>
-          <w:p>
-            <w:r>
-              <w:t>2/2</w:t>
-            </w:r>
-          </w:p>
-        </w:tc>
-        <w:tc>
-          <w:tcPr>
-            <w:tcW w:w="1221" w:type="dxa"/>
-          </w:tcPr>
-          <w:p>
-            <w:proofErr w:type="spellStart"/>
-            <w:r>
-              <w:t>Guinsoo</w:t>
-            </w:r>
-            <w:proofErr w:type="spellEnd"/>
-          </w:p>
-        </w:tc>
-        <w:tc>
-          <w:tcPr>
-            <w:tcW w:w="4678" w:type="dxa"/>
-          </w:tcPr>
-          <w:p>
-            <w:r>
-              <w:t>Envoi 3 balles à 1 sur des ennemis aléatoires puis 1 balle à 2</w:t>
             </w:r>
           </w:p>
         </w:tc>
@@ -1235,7 +1101,7 @@
               <w:rPr>
                 <w:highlight w:val="yellow"/>
               </w:rPr>
-              <w:t>Petite sieste tranquille</w:t>
+              <w:t>Jhin de la spé art</w:t>
             </w:r>
           </w:p>
         </w:tc>
@@ -1253,7 +1119,7 @@
               <w:rPr>
                 <w:highlight w:val="yellow"/>
               </w:rPr>
-              <w:t>Ludo</w:t>
+              <w:t>Victor</w:t>
             </w:r>
           </w:p>
         </w:tc>
@@ -1271,7 +1137,7 @@
               <w:rPr>
                 <w:highlight w:val="yellow"/>
               </w:rPr>
-              <w:t>3</w:t>
+              <w:t>4</w:t>
             </w:r>
           </w:p>
         </w:tc>
@@ -1289,7 +1155,7 @@
               <w:rPr>
                 <w:highlight w:val="yellow"/>
               </w:rPr>
-              <w:t>0/5</w:t>
+              <w:t>2/2</w:t>
             </w:r>
           </w:p>
         </w:tc>
@@ -1303,6 +1169,12 @@
                 <w:highlight w:val="yellow"/>
               </w:rPr>
             </w:pPr>
+            <w:r>
+              <w:rPr>
+                <w:highlight w:val="yellow"/>
+              </w:rPr>
+              <w:t>Guinsoo</w:t>
+            </w:r>
           </w:p>
         </w:tc>
         <w:tc>
@@ -1314,7 +1186,7 @@
               <w:rPr>
                 <w:highlight w:val="yellow"/>
               </w:rPr>
-              <w:t>Se transforme en 4/5 au prochain tour allié</w:t>
+              <w:t>Envoi 3 balles à 1 sur des ennemis aléatoires puis 1 balle à 2</w:t>
             </w:r>
           </w:p>
         </w:tc>
@@ -1325,8 +1197,16 @@
             <w:tcW w:w="2091" w:type="dxa"/>
           </w:tcPr>
           <w:p>
-            <w:r>
-              <w:t>J’suis polak</w:t>
+            <w:pPr>
+              <w:rPr>
+                <w:highlight w:val="yellow"/>
+              </w:rPr>
+            </w:pPr>
+            <w:r>
+              <w:rPr>
+                <w:highlight w:val="yellow"/>
+              </w:rPr>
+              <w:t>Petite sieste tranquille</w:t>
             </w:r>
           </w:p>
         </w:tc>
@@ -1335,11 +1215,17 @@
             <w:tcW w:w="1311" w:type="dxa"/>
           </w:tcPr>
           <w:p>
-            <w:proofErr w:type="spellStart"/>
-            <w:r>
-              <w:t>Miko</w:t>
-            </w:r>
-            <w:proofErr w:type="spellEnd"/>
+            <w:pPr>
+              <w:rPr>
+                <w:highlight w:val="yellow"/>
+              </w:rPr>
+            </w:pPr>
+            <w:r>
+              <w:rPr>
+                <w:highlight w:val="yellow"/>
+              </w:rPr>
+              <w:t>Ludo</w:t>
+            </w:r>
           </w:p>
         </w:tc>
         <w:tc>
@@ -1347,8 +1233,16 @@
             <w:tcW w:w="805" w:type="dxa"/>
           </w:tcPr>
           <w:p>
-            <w:r>
-              <w:t>2</w:t>
+            <w:pPr>
+              <w:rPr>
+                <w:highlight w:val="yellow"/>
+              </w:rPr>
+            </w:pPr>
+            <w:r>
+              <w:rPr>
+                <w:highlight w:val="yellow"/>
+              </w:rPr>
+              <w:t>3</w:t>
             </w:r>
           </w:p>
         </w:tc>
@@ -1357,8 +1251,16 @@
             <w:tcW w:w="810" w:type="dxa"/>
           </w:tcPr>
           <w:p>
-            <w:r>
-              <w:t>Excuse</w:t>
+            <w:pPr>
+              <w:rPr>
+                <w:highlight w:val="yellow"/>
+              </w:rPr>
+            </w:pPr>
+            <w:r>
+              <w:rPr>
+                <w:highlight w:val="yellow"/>
+              </w:rPr>
+              <w:t>0/5</w:t>
             </w:r>
           </w:p>
         </w:tc>
@@ -1366,7 +1268,13 @@
           <w:tcPr>
             <w:tcW w:w="1221" w:type="dxa"/>
           </w:tcPr>
-          <w:p/>
+          <w:p>
+            <w:pPr>
+              <w:rPr>
+                <w:highlight w:val="yellow"/>
+              </w:rPr>
+            </w:pPr>
+          </w:p>
         </w:tc>
         <w:tc>
           <w:tcPr>
@@ -1374,7 +1282,10 @@
           </w:tcPr>
           <w:p>
             <w:r>
-              <w:t>Annule le prochain sort qui cible une de tes créatures</w:t>
+              <w:rPr>
+                <w:highlight w:val="yellow"/>
+              </w:rPr>
+              <w:t>Se transforme en 4/5 au prochain tour allié</w:t>
             </w:r>
           </w:p>
         </w:tc>
@@ -1385,13 +1296,8 @@
             <w:tcW w:w="2091" w:type="dxa"/>
           </w:tcPr>
           <w:p>
-            <w:proofErr w:type="gramStart"/>
-            <w:r>
-              <w:t>Je peux pas</w:t>
-            </w:r>
-            <w:proofErr w:type="gramEnd"/>
-            <w:r>
-              <w:t xml:space="preserve"> j’ai goûter</w:t>
+            <w:r>
+              <w:t>J’suis polak</w:t>
             </w:r>
           </w:p>
         </w:tc>
@@ -1401,7 +1307,7 @@
           </w:tcPr>
           <w:p>
             <w:r>
-              <w:t>Etienne G.</w:t>
+              <w:t>Miko</w:t>
             </w:r>
           </w:p>
         </w:tc>
@@ -1411,7 +1317,7 @@
           </w:tcPr>
           <w:p>
             <w:r>
-              <w:t>1</w:t>
+              <w:t>2</w:t>
             </w:r>
           </w:p>
         </w:tc>
@@ -1437,7 +1343,7 @@
           </w:tcPr>
           <w:p>
             <w:r>
-              <w:t>Annule les prochains dégâts que le joueur doit recevoir</w:t>
+              <w:t>Annule le prochain sort qui cible une de tes créatures</w:t>
             </w:r>
           </w:p>
         </w:tc>
@@ -1448,13 +1354,8 @@
             <w:tcW w:w="2091" w:type="dxa"/>
           </w:tcPr>
           <w:p>
-            <w:proofErr w:type="gramStart"/>
-            <w:r>
-              <w:t>J’ai pas</w:t>
-            </w:r>
-            <w:proofErr w:type="gramEnd"/>
-            <w:r>
-              <w:t xml:space="preserve"> le mana pour flash</w:t>
+            <w:r>
+              <w:t>Je peux pas j’ai goûter</w:t>
             </w:r>
           </w:p>
         </w:tc>
@@ -1500,7 +1401,7 @@
           </w:tcPr>
           <w:p>
             <w:r>
-              <w:t>Annule les prochains dégâts faits à une de tes créatures</w:t>
+              <w:t>Annule les prochains dégâts que le joueur doit recevoir</w:t>
             </w:r>
           </w:p>
         </w:tc>
@@ -1511,24 +1412,8 @@
             <w:tcW w:w="2091" w:type="dxa"/>
           </w:tcPr>
           <w:p>
-            <w:pPr>
-              <w:rPr>
-                <w:highlight w:val="yellow"/>
-              </w:rPr>
-            </w:pPr>
-            <w:proofErr w:type="spellStart"/>
-            <w:r>
-              <w:rPr>
-                <w:highlight w:val="yellow"/>
-              </w:rPr>
-              <w:t>Miko</w:t>
-            </w:r>
-            <w:proofErr w:type="spellEnd"/>
-            <w:r>
-              <w:rPr>
-                <w:highlight w:val="yellow"/>
-              </w:rPr>
-              <w:t xml:space="preserve"> sous-coté</w:t>
+            <w:r>
+              <w:t>J’ai pas le mana pour flash</w:t>
             </w:r>
           </w:p>
         </w:tc>
@@ -1537,19 +1422,9 @@
             <w:tcW w:w="1311" w:type="dxa"/>
           </w:tcPr>
           <w:p>
-            <w:pPr>
-              <w:rPr>
-                <w:highlight w:val="yellow"/>
-              </w:rPr>
-            </w:pPr>
-            <w:proofErr w:type="spellStart"/>
-            <w:r>
-              <w:rPr>
-                <w:highlight w:val="yellow"/>
-              </w:rPr>
-              <w:t>Miko</w:t>
-            </w:r>
-            <w:proofErr w:type="spellEnd"/>
+            <w:r>
+              <w:t>Etienne G.</w:t>
+            </w:r>
           </w:p>
         </w:tc>
         <w:tc>
@@ -1557,16 +1432,8 @@
             <w:tcW w:w="805" w:type="dxa"/>
           </w:tcPr>
           <w:p>
-            <w:pPr>
-              <w:rPr>
-                <w:highlight w:val="yellow"/>
-              </w:rPr>
-            </w:pPr>
-            <w:r>
-              <w:rPr>
-                <w:highlight w:val="yellow"/>
-              </w:rPr>
-              <w:t>3</w:t>
+            <w:r>
+              <w:t>1</w:t>
             </w:r>
           </w:p>
         </w:tc>
@@ -1575,16 +1442,8 @@
             <w:tcW w:w="810" w:type="dxa"/>
           </w:tcPr>
           <w:p>
-            <w:pPr>
-              <w:rPr>
-                <w:highlight w:val="yellow"/>
-              </w:rPr>
-            </w:pPr>
-            <w:r>
-              <w:rPr>
-                <w:highlight w:val="yellow"/>
-              </w:rPr>
-              <w:t>2/2</w:t>
+            <w:r>
+              <w:t>Excuse</w:t>
             </w:r>
           </w:p>
         </w:tc>
@@ -1592,13 +1451,7 @@
           <w:tcPr>
             <w:tcW w:w="1221" w:type="dxa"/>
           </w:tcPr>
-          <w:p>
-            <w:pPr>
-              <w:rPr>
-                <w:highlight w:val="yellow"/>
-              </w:rPr>
-            </w:pPr>
-          </w:p>
+          <w:p/>
         </w:tc>
         <w:tc>
           <w:tcPr>
@@ -1606,19 +1459,8 @@
           </w:tcPr>
           <w:p>
             <w:r>
-              <w:rPr>
-                <w:highlight w:val="yellow"/>
-              </w:rPr>
-              <w:t xml:space="preserve">Gagne +1/0 pour chaque Ludo sur le terrain, -1/0 pour chaque </w:t>
-            </w:r>
-            <w:proofErr w:type="spellStart"/>
-            <w:r>
-              <w:rPr>
-                <w:highlight w:val="yellow"/>
-              </w:rPr>
-              <w:t>victor</w:t>
-            </w:r>
-            <w:proofErr w:type="spellEnd"/>
+              <w:t>Annule les prochains dégâts faits à une de tes créatures</w:t>
+            </w:r>
           </w:p>
         </w:tc>
       </w:tr>
@@ -1626,77 +1468,97 @@
         <w:tc>
           <w:tcPr>
             <w:tcW w:w="2091" w:type="dxa"/>
-            <w:shd w:val="clear" w:color="auto" w:fill="A6A6A6" w:themeFill="background1" w:themeFillShade="A6"/>
-          </w:tcPr>
-          <w:p>
-            <w:r>
-              <w:t xml:space="preserve">Portail de </w:t>
-            </w:r>
-            <w:proofErr w:type="spellStart"/>
-            <w:r>
-              <w:t>ZZ’Rot</w:t>
-            </w:r>
-            <w:proofErr w:type="spellEnd"/>
+          </w:tcPr>
+          <w:p>
+            <w:pPr>
+              <w:rPr>
+                <w:highlight w:val="yellow"/>
+              </w:rPr>
+            </w:pPr>
+            <w:r>
+              <w:rPr>
+                <w:highlight w:val="yellow"/>
+              </w:rPr>
+              <w:t>Miko sous-coté</w:t>
+            </w:r>
           </w:p>
         </w:tc>
         <w:tc>
           <w:tcPr>
             <w:tcW w:w="1311" w:type="dxa"/>
-            <w:shd w:val="clear" w:color="auto" w:fill="A6A6A6" w:themeFill="background1" w:themeFillShade="A6"/>
-          </w:tcPr>
-          <w:p>
-            <w:r>
-              <w:t>Neutre</w:t>
+          </w:tcPr>
+          <w:p>
+            <w:pPr>
+              <w:rPr>
+                <w:highlight w:val="yellow"/>
+              </w:rPr>
+            </w:pPr>
+            <w:r>
+              <w:rPr>
+                <w:highlight w:val="yellow"/>
+              </w:rPr>
+              <w:t>Miko</w:t>
             </w:r>
           </w:p>
         </w:tc>
         <w:tc>
           <w:tcPr>
             <w:tcW w:w="805" w:type="dxa"/>
-            <w:shd w:val="clear" w:color="auto" w:fill="A6A6A6" w:themeFill="background1" w:themeFillShade="A6"/>
-          </w:tcPr>
-          <w:p>
-            <w:r>
-              <w:t>5</w:t>
+          </w:tcPr>
+          <w:p>
+            <w:pPr>
+              <w:rPr>
+                <w:highlight w:val="yellow"/>
+              </w:rPr>
+            </w:pPr>
+            <w:r>
+              <w:rPr>
+                <w:highlight w:val="yellow"/>
+              </w:rPr>
+              <w:t>3</w:t>
             </w:r>
           </w:p>
         </w:tc>
         <w:tc>
           <w:tcPr>
             <w:tcW w:w="810" w:type="dxa"/>
-            <w:shd w:val="clear" w:color="auto" w:fill="A6A6A6" w:themeFill="background1" w:themeFillShade="A6"/>
-          </w:tcPr>
-          <w:p>
-            <w:r>
-              <w:t>0</w:t>
-            </w:r>
-            <w:r>
-              <w:t>/</w:t>
-            </w:r>
-            <w:r>
-              <w:t>4</w:t>
+          </w:tcPr>
+          <w:p>
+            <w:pPr>
+              <w:rPr>
+                <w:highlight w:val="yellow"/>
+              </w:rPr>
+            </w:pPr>
+            <w:r>
+              <w:rPr>
+                <w:highlight w:val="yellow"/>
+              </w:rPr>
+              <w:t>2/2</w:t>
             </w:r>
           </w:p>
         </w:tc>
         <w:tc>
           <w:tcPr>
             <w:tcW w:w="1221" w:type="dxa"/>
-            <w:shd w:val="clear" w:color="auto" w:fill="A6A6A6" w:themeFill="background1" w:themeFillShade="A6"/>
-          </w:tcPr>
-          <w:p>
-            <w:r>
-              <w:t>Défenseur</w:t>
-            </w:r>
+          </w:tcPr>
+          <w:p>
+            <w:pPr>
+              <w:rPr>
+                <w:highlight w:val="yellow"/>
+              </w:rPr>
+            </w:pPr>
           </w:p>
         </w:tc>
         <w:tc>
           <w:tcPr>
             <w:tcW w:w="4678" w:type="dxa"/>
-            <w:shd w:val="clear" w:color="auto" w:fill="A6A6A6" w:themeFill="background1" w:themeFillShade="A6"/>
-          </w:tcPr>
-          <w:p>
-            <w:r>
-              <w:t>Invoque une 1/1 « Petite merde violette » au début de chaque tour allié</w:t>
+          </w:tcPr>
+          <w:p>
+            <w:r>
+              <w:rPr>
+                <w:highlight w:val="yellow"/>
+              </w:rPr>
+              <w:t>Gagne +1/0 pour chaque Ludo sur le terrain, -1/0 pour chaque victor</w:t>
             </w:r>
           </w:p>
         </w:tc>
@@ -1705,36 +1567,29 @@
         <w:tc>
           <w:tcPr>
             <w:tcW w:w="2091" w:type="dxa"/>
-          </w:tcPr>
-          <w:p>
-            <w:proofErr w:type="spellStart"/>
-            <w:r>
-              <w:t>Irelia</w:t>
-            </w:r>
-            <w:proofErr w:type="spellEnd"/>
-            <w:r>
-              <w:t xml:space="preserve"> perso 8 </w:t>
-            </w:r>
-            <w:proofErr w:type="spellStart"/>
-            <w:r>
-              <w:t>dash</w:t>
-            </w:r>
-            <w:proofErr w:type="spellEnd"/>
+            <w:shd w:val="clear" w:color="auto" w:fill="A6A6A6" w:themeFill="background1" w:themeFillShade="A6"/>
+          </w:tcPr>
+          <w:p>
+            <w:r>
+              <w:t>Portail de ZZ’Rot</w:t>
+            </w:r>
           </w:p>
         </w:tc>
         <w:tc>
           <w:tcPr>
             <w:tcW w:w="1311" w:type="dxa"/>
-          </w:tcPr>
-          <w:p>
-            <w:r>
-              <w:t>??</w:t>
+            <w:shd w:val="clear" w:color="auto" w:fill="A6A6A6" w:themeFill="background1" w:themeFillShade="A6"/>
+          </w:tcPr>
+          <w:p>
+            <w:r>
+              <w:t>Neutre</w:t>
             </w:r>
           </w:p>
         </w:tc>
         <w:tc>
           <w:tcPr>
             <w:tcW w:w="805" w:type="dxa"/>
+            <w:shd w:val="clear" w:color="auto" w:fill="A6A6A6" w:themeFill="background1" w:themeFillShade="A6"/>
           </w:tcPr>
           <w:p>
             <w:r>
@@ -1745,30 +1600,39 @@
         <w:tc>
           <w:tcPr>
             <w:tcW w:w="810" w:type="dxa"/>
-          </w:tcPr>
-          <w:p>
-            <w:r>
-              <w:t>3/3</w:t>
+            <w:shd w:val="clear" w:color="auto" w:fill="A6A6A6" w:themeFill="background1" w:themeFillShade="A6"/>
+          </w:tcPr>
+          <w:p>
+            <w:r>
+              <w:t>0</w:t>
+            </w:r>
+            <w:r>
+              <w:t>/</w:t>
+            </w:r>
+            <w:r>
+              <w:t>4</w:t>
             </w:r>
           </w:p>
         </w:tc>
         <w:tc>
           <w:tcPr>
             <w:tcW w:w="1221" w:type="dxa"/>
-          </w:tcPr>
-          <w:p>
-            <w:r>
-              <w:t>Triomphe</w:t>
+            <w:shd w:val="clear" w:color="auto" w:fill="A6A6A6" w:themeFill="background1" w:themeFillShade="A6"/>
+          </w:tcPr>
+          <w:p>
+            <w:r>
+              <w:t>Défenseur</w:t>
             </w:r>
           </w:p>
         </w:tc>
         <w:tc>
           <w:tcPr>
             <w:tcW w:w="4678" w:type="dxa"/>
-          </w:tcPr>
-          <w:p>
-            <w:r>
-              <w:t>Peut attaquer à nouveau si le serviteur ennemi est mort après un combat</w:t>
+            <w:shd w:val="clear" w:color="auto" w:fill="A6A6A6" w:themeFill="background1" w:themeFillShade="A6"/>
+          </w:tcPr>
+          <w:p>
+            <w:r>
+              <w:t>Invoque une 1/1 « Petite merde violette » au début de chaque tour allié</w:t>
             </w:r>
           </w:p>
         </w:tc>
@@ -1779,36 +1643,8 @@
             <w:tcW w:w="2091" w:type="dxa"/>
           </w:tcPr>
           <w:p>
-            <w:pPr>
-              <w:rPr>
-                <w:highlight w:val="yellow"/>
-              </w:rPr>
-            </w:pPr>
-            <w:proofErr w:type="spellStart"/>
-            <w:r>
-              <w:rPr>
-                <w:highlight w:val="yellow"/>
-              </w:rPr>
-              <w:t>Miko</w:t>
-            </w:r>
-            <w:proofErr w:type="spellEnd"/>
-            <w:r>
-              <w:rPr>
-                <w:highlight w:val="yellow"/>
-              </w:rPr>
-              <w:t xml:space="preserve"> le </w:t>
-            </w:r>
-            <w:r>
-              <w:rPr>
-                <w:highlight w:val="yellow"/>
-              </w:rPr>
-              <w:t>charismatique</w:t>
-            </w:r>
-            <w:r>
-              <w:rPr>
-                <w:highlight w:val="yellow"/>
-              </w:rPr>
-              <w:t xml:space="preserve"> (LEG ?)</w:t>
+            <w:r>
+              <w:t>Irelia perso 8 dash</w:t>
             </w:r>
           </w:p>
         </w:tc>
@@ -1817,19 +1653,9 @@
             <w:tcW w:w="1311" w:type="dxa"/>
           </w:tcPr>
           <w:p>
-            <w:pPr>
-              <w:rPr>
-                <w:highlight w:val="yellow"/>
-              </w:rPr>
-            </w:pPr>
-            <w:proofErr w:type="spellStart"/>
-            <w:r>
-              <w:rPr>
-                <w:highlight w:val="yellow"/>
-              </w:rPr>
-              <w:t>Miko</w:t>
-            </w:r>
-            <w:proofErr w:type="spellEnd"/>
+            <w:r>
+              <w:t>??</w:t>
+            </w:r>
           </w:p>
         </w:tc>
         <w:tc>
@@ -1837,15 +1663,7 @@
             <w:tcW w:w="805" w:type="dxa"/>
           </w:tcPr>
           <w:p>
-            <w:pPr>
-              <w:rPr>
-                <w:highlight w:val="yellow"/>
-              </w:rPr>
-            </w:pPr>
-            <w:r>
-              <w:rPr>
-                <w:highlight w:val="yellow"/>
-              </w:rPr>
+            <w:r>
               <w:t>5</w:t>
             </w:r>
           </w:p>
@@ -1855,16 +1673,8 @@
             <w:tcW w:w="810" w:type="dxa"/>
           </w:tcPr>
           <w:p>
-            <w:pPr>
-              <w:rPr>
-                <w:highlight w:val="yellow"/>
-              </w:rPr>
-            </w:pPr>
-            <w:r>
-              <w:rPr>
-                <w:highlight w:val="yellow"/>
-              </w:rPr>
-              <w:t>2/6</w:t>
+            <w:r>
+              <w:t>3/3</w:t>
             </w:r>
           </w:p>
         </w:tc>
@@ -1873,11 +1683,9 @@
             <w:tcW w:w="1221" w:type="dxa"/>
           </w:tcPr>
           <w:p>
-            <w:pPr>
-              <w:rPr>
-                <w:highlight w:val="yellow"/>
-              </w:rPr>
-            </w:pPr>
+            <w:r>
+              <w:t>Triomphe</w:t>
+            </w:r>
           </w:p>
         </w:tc>
         <w:tc>
@@ -1886,10 +1694,7 @@
           </w:tcPr>
           <w:p>
             <w:r>
-              <w:rPr>
-                <w:highlight w:val="yellow"/>
-              </w:rPr>
-              <w:t>Tous les autres serviteurs gagnent -1/0</w:t>
+              <w:t>Peut attaquer à nouveau si le serviteur ennemi est mort après un combat</w:t>
             </w:r>
           </w:p>
         </w:tc>
@@ -1900,7 +1705,126 @@
             <w:tcW w:w="2091" w:type="dxa"/>
           </w:tcPr>
           <w:p>
-            <w:r>
+            <w:pPr>
+              <w:rPr>
+                <w:highlight w:val="yellow"/>
+              </w:rPr>
+            </w:pPr>
+            <w:r>
+              <w:rPr>
+                <w:highlight w:val="yellow"/>
+              </w:rPr>
+              <w:t xml:space="preserve">Miko le </w:t>
+            </w:r>
+            <w:r>
+              <w:rPr>
+                <w:highlight w:val="yellow"/>
+              </w:rPr>
+              <w:t>charismatique</w:t>
+            </w:r>
+            <w:r>
+              <w:rPr>
+                <w:highlight w:val="yellow"/>
+              </w:rPr>
+              <w:t xml:space="preserve"> (LEG ?)</w:t>
+            </w:r>
+          </w:p>
+        </w:tc>
+        <w:tc>
+          <w:tcPr>
+            <w:tcW w:w="1311" w:type="dxa"/>
+          </w:tcPr>
+          <w:p>
+            <w:pPr>
+              <w:rPr>
+                <w:highlight w:val="yellow"/>
+              </w:rPr>
+            </w:pPr>
+            <w:r>
+              <w:rPr>
+                <w:highlight w:val="yellow"/>
+              </w:rPr>
+              <w:t>Miko</w:t>
+            </w:r>
+          </w:p>
+        </w:tc>
+        <w:tc>
+          <w:tcPr>
+            <w:tcW w:w="805" w:type="dxa"/>
+          </w:tcPr>
+          <w:p>
+            <w:pPr>
+              <w:rPr>
+                <w:highlight w:val="yellow"/>
+              </w:rPr>
+            </w:pPr>
+            <w:r>
+              <w:rPr>
+                <w:highlight w:val="yellow"/>
+              </w:rPr>
+              <w:t>5</w:t>
+            </w:r>
+          </w:p>
+        </w:tc>
+        <w:tc>
+          <w:tcPr>
+            <w:tcW w:w="810" w:type="dxa"/>
+          </w:tcPr>
+          <w:p>
+            <w:pPr>
+              <w:rPr>
+                <w:highlight w:val="yellow"/>
+              </w:rPr>
+            </w:pPr>
+            <w:r>
+              <w:rPr>
+                <w:highlight w:val="yellow"/>
+              </w:rPr>
+              <w:t>2/6</w:t>
+            </w:r>
+          </w:p>
+        </w:tc>
+        <w:tc>
+          <w:tcPr>
+            <w:tcW w:w="1221" w:type="dxa"/>
+          </w:tcPr>
+          <w:p>
+            <w:pPr>
+              <w:rPr>
+                <w:highlight w:val="yellow"/>
+              </w:rPr>
+            </w:pPr>
+          </w:p>
+        </w:tc>
+        <w:tc>
+          <w:tcPr>
+            <w:tcW w:w="4678" w:type="dxa"/>
+          </w:tcPr>
+          <w:p>
+            <w:r>
+              <w:rPr>
+                <w:highlight w:val="yellow"/>
+              </w:rPr>
+              <w:t>Tous les autres serviteurs gagnent -1/0</w:t>
+            </w:r>
+          </w:p>
+        </w:tc>
+      </w:tr>
+      <w:tr>
+        <w:tc>
+          <w:tcPr>
+            <w:tcW w:w="2091" w:type="dxa"/>
+          </w:tcPr>
+          <w:p>
+            <w:pPr>
+              <w:rPr>
+                <w:highlight w:val="yellow"/>
+              </w:rPr>
+            </w:pPr>
+            <w:r>
+              <w:rPr>
+                <w:highlight w:val="yellow"/>
+              </w:rPr>
               <w:lastRenderedPageBreak/>
               <w:t>Je joue AP alors que c’est un tank</w:t>
             </w:r>
@@ -1911,7 +1835,15 @@
             <w:tcW w:w="1311" w:type="dxa"/>
           </w:tcPr>
           <w:p>
-            <w:r>
+            <w:pPr>
+              <w:rPr>
+                <w:highlight w:val="yellow"/>
+              </w:rPr>
+            </w:pPr>
+            <w:r>
+              <w:rPr>
+                <w:highlight w:val="yellow"/>
+              </w:rPr>
               <w:t>Neutre</w:t>
             </w:r>
           </w:p>
@@ -1921,7 +1853,15 @@
             <w:tcW w:w="805" w:type="dxa"/>
           </w:tcPr>
           <w:p>
-            <w:r>
+            <w:pPr>
+              <w:rPr>
+                <w:highlight w:val="yellow"/>
+              </w:rPr>
+            </w:pPr>
+            <w:r>
+              <w:rPr>
+                <w:highlight w:val="yellow"/>
+              </w:rPr>
               <w:t>1</w:t>
             </w:r>
           </w:p>
@@ -1931,7 +1871,15 @@
             <w:tcW w:w="810" w:type="dxa"/>
           </w:tcPr>
           <w:p>
-            <w:r>
+            <w:pPr>
+              <w:rPr>
+                <w:highlight w:val="yellow"/>
+              </w:rPr>
+            </w:pPr>
+            <w:r>
+              <w:rPr>
+                <w:highlight w:val="yellow"/>
+              </w:rPr>
               <w:t>Sort</w:t>
             </w:r>
           </w:p>
@@ -1940,7 +1888,13 @@
           <w:tcPr>
             <w:tcW w:w="1221" w:type="dxa"/>
           </w:tcPr>
-          <w:p/>
+          <w:p>
+            <w:pPr>
+              <w:rPr>
+                <w:highlight w:val="yellow"/>
+              </w:rPr>
+            </w:pPr>
+          </w:p>
         </w:tc>
         <w:tc>
           <w:tcPr>
@@ -1948,6 +1902,9 @@
           </w:tcPr>
           <w:p>
             <w:r>
+              <w:rPr>
+                <w:highlight w:val="yellow"/>
+              </w:rPr>
               <w:t>La créature ciblée gagne +3/-2, avec un minimum de force de 1</w:t>
             </w:r>
           </w:p>
@@ -1960,13 +1917,8 @@
           </w:tcPr>
           <w:p>
             <w:r>
-              <w:t xml:space="preserve">Julien </w:t>
-            </w:r>
-            <w:proofErr w:type="spellStart"/>
-            <w:r>
-              <w:t>Volibere</w:t>
-            </w:r>
-            <w:proofErr w:type="spellEnd"/>
+              <w:t>Julien Volibere</w:t>
+            </w:r>
           </w:p>
         </w:tc>
         <w:tc>
@@ -2004,11 +1956,9 @@
             <w:tcW w:w="1221" w:type="dxa"/>
           </w:tcPr>
           <w:p>
-            <w:proofErr w:type="spellStart"/>
             <w:r>
               <w:t>Guinsoo</w:t>
             </w:r>
-            <w:proofErr w:type="spellEnd"/>
           </w:p>
         </w:tc>
         <w:tc>
@@ -2017,15 +1967,7 @@
           </w:tcPr>
           <w:p>
             <w:r>
-              <w:t xml:space="preserve">Met une musique de fond « VOLI </w:t>
-            </w:r>
-            <w:proofErr w:type="spellStart"/>
-            <w:r>
-              <w:t>VOLI</w:t>
-            </w:r>
-            <w:proofErr w:type="spellEnd"/>
-            <w:r>
-              <w:t xml:space="preserve"> VOLIBEERE » réalisée par Julien</w:t>
+              <w:t>Met une musique de fond « VOLI VOLI VOLIBEERE » réalisée par Julien</w:t>
             </w:r>
           </w:p>
         </w:tc>
@@ -2037,13 +1979,8 @@
           </w:tcPr>
           <w:p>
             <w:r>
-              <w:t xml:space="preserve">Effet </w:t>
-            </w:r>
-            <w:proofErr w:type="spellStart"/>
-            <w:r>
-              <w:t>Tutur</w:t>
-            </w:r>
-            <w:proofErr w:type="spellEnd"/>
+              <w:t>Effet Tutur</w:t>
+            </w:r>
           </w:p>
         </w:tc>
         <w:tc>
@@ -2071,11 +2008,9 @@
             <w:tcW w:w="810" w:type="dxa"/>
           </w:tcPr>
           <w:p>
-            <w:proofErr w:type="spellStart"/>
             <w:r>
               <w:t>Enchant</w:t>
             </w:r>
-            <w:proofErr w:type="spellEnd"/>
           </w:p>
         </w:tc>
         <w:tc>
@@ -2131,11 +2066,9 @@
             <w:tcW w:w="810" w:type="dxa"/>
           </w:tcPr>
           <w:p>
-            <w:proofErr w:type="spellStart"/>
             <w:r>
               <w:t>Enchant</w:t>
             </w:r>
-            <w:proofErr w:type="spellEnd"/>
           </w:p>
         </w:tc>
         <w:tc>
@@ -2219,19 +2152,9 @@
             <w:tcW w:w="2091" w:type="dxa"/>
           </w:tcPr>
           <w:p>
-            <w:proofErr w:type="spellStart"/>
-            <w:r>
-              <w:t>Hitbox</w:t>
-            </w:r>
-            <w:proofErr w:type="spellEnd"/>
-            <w:r>
-              <w:t xml:space="preserve"> </w:t>
-            </w:r>
-            <w:proofErr w:type="spellStart"/>
-            <w:r>
-              <w:t>beugée</w:t>
-            </w:r>
-            <w:proofErr w:type="spellEnd"/>
+            <w:r>
+              <w:t>Hitbox beugée</w:t>
+            </w:r>
           </w:p>
         </w:tc>
         <w:tc>
@@ -2332,8 +2255,10 @@
               <w:rPr>
                 <w:highlight w:val="yellow"/>
               </w:rPr>
-              <w:t>7</w:t>
-            </w:r>
+              <w:t>5</w:t>
+            </w:r>
+            <w:bookmarkStart w:id="0" w:name="_GoBack"/>
+            <w:bookmarkEnd w:id="0"/>
           </w:p>
         </w:tc>
         <w:tc>
@@ -2375,16 +2300,8 @@
               <w:rPr>
                 <w:highlight w:val="yellow"/>
               </w:rPr>
-              <w:t xml:space="preserve">Détruit tout le </w:t>
-            </w:r>
-            <w:proofErr w:type="spellStart"/>
-            <w:r>
-              <w:rPr>
-                <w:highlight w:val="yellow"/>
-              </w:rPr>
-              <w:t>board</w:t>
-            </w:r>
-            <w:proofErr w:type="spellEnd"/>
+              <w:t>Détruit tout le board</w:t>
+            </w:r>
           </w:p>
         </w:tc>
       </w:tr>
@@ -2503,57 +2420,32 @@
         <w:tc>
           <w:tcPr>
             <w:tcW w:w="2091" w:type="dxa"/>
-          </w:tcPr>
-          <w:p>
-            <w:pPr>
-              <w:rPr>
-                <w:highlight w:val="yellow"/>
-              </w:rPr>
-            </w:pPr>
-            <w:proofErr w:type="spellStart"/>
-            <w:r>
-              <w:rPr>
-                <w:highlight w:val="yellow"/>
-              </w:rPr>
+            <w:shd w:val="clear" w:color="auto" w:fill="BFBFBF" w:themeFill="background1" w:themeFillShade="BF"/>
+          </w:tcPr>
+          <w:p>
+            <w:r>
               <w:t>Tourbilol</w:t>
             </w:r>
-            <w:proofErr w:type="spellEnd"/>
           </w:p>
         </w:tc>
         <w:tc>
           <w:tcPr>
             <w:tcW w:w="1311" w:type="dxa"/>
-          </w:tcPr>
-          <w:p>
-            <w:pPr>
-              <w:rPr>
-                <w:highlight w:val="yellow"/>
-              </w:rPr>
-            </w:pPr>
-            <w:proofErr w:type="spellStart"/>
-            <w:r>
-              <w:rPr>
-                <w:highlight w:val="yellow"/>
-              </w:rPr>
+            <w:shd w:val="clear" w:color="auto" w:fill="BFBFBF" w:themeFill="background1" w:themeFillShade="BF"/>
+          </w:tcPr>
+          <w:p>
+            <w:r>
               <w:t>Miko</w:t>
             </w:r>
-            <w:proofErr w:type="spellEnd"/>
           </w:p>
         </w:tc>
         <w:tc>
           <w:tcPr>
             <w:tcW w:w="805" w:type="dxa"/>
-          </w:tcPr>
-          <w:p>
-            <w:pPr>
-              <w:rPr>
-                <w:highlight w:val="yellow"/>
-              </w:rPr>
-            </w:pPr>
-            <w:r>
-              <w:rPr>
-                <w:highlight w:val="yellow"/>
-              </w:rPr>
+            <w:shd w:val="clear" w:color="auto" w:fill="BFBFBF" w:themeFill="background1" w:themeFillShade="BF"/>
+          </w:tcPr>
+          <w:p>
+            <w:r>
               <w:t>4</w:t>
             </w:r>
           </w:p>
@@ -2561,17 +2453,10 @@
         <w:tc>
           <w:tcPr>
             <w:tcW w:w="810" w:type="dxa"/>
-          </w:tcPr>
-          <w:p>
-            <w:pPr>
-              <w:rPr>
-                <w:highlight w:val="yellow"/>
-              </w:rPr>
-            </w:pPr>
-            <w:r>
-              <w:rPr>
-                <w:highlight w:val="yellow"/>
-              </w:rPr>
+            <w:shd w:val="clear" w:color="auto" w:fill="BFBFBF" w:themeFill="background1" w:themeFillShade="BF"/>
+          </w:tcPr>
+          <w:p>
+            <w:r>
               <w:t>Sort</w:t>
             </w:r>
           </w:p>
@@ -2579,24 +2464,17 @@
         <w:tc>
           <w:tcPr>
             <w:tcW w:w="1221" w:type="dxa"/>
-          </w:tcPr>
-          <w:p>
-            <w:pPr>
-              <w:rPr>
-                <w:highlight w:val="yellow"/>
-              </w:rPr>
-            </w:pPr>
-          </w:p>
+            <w:shd w:val="clear" w:color="auto" w:fill="BFBFBF" w:themeFill="background1" w:themeFillShade="BF"/>
+          </w:tcPr>
+          <w:p/>
         </w:tc>
         <w:tc>
           <w:tcPr>
             <w:tcW w:w="4678" w:type="dxa"/>
-          </w:tcPr>
-          <w:p>
-            <w:r>
-              <w:rPr>
-                <w:highlight w:val="yellow"/>
-              </w:rPr>
+            <w:shd w:val="clear" w:color="auto" w:fill="BFBFBF" w:themeFill="background1" w:themeFillShade="BF"/>
+          </w:tcPr>
+          <w:p>
+            <w:r>
               <w:t>Inflige 3 blessures à tous les serviteurs</w:t>
             </w:r>
           </w:p>
@@ -2606,6 +2484,7 @@
         <w:tc>
           <w:tcPr>
             <w:tcW w:w="2091" w:type="dxa"/>
+            <w:shd w:val="clear" w:color="auto" w:fill="BFBFBF" w:themeFill="background1" w:themeFillShade="BF"/>
           </w:tcPr>
           <w:p>
             <w:r>
@@ -2616,6 +2495,7 @@
         <w:tc>
           <w:tcPr>
             <w:tcW w:w="1311" w:type="dxa"/>
+            <w:shd w:val="clear" w:color="auto" w:fill="BFBFBF" w:themeFill="background1" w:themeFillShade="BF"/>
           </w:tcPr>
           <w:p>
             <w:r>
@@ -2626,6 +2506,7 @@
         <w:tc>
           <w:tcPr>
             <w:tcW w:w="805" w:type="dxa"/>
+            <w:shd w:val="clear" w:color="auto" w:fill="BFBFBF" w:themeFill="background1" w:themeFillShade="BF"/>
           </w:tcPr>
           <w:p>
             <w:r>
@@ -2636,6 +2517,7 @@
         <w:tc>
           <w:tcPr>
             <w:tcW w:w="810" w:type="dxa"/>
+            <w:shd w:val="clear" w:color="auto" w:fill="BFBFBF" w:themeFill="background1" w:themeFillShade="BF"/>
           </w:tcPr>
           <w:p>
             <w:r>
@@ -2646,12 +2528,14 @@
         <w:tc>
           <w:tcPr>
             <w:tcW w:w="1221" w:type="dxa"/>
+            <w:shd w:val="clear" w:color="auto" w:fill="BFBFBF" w:themeFill="background1" w:themeFillShade="BF"/>
           </w:tcPr>
           <w:p/>
         </w:tc>
         <w:tc>
           <w:tcPr>
             <w:tcW w:w="4678" w:type="dxa"/>
+            <w:shd w:val="clear" w:color="auto" w:fill="BFBFBF" w:themeFill="background1" w:themeFillShade="BF"/>
           </w:tcPr>
           <w:p>
             <w:r>

</xml_diff>

<commit_message>
Fixed all the "Grosse Berta" bugs
</commit_message>
<xml_diff>
--- a/External files/Text files/Cartes_propre.docx
+++ b/External files/Text files/Cartes_propre.docx
@@ -1909,6 +1909,8 @@
             </w:r>
           </w:p>
         </w:tc>
+        <w:bookmarkStart w:id="0" w:name="_GoBack"/>
+        <w:bookmarkEnd w:id="0"/>
       </w:tr>
       <w:tr>
         <w:tc>
@@ -2257,8 +2259,6 @@
               </w:rPr>
               <w:t>5</w:t>
             </w:r>
-            <w:bookmarkStart w:id="0" w:name="_GoBack"/>
-            <w:bookmarkEnd w:id="0"/>
           </w:p>
         </w:tc>
         <w:tc>
@@ -2309,17 +2309,10 @@
         <w:tc>
           <w:tcPr>
             <w:tcW w:w="2091" w:type="dxa"/>
-          </w:tcPr>
-          <w:p>
-            <w:pPr>
-              <w:rPr>
-                <w:highlight w:val="yellow"/>
-              </w:rPr>
-            </w:pPr>
-            <w:r>
-              <w:rPr>
-                <w:highlight w:val="yellow"/>
-              </w:rPr>
+            <w:shd w:val="clear" w:color="auto" w:fill="BFBFBF" w:themeFill="background1" w:themeFillShade="BF"/>
+          </w:tcPr>
+          <w:p>
+            <w:r>
               <w:t>Grosse Berta</w:t>
             </w:r>
           </w:p>
@@ -2327,17 +2320,10 @@
         <w:tc>
           <w:tcPr>
             <w:tcW w:w="1311" w:type="dxa"/>
-          </w:tcPr>
-          <w:p>
-            <w:pPr>
-              <w:rPr>
-                <w:highlight w:val="yellow"/>
-              </w:rPr>
-            </w:pPr>
-            <w:r>
-              <w:rPr>
-                <w:highlight w:val="yellow"/>
-              </w:rPr>
+            <w:shd w:val="clear" w:color="auto" w:fill="BFBFBF" w:themeFill="background1" w:themeFillShade="BF"/>
+          </w:tcPr>
+          <w:p>
+            <w:r>
               <w:t>Mini-Ludo</w:t>
             </w:r>
           </w:p>
@@ -2345,17 +2331,10 @@
         <w:tc>
           <w:tcPr>
             <w:tcW w:w="805" w:type="dxa"/>
-          </w:tcPr>
-          <w:p>
-            <w:pPr>
-              <w:rPr>
-                <w:highlight w:val="yellow"/>
-              </w:rPr>
-            </w:pPr>
-            <w:r>
-              <w:rPr>
-                <w:highlight w:val="yellow"/>
-              </w:rPr>
+            <w:shd w:val="clear" w:color="auto" w:fill="BFBFBF" w:themeFill="background1" w:themeFillShade="BF"/>
+          </w:tcPr>
+          <w:p>
+            <w:r>
               <w:t>7</w:t>
             </w:r>
           </w:p>
@@ -2363,17 +2342,10 @@
         <w:tc>
           <w:tcPr>
             <w:tcW w:w="810" w:type="dxa"/>
-          </w:tcPr>
-          <w:p>
-            <w:pPr>
-              <w:rPr>
-                <w:highlight w:val="yellow"/>
-              </w:rPr>
-            </w:pPr>
-            <w:r>
-              <w:rPr>
-                <w:highlight w:val="yellow"/>
-              </w:rPr>
+            <w:shd w:val="clear" w:color="auto" w:fill="BFBFBF" w:themeFill="background1" w:themeFillShade="BF"/>
+          </w:tcPr>
+          <w:p>
+            <w:r>
               <w:t>7/7</w:t>
             </w:r>
           </w:p>
@@ -2381,36 +2353,23 @@
         <w:tc>
           <w:tcPr>
             <w:tcW w:w="1221" w:type="dxa"/>
-          </w:tcPr>
-          <w:p>
-            <w:pPr>
-              <w:rPr>
-                <w:highlight w:val="yellow"/>
-              </w:rPr>
-            </w:pPr>
-          </w:p>
+            <w:shd w:val="clear" w:color="auto" w:fill="BFBFBF" w:themeFill="background1" w:themeFillShade="BF"/>
+          </w:tcPr>
+          <w:p/>
         </w:tc>
         <w:tc>
           <w:tcPr>
             <w:tcW w:w="4678" w:type="dxa"/>
-          </w:tcPr>
-          <w:p>
-            <w:r>
-              <w:rPr>
-                <w:highlight w:val="yellow"/>
-              </w:rPr>
+            <w:shd w:val="clear" w:color="auto" w:fill="BFBFBF" w:themeFill="background1" w:themeFillShade="BF"/>
+          </w:tcPr>
+          <w:p>
+            <w:r>
               <w:t>Invoque une autre 7/7 « Frérot</w:t>
             </w:r>
             <w:r>
-              <w:rPr>
-                <w:highlight w:val="yellow"/>
-              </w:rPr>
               <w:t xml:space="preserve"> Ludo</w:t>
             </w:r>
             <w:r>
-              <w:rPr>
-                <w:highlight w:val="yellow"/>
-              </w:rPr>
               <w:t> » mais si l’un meurt, l’autre meurt aussi</w:t>
             </w:r>
           </w:p>

</xml_diff>

<commit_message>
Added Reproduction imparfaite card
WIP, dont apply enter battlefield focus for the time
</commit_message>
<xml_diff>
--- a/External files/Text files/Cartes_propre.docx
+++ b/External files/Text files/Cartes_propre.docx
@@ -6,8 +6,13 @@
       <w:pPr>
         <w:pStyle w:val="Titre1"/>
       </w:pPr>
+      <w:proofErr w:type="spellStart"/>
       <w:r>
-        <w:t>Rankulstone – cartes au propre</w:t>
+        <w:t>Rankulstone</w:t>
+      </w:r>
+      <w:proofErr w:type="spellEnd"/>
+      <w:r>
+        <w:t xml:space="preserve"> – cartes au propre</w:t>
       </w:r>
     </w:p>
     <w:p/>
@@ -17,8 +22,13 @@
       </w:r>
     </w:p>
     <w:p>
+      <w:proofErr w:type="spellStart"/>
       <w:r>
-        <w:t>Guinsoo : peut attaquer deux fois par tour</w:t>
+        <w:t>Guinsoo</w:t>
+      </w:r>
+      <w:proofErr w:type="spellEnd"/>
+      <w:r>
+        <w:t> : peut attaquer deux fois par tour</w:t>
       </w:r>
     </w:p>
     <w:p>
@@ -116,8 +126,13 @@
           </w:tcPr>
           <w:p>
             <w:r>
-              <w:t>Julien OTP Kayle</w:t>
-            </w:r>
+              <w:t xml:space="preserve">Julien OTP </w:t>
+            </w:r>
+            <w:proofErr w:type="spellStart"/>
+            <w:r>
+              <w:t>Kayle</w:t>
+            </w:r>
+            <w:proofErr w:type="spellEnd"/>
           </w:p>
         </w:tc>
         <w:tc>
@@ -180,8 +195,13 @@
           </w:tcPr>
           <w:p>
             <w:r>
-              <w:t>Julien OTP Anivia</w:t>
-            </w:r>
+              <w:t xml:space="preserve">Julien OTP </w:t>
+            </w:r>
+            <w:proofErr w:type="spellStart"/>
+            <w:r>
+              <w:t>Anivia</w:t>
+            </w:r>
+            <w:proofErr w:type="spellEnd"/>
           </w:p>
         </w:tc>
         <w:tc>
@@ -292,8 +312,13 @@
             <w:tcW w:w="4678" w:type="dxa"/>
           </w:tcPr>
           <w:p>
-            <w:r>
-              <w:t>Laisse le serviteur/ennemi à 1 point de vie</w:t>
+            <w:proofErr w:type="gramStart"/>
+            <w:r>
+              <w:t>Laisse le</w:t>
+            </w:r>
+            <w:proofErr w:type="gramEnd"/>
+            <w:r>
+              <w:t xml:space="preserve"> serviteur/ennemi à 1 point de vie</w:t>
             </w:r>
           </w:p>
         </w:tc>
@@ -493,6 +518,8 @@
                 <w:highlight w:val="yellow"/>
               </w:rPr>
             </w:pPr>
+            <w:bookmarkStart w:id="0" w:name="_GoBack"/>
+            <w:bookmarkEnd w:id="0"/>
           </w:p>
         </w:tc>
         <w:tc>
@@ -504,7 +531,21 @@
               <w:rPr>
                 <w:highlight w:val="yellow"/>
               </w:rPr>
-              <w:t>Ludo, Mini Ludo et Miko ne peuvent pas taper au prochain tour</w:t>
+              <w:t xml:space="preserve">Ludo, Mini Ludo et </w:t>
+            </w:r>
+            <w:proofErr w:type="spellStart"/>
+            <w:r>
+              <w:rPr>
+                <w:highlight w:val="yellow"/>
+              </w:rPr>
+              <w:t>Miko</w:t>
+            </w:r>
+            <w:proofErr w:type="spellEnd"/>
+            <w:r>
+              <w:rPr>
+                <w:highlight w:val="yellow"/>
+              </w:rPr>
+              <w:t xml:space="preserve"> ne peuvent pas taper au prochain tour</w:t>
             </w:r>
           </w:p>
         </w:tc>
@@ -705,53 +746,47 @@
         <w:tc>
           <w:tcPr>
             <w:tcW w:w="2091" w:type="dxa"/>
-          </w:tcPr>
-          <w:p>
-            <w:pPr>
-              <w:rPr>
-                <w:highlight w:val="yellow"/>
-              </w:rPr>
-            </w:pPr>
-            <w:r>
-              <w:rPr>
-                <w:highlight w:val="yellow"/>
-              </w:rPr>
-              <w:t>Miko le bg (LEG)</w:t>
+            <w:shd w:val="clear" w:color="auto" w:fill="A6A6A6" w:themeFill="background1" w:themeFillShade="A6"/>
+          </w:tcPr>
+          <w:p>
+            <w:proofErr w:type="spellStart"/>
+            <w:r>
+              <w:t>Miko</w:t>
+            </w:r>
+            <w:proofErr w:type="spellEnd"/>
+            <w:r>
+              <w:t xml:space="preserve"> le </w:t>
+            </w:r>
+            <w:proofErr w:type="spellStart"/>
+            <w:r>
+              <w:t>bg</w:t>
+            </w:r>
+            <w:proofErr w:type="spellEnd"/>
+            <w:r>
+              <w:t xml:space="preserve"> (LEG)</w:t>
             </w:r>
           </w:p>
         </w:tc>
         <w:tc>
           <w:tcPr>
             <w:tcW w:w="1311" w:type="dxa"/>
-          </w:tcPr>
-          <w:p>
-            <w:pPr>
-              <w:rPr>
-                <w:highlight w:val="yellow"/>
-              </w:rPr>
-            </w:pPr>
-            <w:r>
-              <w:rPr>
-                <w:highlight w:val="yellow"/>
-              </w:rPr>
+            <w:shd w:val="clear" w:color="auto" w:fill="A6A6A6" w:themeFill="background1" w:themeFillShade="A6"/>
+          </w:tcPr>
+          <w:p>
+            <w:proofErr w:type="spellStart"/>
+            <w:r>
               <w:t>Miko</w:t>
             </w:r>
+            <w:proofErr w:type="spellEnd"/>
           </w:p>
         </w:tc>
         <w:tc>
           <w:tcPr>
             <w:tcW w:w="805" w:type="dxa"/>
-          </w:tcPr>
-          <w:p>
-            <w:pPr>
-              <w:rPr>
-                <w:highlight w:val="yellow"/>
-              </w:rPr>
-            </w:pPr>
-            <w:r>
-              <w:rPr>
-                <w:highlight w:val="yellow"/>
-              </w:rPr>
+            <w:shd w:val="clear" w:color="auto" w:fill="A6A6A6" w:themeFill="background1" w:themeFillShade="A6"/>
+          </w:tcPr>
+          <w:p>
+            <w:r>
               <w:t>3</w:t>
             </w:r>
           </w:p>
@@ -759,17 +794,10 @@
         <w:tc>
           <w:tcPr>
             <w:tcW w:w="810" w:type="dxa"/>
-          </w:tcPr>
-          <w:p>
-            <w:pPr>
-              <w:rPr>
-                <w:highlight w:val="yellow"/>
-              </w:rPr>
-            </w:pPr>
-            <w:r>
-              <w:rPr>
-                <w:highlight w:val="yellow"/>
-              </w:rPr>
+            <w:shd w:val="clear" w:color="auto" w:fill="A6A6A6" w:themeFill="background1" w:themeFillShade="A6"/>
+          </w:tcPr>
+          <w:p>
+            <w:r>
               <w:t>3/3</w:t>
             </w:r>
           </w:p>
@@ -777,17 +805,10 @@
         <w:tc>
           <w:tcPr>
             <w:tcW w:w="1221" w:type="dxa"/>
-          </w:tcPr>
-          <w:p>
-            <w:pPr>
-              <w:rPr>
-                <w:highlight w:val="yellow"/>
-              </w:rPr>
-            </w:pPr>
-            <w:r>
-              <w:rPr>
-                <w:highlight w:val="yellow"/>
-              </w:rPr>
+            <w:shd w:val="clear" w:color="auto" w:fill="A6A6A6" w:themeFill="background1" w:themeFillShade="A6"/>
+          </w:tcPr>
+          <w:p>
+            <w:r>
               <w:t>Alpha</w:t>
             </w:r>
           </w:p>
@@ -795,24 +816,16 @@
         <w:tc>
           <w:tcPr>
             <w:tcW w:w="4678" w:type="dxa"/>
-          </w:tcPr>
-          <w:p>
-            <w:r>
-              <w:rPr>
-                <w:highlight w:val="yellow"/>
-              </w:rPr>
+            <w:shd w:val="clear" w:color="auto" w:fill="A6A6A6" w:themeFill="background1" w:themeFillShade="A6"/>
+          </w:tcPr>
+          <w:p>
+            <w:r>
               <w:t>A 50%</w:t>
             </w:r>
             <w:r>
-              <w:rPr>
-                <w:highlight w:val="yellow"/>
-              </w:rPr>
               <w:t xml:space="preserve"> de chance</w:t>
             </w:r>
             <w:r>
-              <w:rPr>
-                <w:highlight w:val="yellow"/>
-              </w:rPr>
               <w:t xml:space="preserve"> de doubler les dégâts</w:t>
             </w:r>
           </w:p>
@@ -822,17 +835,10 @@
         <w:tc>
           <w:tcPr>
             <w:tcW w:w="2091" w:type="dxa"/>
-          </w:tcPr>
-          <w:p>
-            <w:pPr>
-              <w:rPr>
-                <w:highlight w:val="yellow"/>
-              </w:rPr>
-            </w:pPr>
-            <w:r>
-              <w:rPr>
-                <w:highlight w:val="yellow"/>
-              </w:rPr>
+            <w:shd w:val="clear" w:color="auto" w:fill="A6A6A6" w:themeFill="background1" w:themeFillShade="A6"/>
+          </w:tcPr>
+          <w:p>
+            <w:r>
               <w:t>Reproduction imparfaite</w:t>
             </w:r>
           </w:p>
@@ -840,17 +846,10 @@
         <w:tc>
           <w:tcPr>
             <w:tcW w:w="1311" w:type="dxa"/>
-          </w:tcPr>
-          <w:p>
-            <w:pPr>
-              <w:rPr>
-                <w:highlight w:val="yellow"/>
-              </w:rPr>
-            </w:pPr>
-            <w:r>
-              <w:rPr>
-                <w:highlight w:val="yellow"/>
-              </w:rPr>
+            <w:shd w:val="clear" w:color="auto" w:fill="A6A6A6" w:themeFill="background1" w:themeFillShade="A6"/>
+          </w:tcPr>
+          <w:p>
+            <w:r>
               <w:t>Neutre</w:t>
             </w:r>
           </w:p>
@@ -858,17 +857,10 @@
         <w:tc>
           <w:tcPr>
             <w:tcW w:w="805" w:type="dxa"/>
-          </w:tcPr>
-          <w:p>
-            <w:pPr>
-              <w:rPr>
-                <w:highlight w:val="yellow"/>
-              </w:rPr>
-            </w:pPr>
-            <w:r>
-              <w:rPr>
-                <w:highlight w:val="yellow"/>
-              </w:rPr>
+            <w:shd w:val="clear" w:color="auto" w:fill="A6A6A6" w:themeFill="background1" w:themeFillShade="A6"/>
+          </w:tcPr>
+          <w:p>
+            <w:r>
               <w:t>3</w:t>
             </w:r>
           </w:p>
@@ -876,17 +868,10 @@
         <w:tc>
           <w:tcPr>
             <w:tcW w:w="810" w:type="dxa"/>
-          </w:tcPr>
-          <w:p>
-            <w:pPr>
-              <w:rPr>
-                <w:highlight w:val="yellow"/>
-              </w:rPr>
-            </w:pPr>
-            <w:r>
-              <w:rPr>
-                <w:highlight w:val="yellow"/>
-              </w:rPr>
+            <w:shd w:val="clear" w:color="auto" w:fill="A6A6A6" w:themeFill="background1" w:themeFillShade="A6"/>
+          </w:tcPr>
+          <w:p>
+            <w:r>
               <w:t>Sort</w:t>
             </w:r>
           </w:p>
@@ -894,24 +879,17 @@
         <w:tc>
           <w:tcPr>
             <w:tcW w:w="1221" w:type="dxa"/>
-          </w:tcPr>
-          <w:p>
-            <w:pPr>
-              <w:rPr>
-                <w:highlight w:val="yellow"/>
-              </w:rPr>
-            </w:pPr>
-          </w:p>
+            <w:shd w:val="clear" w:color="auto" w:fill="A6A6A6" w:themeFill="background1" w:themeFillShade="A6"/>
+          </w:tcPr>
+          <w:p/>
         </w:tc>
         <w:tc>
           <w:tcPr>
             <w:tcW w:w="4678" w:type="dxa"/>
-          </w:tcPr>
-          <w:p>
-            <w:r>
-              <w:rPr>
-                <w:highlight w:val="yellow"/>
-              </w:rPr>
+            <w:shd w:val="clear" w:color="auto" w:fill="A6A6A6" w:themeFill="background1" w:themeFillShade="A6"/>
+          </w:tcPr>
+          <w:p>
+            <w:r>
               <w:t>Copie le serviteur ciblé en 1/1</w:t>
             </w:r>
           </w:p>
@@ -1097,11 +1075,19 @@
                 <w:highlight w:val="yellow"/>
               </w:rPr>
             </w:pPr>
-            <w:r>
-              <w:rPr>
-                <w:highlight w:val="yellow"/>
-              </w:rPr>
-              <w:t>Jhin de la spé art</w:t>
+            <w:proofErr w:type="spellStart"/>
+            <w:r>
+              <w:rPr>
+                <w:highlight w:val="yellow"/>
+              </w:rPr>
+              <w:t>Jhin</w:t>
+            </w:r>
+            <w:proofErr w:type="spellEnd"/>
+            <w:r>
+              <w:rPr>
+                <w:highlight w:val="yellow"/>
+              </w:rPr>
+              <w:t xml:space="preserve"> de la spé art</w:t>
             </w:r>
           </w:p>
         </w:tc>
@@ -1169,12 +1155,14 @@
                 <w:highlight w:val="yellow"/>
               </w:rPr>
             </w:pPr>
+            <w:proofErr w:type="spellStart"/>
             <w:r>
               <w:rPr>
                 <w:highlight w:val="yellow"/>
               </w:rPr>
               <w:t>Guinsoo</w:t>
             </w:r>
+            <w:proofErr w:type="spellEnd"/>
           </w:p>
         </w:tc>
         <w:tc>
@@ -1306,9 +1294,11 @@
             <w:tcW w:w="1311" w:type="dxa"/>
           </w:tcPr>
           <w:p>
+            <w:proofErr w:type="spellStart"/>
             <w:r>
               <w:t>Miko</w:t>
             </w:r>
+            <w:proofErr w:type="spellEnd"/>
           </w:p>
         </w:tc>
         <w:tc>
@@ -1354,8 +1344,13 @@
             <w:tcW w:w="2091" w:type="dxa"/>
           </w:tcPr>
           <w:p>
-            <w:r>
-              <w:t>Je peux pas j’ai goûter</w:t>
+            <w:proofErr w:type="gramStart"/>
+            <w:r>
+              <w:t>Je peux pas</w:t>
+            </w:r>
+            <w:proofErr w:type="gramEnd"/>
+            <w:r>
+              <w:t xml:space="preserve"> j’ai goûter</w:t>
             </w:r>
           </w:p>
         </w:tc>
@@ -1412,8 +1407,13 @@
             <w:tcW w:w="2091" w:type="dxa"/>
           </w:tcPr>
           <w:p>
-            <w:r>
-              <w:t>J’ai pas le mana pour flash</w:t>
+            <w:proofErr w:type="gramStart"/>
+            <w:r>
+              <w:t>J’ai pas</w:t>
+            </w:r>
+            <w:proofErr w:type="gramEnd"/>
+            <w:r>
+              <w:t xml:space="preserve"> le mana pour flash</w:t>
             </w:r>
           </w:p>
         </w:tc>
@@ -1475,11 +1475,19 @@
                 <w:highlight w:val="yellow"/>
               </w:rPr>
             </w:pPr>
-            <w:r>
-              <w:rPr>
-                <w:highlight w:val="yellow"/>
-              </w:rPr>
-              <w:t>Miko sous-coté</w:t>
+            <w:proofErr w:type="spellStart"/>
+            <w:r>
+              <w:rPr>
+                <w:highlight w:val="yellow"/>
+              </w:rPr>
+              <w:t>Miko</w:t>
+            </w:r>
+            <w:proofErr w:type="spellEnd"/>
+            <w:r>
+              <w:rPr>
+                <w:highlight w:val="yellow"/>
+              </w:rPr>
+              <w:t xml:space="preserve"> sous-coté</w:t>
             </w:r>
           </w:p>
         </w:tc>
@@ -1493,12 +1501,14 @@
                 <w:highlight w:val="yellow"/>
               </w:rPr>
             </w:pPr>
+            <w:proofErr w:type="spellStart"/>
             <w:r>
               <w:rPr>
                 <w:highlight w:val="yellow"/>
               </w:rPr>
               <w:t>Miko</w:t>
             </w:r>
+            <w:proofErr w:type="spellEnd"/>
           </w:p>
         </w:tc>
         <w:tc>
@@ -1558,8 +1568,16 @@
               <w:rPr>
                 <w:highlight w:val="yellow"/>
               </w:rPr>
-              <w:t>Gagne +1/0 pour chaque Ludo sur le terrain, -1/0 pour chaque victor</w:t>
-            </w:r>
+              <w:t xml:space="preserve">Gagne +1/0 pour chaque Ludo sur le terrain, -1/0 pour chaque </w:t>
+            </w:r>
+            <w:proofErr w:type="spellStart"/>
+            <w:r>
+              <w:rPr>
+                <w:highlight w:val="yellow"/>
+              </w:rPr>
+              <w:t>victor</w:t>
+            </w:r>
+            <w:proofErr w:type="spellEnd"/>
           </w:p>
         </w:tc>
       </w:tr>
@@ -1571,8 +1589,13 @@
           </w:tcPr>
           <w:p>
             <w:r>
-              <w:t>Portail de ZZ’Rot</w:t>
-            </w:r>
+              <w:t xml:space="preserve">Portail de </w:t>
+            </w:r>
+            <w:proofErr w:type="spellStart"/>
+            <w:r>
+              <w:t>ZZ’Rot</w:t>
+            </w:r>
+            <w:proofErr w:type="spellEnd"/>
           </w:p>
         </w:tc>
         <w:tc>
@@ -1643,9 +1666,19 @@
             <w:tcW w:w="2091" w:type="dxa"/>
           </w:tcPr>
           <w:p>
-            <w:r>
-              <w:t>Irelia perso 8 dash</w:t>
-            </w:r>
+            <w:proofErr w:type="spellStart"/>
+            <w:r>
+              <w:t>Irelia</w:t>
+            </w:r>
+            <w:proofErr w:type="spellEnd"/>
+            <w:r>
+              <w:t xml:space="preserve"> perso 8 </w:t>
+            </w:r>
+            <w:proofErr w:type="spellStart"/>
+            <w:r>
+              <w:t>dash</w:t>
+            </w:r>
+            <w:proofErr w:type="spellEnd"/>
           </w:p>
         </w:tc>
         <w:tc>
@@ -1710,11 +1743,19 @@
                 <w:highlight w:val="yellow"/>
               </w:rPr>
             </w:pPr>
-            <w:r>
-              <w:rPr>
-                <w:highlight w:val="yellow"/>
-              </w:rPr>
-              <w:t xml:space="preserve">Miko le </w:t>
+            <w:proofErr w:type="spellStart"/>
+            <w:r>
+              <w:rPr>
+                <w:highlight w:val="yellow"/>
+              </w:rPr>
+              <w:t>Miko</w:t>
+            </w:r>
+            <w:proofErr w:type="spellEnd"/>
+            <w:r>
+              <w:rPr>
+                <w:highlight w:val="yellow"/>
+              </w:rPr>
+              <w:t xml:space="preserve"> le </w:t>
             </w:r>
             <w:r>
               <w:rPr>
@@ -1740,12 +1781,14 @@
                 <w:highlight w:val="yellow"/>
               </w:rPr>
             </w:pPr>
+            <w:proofErr w:type="spellStart"/>
             <w:r>
               <w:rPr>
                 <w:highlight w:val="yellow"/>
               </w:rPr>
               <w:t>Miko</w:t>
             </w:r>
+            <w:proofErr w:type="spellEnd"/>
           </w:p>
         </w:tc>
         <w:tc>
@@ -1909,8 +1952,6 @@
             </w:r>
           </w:p>
         </w:tc>
-        <w:bookmarkStart w:id="0" w:name="_GoBack"/>
-        <w:bookmarkEnd w:id="0"/>
       </w:tr>
       <w:tr>
         <w:tc>
@@ -1919,8 +1960,13 @@
           </w:tcPr>
           <w:p>
             <w:r>
-              <w:t>Julien Volibere</w:t>
-            </w:r>
+              <w:t xml:space="preserve">Julien </w:t>
+            </w:r>
+            <w:proofErr w:type="spellStart"/>
+            <w:r>
+              <w:t>Volibere</w:t>
+            </w:r>
+            <w:proofErr w:type="spellEnd"/>
           </w:p>
         </w:tc>
         <w:tc>
@@ -1958,9 +2004,11 @@
             <w:tcW w:w="1221" w:type="dxa"/>
           </w:tcPr>
           <w:p>
+            <w:proofErr w:type="spellStart"/>
             <w:r>
               <w:t>Guinsoo</w:t>
             </w:r>
+            <w:proofErr w:type="spellEnd"/>
           </w:p>
         </w:tc>
         <w:tc>
@@ -1969,7 +2017,15 @@
           </w:tcPr>
           <w:p>
             <w:r>
-              <w:t>Met une musique de fond « VOLI VOLI VOLIBEERE » réalisée par Julien</w:t>
+              <w:t xml:space="preserve">Met une musique de fond « VOLI </w:t>
+            </w:r>
+            <w:proofErr w:type="spellStart"/>
+            <w:r>
+              <w:t>VOLI</w:t>
+            </w:r>
+            <w:proofErr w:type="spellEnd"/>
+            <w:r>
+              <w:t xml:space="preserve"> VOLIBEERE » réalisée par Julien</w:t>
             </w:r>
           </w:p>
         </w:tc>
@@ -1981,8 +2037,13 @@
           </w:tcPr>
           <w:p>
             <w:r>
-              <w:t>Effet Tutur</w:t>
-            </w:r>
+              <w:t xml:space="preserve">Effet </w:t>
+            </w:r>
+            <w:proofErr w:type="spellStart"/>
+            <w:r>
+              <w:t>Tutur</w:t>
+            </w:r>
+            <w:proofErr w:type="spellEnd"/>
           </w:p>
         </w:tc>
         <w:tc>
@@ -2010,9 +2071,11 @@
             <w:tcW w:w="810" w:type="dxa"/>
           </w:tcPr>
           <w:p>
+            <w:proofErr w:type="spellStart"/>
             <w:r>
               <w:t>Enchant</w:t>
             </w:r>
+            <w:proofErr w:type="spellEnd"/>
           </w:p>
         </w:tc>
         <w:tc>
@@ -2068,9 +2131,11 @@
             <w:tcW w:w="810" w:type="dxa"/>
           </w:tcPr>
           <w:p>
+            <w:proofErr w:type="spellStart"/>
             <w:r>
               <w:t>Enchant</w:t>
             </w:r>
+            <w:proofErr w:type="spellEnd"/>
           </w:p>
         </w:tc>
         <w:tc>
@@ -2154,9 +2219,19 @@
             <w:tcW w:w="2091" w:type="dxa"/>
           </w:tcPr>
           <w:p>
-            <w:r>
-              <w:t>Hitbox beugée</w:t>
-            </w:r>
+            <w:proofErr w:type="spellStart"/>
+            <w:r>
+              <w:t>Hitbox</w:t>
+            </w:r>
+            <w:proofErr w:type="spellEnd"/>
+            <w:r>
+              <w:t xml:space="preserve"> </w:t>
+            </w:r>
+            <w:proofErr w:type="spellStart"/>
+            <w:r>
+              <w:t>beugée</w:t>
+            </w:r>
+            <w:proofErr w:type="spellEnd"/>
           </w:p>
         </w:tc>
         <w:tc>
@@ -2300,8 +2375,16 @@
               <w:rPr>
                 <w:highlight w:val="yellow"/>
               </w:rPr>
-              <w:t>Détruit tout le board</w:t>
-            </w:r>
+              <w:t xml:space="preserve">Détruit tout le </w:t>
+            </w:r>
+            <w:proofErr w:type="spellStart"/>
+            <w:r>
+              <w:rPr>
+                <w:highlight w:val="yellow"/>
+              </w:rPr>
+              <w:t>board</w:t>
+            </w:r>
+            <w:proofErr w:type="spellEnd"/>
           </w:p>
         </w:tc>
       </w:tr>
@@ -2382,9 +2465,11 @@
             <w:shd w:val="clear" w:color="auto" w:fill="BFBFBF" w:themeFill="background1" w:themeFillShade="BF"/>
           </w:tcPr>
           <w:p>
+            <w:proofErr w:type="spellStart"/>
             <w:r>
               <w:t>Tourbilol</w:t>
             </w:r>
+            <w:proofErr w:type="spellEnd"/>
           </w:p>
         </w:tc>
         <w:tc>
@@ -2393,9 +2478,11 @@
             <w:shd w:val="clear" w:color="auto" w:fill="BFBFBF" w:themeFill="background1" w:themeFillShade="BF"/>
           </w:tcPr>
           <w:p>
+            <w:proofErr w:type="spellStart"/>
             <w:r>
               <w:t>Miko</w:t>
             </w:r>
+            <w:proofErr w:type="spellEnd"/>
           </w:p>
         </w:tc>
         <w:tc>

</xml_diff>

<commit_message>
Few changes & WIP for the new "Larme de la déesse" card
</commit_message>
<xml_diff>
--- a/External files/Text files/Cartes_propre.docx
+++ b/External files/Text files/Cartes_propre.docx
@@ -49,12 +49,12 @@
         <w:tblLook w:val="04A0" w:firstRow="1" w:lastRow="0" w:firstColumn="1" w:lastColumn="0" w:noHBand="0" w:noVBand="1"/>
       </w:tblPr>
       <w:tblGrid>
-        <w:gridCol w:w="2078"/>
-        <w:gridCol w:w="1298"/>
-        <w:gridCol w:w="799"/>
+        <w:gridCol w:w="2053"/>
+        <w:gridCol w:w="1274"/>
+        <w:gridCol w:w="790"/>
         <w:gridCol w:w="943"/>
-        <w:gridCol w:w="1218"/>
-        <w:gridCol w:w="4580"/>
+        <w:gridCol w:w="1457"/>
+        <w:gridCol w:w="4399"/>
       </w:tblGrid>
       <w:tr>
         <w:tc>
@@ -62,7 +62,17 @@
             <w:tcW w:w="2091" w:type="dxa"/>
           </w:tcPr>
           <w:p>
-            <w:r>
+            <w:pPr>
+              <w:rPr>
+                <w:b/>
+                <w:bCs/>
+              </w:rPr>
+            </w:pPr>
+            <w:r>
+              <w:rPr>
+                <w:b/>
+                <w:bCs/>
+              </w:rPr>
               <w:t>Nom</w:t>
             </w:r>
           </w:p>
@@ -72,7 +82,17 @@
             <w:tcW w:w="1311" w:type="dxa"/>
           </w:tcPr>
           <w:p>
-            <w:r>
+            <w:pPr>
+              <w:rPr>
+                <w:b/>
+                <w:bCs/>
+              </w:rPr>
+            </w:pPr>
+            <w:r>
+              <w:rPr>
+                <w:b/>
+                <w:bCs/>
+              </w:rPr>
               <w:t>Types</w:t>
             </w:r>
           </w:p>
@@ -82,7 +102,17 @@
             <w:tcW w:w="805" w:type="dxa"/>
           </w:tcPr>
           <w:p>
-            <w:r>
+            <w:pPr>
+              <w:rPr>
+                <w:b/>
+                <w:bCs/>
+              </w:rPr>
+            </w:pPr>
+            <w:r>
+              <w:rPr>
+                <w:b/>
+                <w:bCs/>
+              </w:rPr>
               <w:t>Coût</w:t>
             </w:r>
           </w:p>
@@ -92,7 +122,17 @@
             <w:tcW w:w="810" w:type="dxa"/>
           </w:tcPr>
           <w:p>
-            <w:r>
+            <w:pPr>
+              <w:rPr>
+                <w:b/>
+                <w:bCs/>
+              </w:rPr>
+            </w:pPr>
+            <w:r>
+              <w:rPr>
+                <w:b/>
+                <w:bCs/>
+              </w:rPr>
               <w:t>Body</w:t>
             </w:r>
           </w:p>
@@ -102,7 +142,17 @@
             <w:tcW w:w="1221" w:type="dxa"/>
           </w:tcPr>
           <w:p>
-            <w:r>
+            <w:pPr>
+              <w:rPr>
+                <w:b/>
+                <w:bCs/>
+              </w:rPr>
+            </w:pPr>
+            <w:r>
+              <w:rPr>
+                <w:b/>
+                <w:bCs/>
+              </w:rPr>
               <w:t>Mots-clés</w:t>
             </w:r>
           </w:p>
@@ -112,7 +162,17 @@
             <w:tcW w:w="4678" w:type="dxa"/>
           </w:tcPr>
           <w:p>
-            <w:r>
+            <w:pPr>
+              <w:rPr>
+                <w:b/>
+                <w:bCs/>
+              </w:rPr>
+            </w:pPr>
+            <w:r>
+              <w:rPr>
+                <w:b/>
+                <w:bCs/>
+              </w:rPr>
               <w:t>Effet</w:t>
             </w:r>
           </w:p>
@@ -322,6 +382,8 @@
             </w:r>
           </w:p>
         </w:tc>
+        <w:bookmarkStart w:id="0" w:name="_GoBack"/>
+        <w:bookmarkEnd w:id="0"/>
       </w:tr>
       <w:tr>
         <w:tc>
@@ -518,8 +580,6 @@
                 <w:highlight w:val="yellow"/>
               </w:rPr>
             </w:pPr>
-            <w:bookmarkStart w:id="0" w:name="_GoBack"/>
-            <w:bookmarkEnd w:id="0"/>
           </w:p>
         </w:tc>
         <w:tc>
@@ -1748,6 +1808,7 @@
               <w:rPr>
                 <w:highlight w:val="yellow"/>
               </w:rPr>
+              <w:lastRenderedPageBreak/>
               <w:t>Miko</w:t>
             </w:r>
             <w:proofErr w:type="spellEnd"/>
@@ -1868,7 +1929,6 @@
               <w:rPr>
                 <w:highlight w:val="yellow"/>
               </w:rPr>
-              <w:lastRenderedPageBreak/>
               <w:t>Je joue AP alors que c’est un tank</w:t>
             </w:r>
           </w:p>
@@ -2650,6 +2710,189 @@
               <w:t>Donne +1/+1 à tous les serviteurs du type choisi</w:t>
             </w:r>
           </w:p>
+        </w:tc>
+      </w:tr>
+      <w:tr>
+        <w:tc>
+          <w:tcPr>
+            <w:tcW w:w="2091" w:type="dxa"/>
+          </w:tcPr>
+          <w:p>
+            <w:r>
+              <w:t>Malédiction de Ronan</w:t>
+            </w:r>
+          </w:p>
+        </w:tc>
+        <w:tc>
+          <w:tcPr>
+            <w:tcW w:w="1311" w:type="dxa"/>
+          </w:tcPr>
+          <w:p>
+            <w:r>
+              <w:t>Ronan</w:t>
+            </w:r>
+          </w:p>
+        </w:tc>
+        <w:tc>
+          <w:tcPr>
+            <w:tcW w:w="805" w:type="dxa"/>
+          </w:tcPr>
+          <w:p>
+            <w:r>
+              <w:t>6</w:t>
+            </w:r>
+          </w:p>
+        </w:tc>
+        <w:tc>
+          <w:tcPr>
+            <w:tcW w:w="810" w:type="dxa"/>
+          </w:tcPr>
+          <w:p>
+            <w:r>
+              <w:t>0/1</w:t>
+            </w:r>
+          </w:p>
+        </w:tc>
+        <w:tc>
+          <w:tcPr>
+            <w:tcW w:w="1221" w:type="dxa"/>
+          </w:tcPr>
+          <w:p>
+            <w:proofErr w:type="spellStart"/>
+            <w:r>
+              <w:t>Defenseur</w:t>
+            </w:r>
+            <w:proofErr w:type="spellEnd"/>
+            <w:r>
+              <w:t>, Indestructible</w:t>
+            </w:r>
+          </w:p>
+        </w:tc>
+        <w:tc>
+          <w:tcPr>
+            <w:tcW w:w="4678" w:type="dxa"/>
+          </w:tcPr>
+          <w:p>
+            <w:r>
+              <w:t xml:space="preserve">Invoque une lettre de « Ronan » par tour, au bout de 5 lettres </w:t>
+            </w:r>
+            <w:proofErr w:type="spellStart"/>
+            <w:r>
+              <w:t>win</w:t>
+            </w:r>
+            <w:proofErr w:type="spellEnd"/>
+            <w:r>
+              <w:t xml:space="preserve"> la </w:t>
+            </w:r>
+            <w:proofErr w:type="spellStart"/>
+            <w:r>
+              <w:t>game</w:t>
+            </w:r>
+            <w:proofErr w:type="spellEnd"/>
+          </w:p>
+        </w:tc>
+      </w:tr>
+      <w:tr>
+        <w:tc>
+          <w:tcPr>
+            <w:tcW w:w="2091" w:type="dxa"/>
+          </w:tcPr>
+          <w:p>
+            <w:pPr>
+              <w:rPr>
+                <w:highlight w:val="yellow"/>
+              </w:rPr>
+            </w:pPr>
+            <w:proofErr w:type="spellStart"/>
+            <w:r>
+              <w:rPr>
+                <w:highlight w:val="yellow"/>
+              </w:rPr>
+              <w:t>Garen</w:t>
+            </w:r>
+            <w:proofErr w:type="spellEnd"/>
+            <w:r>
+              <w:rPr>
+                <w:highlight w:val="yellow"/>
+              </w:rPr>
+              <w:t> !!!</w:t>
+            </w:r>
+          </w:p>
+        </w:tc>
+        <w:tc>
+          <w:tcPr>
+            <w:tcW w:w="1311" w:type="dxa"/>
+          </w:tcPr>
+          <w:p>
+            <w:pPr>
+              <w:rPr>
+                <w:highlight w:val="yellow"/>
+              </w:rPr>
+            </w:pPr>
+            <w:proofErr w:type="spellStart"/>
+            <w:r>
+              <w:rPr>
+                <w:highlight w:val="yellow"/>
+              </w:rPr>
+              <w:t>Miko</w:t>
+            </w:r>
+            <w:proofErr w:type="spellEnd"/>
+          </w:p>
+        </w:tc>
+        <w:tc>
+          <w:tcPr>
+            <w:tcW w:w="805" w:type="dxa"/>
+          </w:tcPr>
+          <w:p>
+            <w:pPr>
+              <w:rPr>
+                <w:highlight w:val="yellow"/>
+              </w:rPr>
+            </w:pPr>
+            <w:r>
+              <w:rPr>
+                <w:highlight w:val="yellow"/>
+              </w:rPr>
+              <w:t>3</w:t>
+            </w:r>
+          </w:p>
+        </w:tc>
+        <w:tc>
+          <w:tcPr>
+            <w:tcW w:w="810" w:type="dxa"/>
+          </w:tcPr>
+          <w:p>
+            <w:pPr>
+              <w:rPr>
+                <w:highlight w:val="yellow"/>
+              </w:rPr>
+            </w:pPr>
+            <w:r>
+              <w:rPr>
+                <w:highlight w:val="yellow"/>
+              </w:rPr>
+              <w:t>5/1</w:t>
+            </w:r>
+          </w:p>
+        </w:tc>
+        <w:tc>
+          <w:tcPr>
+            <w:tcW w:w="1221" w:type="dxa"/>
+          </w:tcPr>
+          <w:p>
+            <w:r>
+              <w:rPr>
+                <w:highlight w:val="yellow"/>
+              </w:rPr>
+              <w:t>Alpha</w:t>
+            </w:r>
+          </w:p>
+        </w:tc>
+        <w:tc>
+          <w:tcPr>
+            <w:tcW w:w="4678" w:type="dxa"/>
+          </w:tcPr>
+          <w:p/>
         </w:tc>
       </w:tr>
     </w:tbl>

</xml_diff>

<commit_message>
New card "Garen", new textures and minor changes
</commit_message>
<xml_diff>
--- a/External files/Text files/Cartes_propre.docx
+++ b/External files/Text files/Cartes_propre.docx
@@ -382,8 +382,6 @@
             </w:r>
           </w:p>
         </w:tc>
-        <w:bookmarkStart w:id="0" w:name="_GoBack"/>
-        <w:bookmarkEnd w:id="0"/>
       </w:tr>
       <w:tr>
         <w:tc>
@@ -2161,6 +2159,7 @@
             <w:tcW w:w="2091" w:type="dxa"/>
           </w:tcPr>
           <w:p>
+            <w:bookmarkStart w:id="0" w:name="_GoBack"/>
             <w:r>
               <w:t>Aboie sale chienne</w:t>
             </w:r>
@@ -2211,6 +2210,65 @@
           <w:p>
             <w:r>
               <w:t>La créature ciblée gagne la provocation</w:t>
+            </w:r>
+          </w:p>
+        </w:tc>
+      </w:tr>
+      <w:bookmarkEnd w:id="0"/>
+      <w:tr>
+        <w:tc>
+          <w:tcPr>
+            <w:tcW w:w="2091" w:type="dxa"/>
+          </w:tcPr>
+          <w:p>
+            <w:r>
+              <w:t>Dive sous tour raté</w:t>
+            </w:r>
+          </w:p>
+        </w:tc>
+        <w:tc>
+          <w:tcPr>
+            <w:tcW w:w="1311" w:type="dxa"/>
+          </w:tcPr>
+          <w:p>
+            <w:r>
+              <w:t>Neutre</w:t>
+            </w:r>
+          </w:p>
+        </w:tc>
+        <w:tc>
+          <w:tcPr>
+            <w:tcW w:w="805" w:type="dxa"/>
+          </w:tcPr>
+          <w:p>
+            <w:r>
+              <w:t>1</w:t>
+            </w:r>
+          </w:p>
+        </w:tc>
+        <w:tc>
+          <w:tcPr>
+            <w:tcW w:w="810" w:type="dxa"/>
+          </w:tcPr>
+          <w:p>
+            <w:r>
+              <w:t>Sort</w:t>
+            </w:r>
+          </w:p>
+        </w:tc>
+        <w:tc>
+          <w:tcPr>
+            <w:tcW w:w="1221" w:type="dxa"/>
+          </w:tcPr>
+          <w:p/>
+        </w:tc>
+        <w:tc>
+          <w:tcPr>
+            <w:tcW w:w="4678" w:type="dxa"/>
+          </w:tcPr>
+          <w:p>
+            <w:r>
+              <w:t>Détruisez deux serviteurs : un ennemi et un allié</w:t>
             </w:r>
           </w:p>
         </w:tc>
@@ -2221,9 +2279,19 @@
             <w:tcW w:w="2091" w:type="dxa"/>
           </w:tcPr>
           <w:p>
-            <w:r>
-              <w:t>Dive sous tour raté</w:t>
-            </w:r>
+            <w:proofErr w:type="spellStart"/>
+            <w:r>
+              <w:t>Hitbox</w:t>
+            </w:r>
+            <w:proofErr w:type="spellEnd"/>
+            <w:r>
+              <w:t xml:space="preserve"> </w:t>
+            </w:r>
+            <w:proofErr w:type="spellStart"/>
+            <w:r>
+              <w:t>beugée</w:t>
+            </w:r>
+            <w:proofErr w:type="spellEnd"/>
           </w:p>
         </w:tc>
         <w:tc>
@@ -2242,7 +2310,7 @@
           </w:tcPr>
           <w:p>
             <w:r>
-              <w:t>1</w:t>
+              <w:t>3</w:t>
             </w:r>
           </w:p>
         </w:tc>
@@ -2252,7 +2320,7 @@
           </w:tcPr>
           <w:p>
             <w:r>
-              <w:t>Sort</w:t>
+              <w:t>Excuse</w:t>
             </w:r>
           </w:p>
         </w:tc>
@@ -2268,7 +2336,7 @@
           </w:tcPr>
           <w:p>
             <w:r>
-              <w:t>Détruisez deux serviteurs : un ennemi et un allié</w:t>
+              <w:t>Changez la cible du prochain sort lancé</w:t>
             </w:r>
           </w:p>
         </w:tc>
@@ -2279,65 +2347,104 @@
             <w:tcW w:w="2091" w:type="dxa"/>
           </w:tcPr>
           <w:p>
+            <w:pPr>
+              <w:rPr>
+                <w:highlight w:val="yellow"/>
+              </w:rPr>
+            </w:pPr>
+            <w:r>
+              <w:rPr>
+                <w:highlight w:val="yellow"/>
+              </w:rPr>
+              <w:t>Invocation de la « Grosse **** »</w:t>
+            </w:r>
+          </w:p>
+        </w:tc>
+        <w:tc>
+          <w:tcPr>
+            <w:tcW w:w="1311" w:type="dxa"/>
+          </w:tcPr>
+          <w:p>
+            <w:pPr>
+              <w:rPr>
+                <w:highlight w:val="yellow"/>
+              </w:rPr>
+            </w:pPr>
+            <w:r>
+              <w:rPr>
+                <w:highlight w:val="yellow"/>
+              </w:rPr>
+              <w:t>Neutre</w:t>
+            </w:r>
+          </w:p>
+        </w:tc>
+        <w:tc>
+          <w:tcPr>
+            <w:tcW w:w="805" w:type="dxa"/>
+          </w:tcPr>
+          <w:p>
+            <w:pPr>
+              <w:rPr>
+                <w:highlight w:val="yellow"/>
+              </w:rPr>
+            </w:pPr>
+            <w:r>
+              <w:rPr>
+                <w:highlight w:val="yellow"/>
+              </w:rPr>
+              <w:t>5</w:t>
+            </w:r>
+          </w:p>
+        </w:tc>
+        <w:tc>
+          <w:tcPr>
+            <w:tcW w:w="810" w:type="dxa"/>
+          </w:tcPr>
+          <w:p>
+            <w:pPr>
+              <w:rPr>
+                <w:highlight w:val="yellow"/>
+              </w:rPr>
+            </w:pPr>
+            <w:r>
+              <w:rPr>
+                <w:highlight w:val="yellow"/>
+              </w:rPr>
+              <w:t>Sort</w:t>
+            </w:r>
+          </w:p>
+        </w:tc>
+        <w:tc>
+          <w:tcPr>
+            <w:tcW w:w="1221" w:type="dxa"/>
+          </w:tcPr>
+          <w:p>
+            <w:pPr>
+              <w:rPr>
+                <w:highlight w:val="yellow"/>
+              </w:rPr>
+            </w:pPr>
+          </w:p>
+        </w:tc>
+        <w:tc>
+          <w:tcPr>
+            <w:tcW w:w="4678" w:type="dxa"/>
+          </w:tcPr>
+          <w:p>
+            <w:r>
+              <w:rPr>
+                <w:highlight w:val="yellow"/>
+              </w:rPr>
+              <w:t xml:space="preserve">Détruit tout le </w:t>
+            </w:r>
             <w:proofErr w:type="spellStart"/>
             <w:r>
-              <w:t>Hitbox</w:t>
+              <w:rPr>
+                <w:highlight w:val="yellow"/>
+              </w:rPr>
+              <w:t>board</w:t>
             </w:r>
             <w:proofErr w:type="spellEnd"/>
-            <w:r>
-              <w:t xml:space="preserve"> </w:t>
-            </w:r>
-            <w:proofErr w:type="spellStart"/>
-            <w:r>
-              <w:t>beugée</w:t>
-            </w:r>
-            <w:proofErr w:type="spellEnd"/>
-          </w:p>
-        </w:tc>
-        <w:tc>
-          <w:tcPr>
-            <w:tcW w:w="1311" w:type="dxa"/>
-          </w:tcPr>
-          <w:p>
-            <w:r>
-              <w:t>Neutre</w:t>
-            </w:r>
-          </w:p>
-        </w:tc>
-        <w:tc>
-          <w:tcPr>
-            <w:tcW w:w="805" w:type="dxa"/>
-          </w:tcPr>
-          <w:p>
-            <w:r>
-              <w:t>3</w:t>
-            </w:r>
-          </w:p>
-        </w:tc>
-        <w:tc>
-          <w:tcPr>
-            <w:tcW w:w="810" w:type="dxa"/>
-          </w:tcPr>
-          <w:p>
-            <w:r>
-              <w:t>Excuse</w:t>
-            </w:r>
-          </w:p>
-        </w:tc>
-        <w:tc>
-          <w:tcPr>
-            <w:tcW w:w="1221" w:type="dxa"/>
-          </w:tcPr>
-          <w:p/>
-        </w:tc>
-        <w:tc>
-          <w:tcPr>
-            <w:tcW w:w="4678" w:type="dxa"/>
-          </w:tcPr>
-          <w:p>
-            <w:r>
-              <w:t>Changez la cible du prochain sort lancé</w:t>
-            </w:r>
           </w:p>
         </w:tc>
       </w:tr>
@@ -2345,106 +2452,69 @@
         <w:tc>
           <w:tcPr>
             <w:tcW w:w="2091" w:type="dxa"/>
-          </w:tcPr>
-          <w:p>
-            <w:pPr>
-              <w:rPr>
-                <w:highlight w:val="yellow"/>
-              </w:rPr>
-            </w:pPr>
-            <w:r>
-              <w:rPr>
-                <w:highlight w:val="yellow"/>
-              </w:rPr>
-              <w:t>Invocation de la « Grosse **** »</w:t>
+            <w:shd w:val="clear" w:color="auto" w:fill="BFBFBF" w:themeFill="background1" w:themeFillShade="BF"/>
+          </w:tcPr>
+          <w:p>
+            <w:r>
+              <w:t>Grosse Berta</w:t>
             </w:r>
           </w:p>
         </w:tc>
         <w:tc>
           <w:tcPr>
             <w:tcW w:w="1311" w:type="dxa"/>
-          </w:tcPr>
-          <w:p>
-            <w:pPr>
-              <w:rPr>
-                <w:highlight w:val="yellow"/>
-              </w:rPr>
-            </w:pPr>
-            <w:r>
-              <w:rPr>
-                <w:highlight w:val="yellow"/>
-              </w:rPr>
-              <w:t>Neutre</w:t>
+            <w:shd w:val="clear" w:color="auto" w:fill="BFBFBF" w:themeFill="background1" w:themeFillShade="BF"/>
+          </w:tcPr>
+          <w:p>
+            <w:r>
+              <w:t>Mini-Ludo</w:t>
             </w:r>
           </w:p>
         </w:tc>
         <w:tc>
           <w:tcPr>
             <w:tcW w:w="805" w:type="dxa"/>
-          </w:tcPr>
-          <w:p>
-            <w:pPr>
-              <w:rPr>
-                <w:highlight w:val="yellow"/>
-              </w:rPr>
-            </w:pPr>
-            <w:r>
-              <w:rPr>
-                <w:highlight w:val="yellow"/>
-              </w:rPr>
-              <w:t>5</w:t>
+            <w:shd w:val="clear" w:color="auto" w:fill="BFBFBF" w:themeFill="background1" w:themeFillShade="BF"/>
+          </w:tcPr>
+          <w:p>
+            <w:r>
+              <w:t>7</w:t>
             </w:r>
           </w:p>
         </w:tc>
         <w:tc>
           <w:tcPr>
             <w:tcW w:w="810" w:type="dxa"/>
-          </w:tcPr>
-          <w:p>
-            <w:pPr>
-              <w:rPr>
-                <w:highlight w:val="yellow"/>
-              </w:rPr>
-            </w:pPr>
-            <w:r>
-              <w:rPr>
-                <w:highlight w:val="yellow"/>
-              </w:rPr>
-              <w:t>Sort</w:t>
+            <w:shd w:val="clear" w:color="auto" w:fill="BFBFBF" w:themeFill="background1" w:themeFillShade="BF"/>
+          </w:tcPr>
+          <w:p>
+            <w:r>
+              <w:t>7/7</w:t>
             </w:r>
           </w:p>
         </w:tc>
         <w:tc>
           <w:tcPr>
             <w:tcW w:w="1221" w:type="dxa"/>
-          </w:tcPr>
-          <w:p>
-            <w:pPr>
-              <w:rPr>
-                <w:highlight w:val="yellow"/>
-              </w:rPr>
-            </w:pPr>
-          </w:p>
+            <w:shd w:val="clear" w:color="auto" w:fill="BFBFBF" w:themeFill="background1" w:themeFillShade="BF"/>
+          </w:tcPr>
+          <w:p/>
         </w:tc>
         <w:tc>
           <w:tcPr>
             <w:tcW w:w="4678" w:type="dxa"/>
-          </w:tcPr>
-          <w:p>
-            <w:r>
-              <w:rPr>
-                <w:highlight w:val="yellow"/>
-              </w:rPr>
-              <w:t xml:space="preserve">Détruit tout le </w:t>
-            </w:r>
-            <w:proofErr w:type="spellStart"/>
-            <w:r>
-              <w:rPr>
-                <w:highlight w:val="yellow"/>
-              </w:rPr>
-              <w:t>board</w:t>
-            </w:r>
-            <w:proofErr w:type="spellEnd"/>
+            <w:shd w:val="clear" w:color="auto" w:fill="BFBFBF" w:themeFill="background1" w:themeFillShade="BF"/>
+          </w:tcPr>
+          <w:p>
+            <w:r>
+              <w:t>Invoque une autre 7/7 « Frérot</w:t>
+            </w:r>
+            <w:r>
+              <w:t xml:space="preserve"> Ludo</w:t>
+            </w:r>
+            <w:r>
+              <w:t> » mais si l’un meurt, l’autre meurt aussi</w:t>
+            </w:r>
           </w:p>
         </w:tc>
       </w:tr>
@@ -2455,9 +2525,11 @@
             <w:shd w:val="clear" w:color="auto" w:fill="BFBFBF" w:themeFill="background1" w:themeFillShade="BF"/>
           </w:tcPr>
           <w:p>
-            <w:r>
-              <w:t>Grosse Berta</w:t>
-            </w:r>
+            <w:proofErr w:type="spellStart"/>
+            <w:r>
+              <w:t>Tourbilol</w:t>
+            </w:r>
+            <w:proofErr w:type="spellEnd"/>
           </w:p>
         </w:tc>
         <w:tc>
@@ -2466,9 +2538,11 @@
             <w:shd w:val="clear" w:color="auto" w:fill="BFBFBF" w:themeFill="background1" w:themeFillShade="BF"/>
           </w:tcPr>
           <w:p>
-            <w:r>
-              <w:t>Mini-Ludo</w:t>
-            </w:r>
+            <w:proofErr w:type="spellStart"/>
+            <w:r>
+              <w:t>Miko</w:t>
+            </w:r>
+            <w:proofErr w:type="spellEnd"/>
           </w:p>
         </w:tc>
         <w:tc>
@@ -2478,7 +2552,7 @@
           </w:tcPr>
           <w:p>
             <w:r>
-              <w:t>7</w:t>
+              <w:t>4</w:t>
             </w:r>
           </w:p>
         </w:tc>
@@ -2489,7 +2563,7 @@
           </w:tcPr>
           <w:p>
             <w:r>
-              <w:t>7/7</w:t>
+              <w:t>Sort</w:t>
             </w:r>
           </w:p>
         </w:tc>
@@ -2507,13 +2581,7 @@
           </w:tcPr>
           <w:p>
             <w:r>
-              <w:t>Invoque une autre 7/7 « Frérot</w:t>
-            </w:r>
-            <w:r>
-              <w:t xml:space="preserve"> Ludo</w:t>
-            </w:r>
-            <w:r>
-              <w:t> » mais si l’un meurt, l’autre meurt aussi</w:t>
+              <w:t>Inflige 3 blessures à tous les serviteurs</w:t>
             </w:r>
           </w:p>
         </w:tc>
@@ -2525,11 +2593,9 @@
             <w:shd w:val="clear" w:color="auto" w:fill="BFBFBF" w:themeFill="background1" w:themeFillShade="BF"/>
           </w:tcPr>
           <w:p>
-            <w:proofErr w:type="spellStart"/>
-            <w:r>
-              <w:t>Tourbilol</w:t>
-            </w:r>
-            <w:proofErr w:type="spellEnd"/>
+            <w:r>
+              <w:t>Le Banni</w:t>
+            </w:r>
           </w:p>
         </w:tc>
         <w:tc>
@@ -2538,11 +2604,9 @@
             <w:shd w:val="clear" w:color="auto" w:fill="BFBFBF" w:themeFill="background1" w:themeFillShade="BF"/>
           </w:tcPr>
           <w:p>
-            <w:proofErr w:type="spellStart"/>
-            <w:r>
-              <w:t>Miko</w:t>
-            </w:r>
-            <w:proofErr w:type="spellEnd"/>
+            <w:r>
+              <w:t>Neutre</w:t>
+            </w:r>
           </w:p>
         </w:tc>
         <w:tc>
@@ -2581,7 +2645,7 @@
           </w:tcPr>
           <w:p>
             <w:r>
-              <w:t>Inflige 3 blessures à tous les serviteurs</w:t>
+              <w:t>Le serviteur ciblé gagne -5/-5</w:t>
             </w:r>
           </w:p>
         </w:tc>
@@ -2590,18 +2654,16 @@
         <w:tc>
           <w:tcPr>
             <w:tcW w:w="2091" w:type="dxa"/>
-            <w:shd w:val="clear" w:color="auto" w:fill="BFBFBF" w:themeFill="background1" w:themeFillShade="BF"/>
-          </w:tcPr>
-          <w:p>
-            <w:r>
-              <w:t>Le Banni</w:t>
+          </w:tcPr>
+          <w:p>
+            <w:r>
+              <w:t>Bannière de commandement</w:t>
             </w:r>
           </w:p>
         </w:tc>
         <w:tc>
           <w:tcPr>
             <w:tcW w:w="1311" w:type="dxa"/>
-            <w:shd w:val="clear" w:color="auto" w:fill="BFBFBF" w:themeFill="background1" w:themeFillShade="BF"/>
           </w:tcPr>
           <w:p>
             <w:r>
@@ -2612,40 +2674,40 @@
         <w:tc>
           <w:tcPr>
             <w:tcW w:w="805" w:type="dxa"/>
-            <w:shd w:val="clear" w:color="auto" w:fill="BFBFBF" w:themeFill="background1" w:themeFillShade="BF"/>
-          </w:tcPr>
-          <w:p>
-            <w:r>
-              <w:t>4</w:t>
+          </w:tcPr>
+          <w:p>
+            <w:r>
+              <w:t>6</w:t>
             </w:r>
           </w:p>
         </w:tc>
         <w:tc>
           <w:tcPr>
             <w:tcW w:w="810" w:type="dxa"/>
-            <w:shd w:val="clear" w:color="auto" w:fill="BFBFBF" w:themeFill="background1" w:themeFillShade="BF"/>
-          </w:tcPr>
-          <w:p>
-            <w:r>
-              <w:t>Sort</w:t>
+          </w:tcPr>
+          <w:p>
+            <w:r>
+              <w:t>0/3</w:t>
             </w:r>
           </w:p>
         </w:tc>
         <w:tc>
           <w:tcPr>
             <w:tcW w:w="1221" w:type="dxa"/>
-            <w:shd w:val="clear" w:color="auto" w:fill="BFBFBF" w:themeFill="background1" w:themeFillShade="BF"/>
-          </w:tcPr>
-          <w:p/>
+          </w:tcPr>
+          <w:p>
+            <w:r>
+              <w:t>Défenseur</w:t>
+            </w:r>
+          </w:p>
         </w:tc>
         <w:tc>
           <w:tcPr>
             <w:tcW w:w="4678" w:type="dxa"/>
-            <w:shd w:val="clear" w:color="auto" w:fill="BFBFBF" w:themeFill="background1" w:themeFillShade="BF"/>
-          </w:tcPr>
-          <w:p>
-            <w:r>
-              <w:t>Le serviteur ciblé gagne -5/-5</w:t>
+          </w:tcPr>
+          <w:p>
+            <w:r>
+              <w:t>Donne +1/+1 à tous les serviteurs du type choisi</w:t>
             </w:r>
           </w:p>
         </w:tc>
@@ -2657,7 +2719,7 @@
           </w:tcPr>
           <w:p>
             <w:r>
-              <w:t>Bannière de commandement</w:t>
+              <w:t>Malédiction de Ronan</w:t>
             </w:r>
           </w:p>
         </w:tc>
@@ -2667,7 +2729,7 @@
           </w:tcPr>
           <w:p>
             <w:r>
-              <w:t>Neutre</w:t>
+              <w:t>Ronan</w:t>
             </w:r>
           </w:p>
         </w:tc>
@@ -2687,7 +2749,7 @@
           </w:tcPr>
           <w:p>
             <w:r>
-              <w:t>0/3</w:t>
+              <w:t>0/1</w:t>
             </w:r>
           </w:p>
         </w:tc>
@@ -2696,8 +2758,13 @@
             <w:tcW w:w="1221" w:type="dxa"/>
           </w:tcPr>
           <w:p>
-            <w:r>
-              <w:t>Défenseur</w:t>
+            <w:proofErr w:type="spellStart"/>
+            <w:r>
+              <w:t>Defenseur</w:t>
+            </w:r>
+            <w:proofErr w:type="spellEnd"/>
+            <w:r>
+              <w:t>, Indestructible</w:t>
             </w:r>
           </w:p>
         </w:tc>
@@ -2707,8 +2774,21 @@
           </w:tcPr>
           <w:p>
             <w:r>
-              <w:t>Donne +1/+1 à tous les serviteurs du type choisi</w:t>
-            </w:r>
+              <w:t xml:space="preserve">Invoque une lettre de « Ronan » par tour, au bout de 5 lettres </w:t>
+            </w:r>
+            <w:proofErr w:type="spellStart"/>
+            <w:r>
+              <w:t>win</w:t>
+            </w:r>
+            <w:proofErr w:type="spellEnd"/>
+            <w:r>
+              <w:t xml:space="preserve"> la </w:t>
+            </w:r>
+            <w:proofErr w:type="spellStart"/>
+            <w:r>
+              <w:t>game</w:t>
+            </w:r>
+            <w:proofErr w:type="spellEnd"/>
           </w:p>
         </w:tc>
       </w:tr>
@@ -2716,181 +2796,69 @@
         <w:tc>
           <w:tcPr>
             <w:tcW w:w="2091" w:type="dxa"/>
-          </w:tcPr>
-          <w:p>
-            <w:r>
-              <w:t>Malédiction de Ronan</w:t>
+            <w:shd w:val="clear" w:color="auto" w:fill="A6A6A6" w:themeFill="background1" w:themeFillShade="A6"/>
+          </w:tcPr>
+          <w:p>
+            <w:proofErr w:type="spellStart"/>
+            <w:r>
+              <w:t>Garen</w:t>
+            </w:r>
+            <w:proofErr w:type="spellEnd"/>
+            <w:r>
+              <w:t> !!!</w:t>
             </w:r>
           </w:p>
         </w:tc>
         <w:tc>
           <w:tcPr>
             <w:tcW w:w="1311" w:type="dxa"/>
-          </w:tcPr>
-          <w:p>
-            <w:r>
-              <w:t>Ronan</w:t>
-            </w:r>
+            <w:shd w:val="clear" w:color="auto" w:fill="A6A6A6" w:themeFill="background1" w:themeFillShade="A6"/>
+          </w:tcPr>
+          <w:p>
+            <w:proofErr w:type="spellStart"/>
+            <w:r>
+              <w:t>Miko</w:t>
+            </w:r>
+            <w:proofErr w:type="spellEnd"/>
           </w:p>
         </w:tc>
         <w:tc>
           <w:tcPr>
             <w:tcW w:w="805" w:type="dxa"/>
-          </w:tcPr>
-          <w:p>
-            <w:r>
-              <w:t>6</w:t>
+            <w:shd w:val="clear" w:color="auto" w:fill="A6A6A6" w:themeFill="background1" w:themeFillShade="A6"/>
+          </w:tcPr>
+          <w:p>
+            <w:r>
+              <w:t>3</w:t>
             </w:r>
           </w:p>
         </w:tc>
         <w:tc>
           <w:tcPr>
             <w:tcW w:w="810" w:type="dxa"/>
-          </w:tcPr>
-          <w:p>
-            <w:r>
-              <w:t>0/1</w:t>
+            <w:shd w:val="clear" w:color="auto" w:fill="A6A6A6" w:themeFill="background1" w:themeFillShade="A6"/>
+          </w:tcPr>
+          <w:p>
+            <w:r>
+              <w:t>5/1</w:t>
             </w:r>
           </w:p>
         </w:tc>
         <w:tc>
           <w:tcPr>
             <w:tcW w:w="1221" w:type="dxa"/>
-          </w:tcPr>
-          <w:p>
-            <w:proofErr w:type="spellStart"/>
-            <w:r>
-              <w:t>Defenseur</w:t>
-            </w:r>
-            <w:proofErr w:type="spellEnd"/>
-            <w:r>
-              <w:t>, Indestructible</w:t>
+            <w:shd w:val="clear" w:color="auto" w:fill="A6A6A6" w:themeFill="background1" w:themeFillShade="A6"/>
+          </w:tcPr>
+          <w:p>
+            <w:r>
+              <w:t>Alpha</w:t>
             </w:r>
           </w:p>
         </w:tc>
         <w:tc>
           <w:tcPr>
             <w:tcW w:w="4678" w:type="dxa"/>
-          </w:tcPr>
-          <w:p>
-            <w:r>
-              <w:t xml:space="preserve">Invoque une lettre de « Ronan » par tour, au bout de 5 lettres </w:t>
-            </w:r>
-            <w:proofErr w:type="spellStart"/>
-            <w:r>
-              <w:t>win</w:t>
-            </w:r>
-            <w:proofErr w:type="spellEnd"/>
-            <w:r>
-              <w:t xml:space="preserve"> la </w:t>
-            </w:r>
-            <w:proofErr w:type="spellStart"/>
-            <w:r>
-              <w:t>game</w:t>
-            </w:r>
-            <w:proofErr w:type="spellEnd"/>
-          </w:p>
-        </w:tc>
-      </w:tr>
-      <w:tr>
-        <w:tc>
-          <w:tcPr>
-            <w:tcW w:w="2091" w:type="dxa"/>
-          </w:tcPr>
-          <w:p>
-            <w:pPr>
-              <w:rPr>
-                <w:highlight w:val="yellow"/>
-              </w:rPr>
-            </w:pPr>
-            <w:proofErr w:type="spellStart"/>
-            <w:r>
-              <w:rPr>
-                <w:highlight w:val="yellow"/>
-              </w:rPr>
-              <w:t>Garen</w:t>
-            </w:r>
-            <w:proofErr w:type="spellEnd"/>
-            <w:r>
-              <w:rPr>
-                <w:highlight w:val="yellow"/>
-              </w:rPr>
-              <w:t> !!!</w:t>
-            </w:r>
-          </w:p>
-        </w:tc>
-        <w:tc>
-          <w:tcPr>
-            <w:tcW w:w="1311" w:type="dxa"/>
-          </w:tcPr>
-          <w:p>
-            <w:pPr>
-              <w:rPr>
-                <w:highlight w:val="yellow"/>
-              </w:rPr>
-            </w:pPr>
-            <w:proofErr w:type="spellStart"/>
-            <w:r>
-              <w:rPr>
-                <w:highlight w:val="yellow"/>
-              </w:rPr>
-              <w:t>Miko</w:t>
-            </w:r>
-            <w:proofErr w:type="spellEnd"/>
-          </w:p>
-        </w:tc>
-        <w:tc>
-          <w:tcPr>
-            <w:tcW w:w="805" w:type="dxa"/>
-          </w:tcPr>
-          <w:p>
-            <w:pPr>
-              <w:rPr>
-                <w:highlight w:val="yellow"/>
-              </w:rPr>
-            </w:pPr>
-            <w:r>
-              <w:rPr>
-                <w:highlight w:val="yellow"/>
-              </w:rPr>
-              <w:t>3</w:t>
-            </w:r>
-          </w:p>
-        </w:tc>
-        <w:tc>
-          <w:tcPr>
-            <w:tcW w:w="810" w:type="dxa"/>
-          </w:tcPr>
-          <w:p>
-            <w:pPr>
-              <w:rPr>
-                <w:highlight w:val="yellow"/>
-              </w:rPr>
-            </w:pPr>
-            <w:r>
-              <w:rPr>
-                <w:highlight w:val="yellow"/>
-              </w:rPr>
-              <w:t>5/1</w:t>
-            </w:r>
-          </w:p>
-        </w:tc>
-        <w:tc>
-          <w:tcPr>
-            <w:tcW w:w="1221" w:type="dxa"/>
-          </w:tcPr>
-          <w:p>
-            <w:r>
-              <w:rPr>
-                <w:highlight w:val="yellow"/>
-              </w:rPr>
-              <w:t>Alpha</w:t>
-            </w:r>
-          </w:p>
-        </w:tc>
-        <w:tc>
-          <w:tcPr>
-            <w:tcW w:w="4678" w:type="dxa"/>
+            <w:shd w:val="clear" w:color="auto" w:fill="A6A6A6" w:themeFill="background1" w:themeFillShade="A6"/>
           </w:tcPr>
           <w:p/>
         </w:tc>

</xml_diff>

<commit_message>
Added a new "Victor en retard" card
</commit_message>
<xml_diff>
--- a/External files/Text files/Cartes_propre.docx
+++ b/External files/Text files/Cartes_propre.docx
@@ -494,6 +494,8 @@
             </w:r>
           </w:p>
         </w:tc>
+        <w:bookmarkStart w:id="0" w:name="_GoBack"/>
+        <w:bookmarkEnd w:id="0"/>
       </w:tr>
       <w:tr>
         <w:tc>
@@ -1021,17 +1023,10 @@
         <w:tc>
           <w:tcPr>
             <w:tcW w:w="2091" w:type="dxa"/>
-          </w:tcPr>
-          <w:p>
-            <w:pPr>
-              <w:rPr>
-                <w:highlight w:val="yellow"/>
-              </w:rPr>
-            </w:pPr>
-            <w:r>
-              <w:rPr>
-                <w:highlight w:val="yellow"/>
-              </w:rPr>
+            <w:shd w:val="clear" w:color="auto" w:fill="A6A6A6" w:themeFill="background1" w:themeFillShade="A6"/>
+          </w:tcPr>
+          <w:p>
+            <w:r>
               <w:t>Victor en retard</w:t>
             </w:r>
           </w:p>
@@ -1039,17 +1034,10 @@
         <w:tc>
           <w:tcPr>
             <w:tcW w:w="1311" w:type="dxa"/>
-          </w:tcPr>
-          <w:p>
-            <w:pPr>
-              <w:rPr>
-                <w:highlight w:val="yellow"/>
-              </w:rPr>
-            </w:pPr>
-            <w:r>
-              <w:rPr>
-                <w:highlight w:val="yellow"/>
-              </w:rPr>
+            <w:shd w:val="clear" w:color="auto" w:fill="A6A6A6" w:themeFill="background1" w:themeFillShade="A6"/>
+          </w:tcPr>
+          <w:p>
+            <w:r>
               <w:t>Victor</w:t>
             </w:r>
           </w:p>
@@ -1057,17 +1045,10 @@
         <w:tc>
           <w:tcPr>
             <w:tcW w:w="805" w:type="dxa"/>
-          </w:tcPr>
-          <w:p>
-            <w:pPr>
-              <w:rPr>
-                <w:highlight w:val="yellow"/>
-              </w:rPr>
-            </w:pPr>
-            <w:r>
-              <w:rPr>
-                <w:highlight w:val="yellow"/>
-              </w:rPr>
+            <w:shd w:val="clear" w:color="auto" w:fill="A6A6A6" w:themeFill="background1" w:themeFillShade="A6"/>
+          </w:tcPr>
+          <w:p>
+            <w:r>
               <w:t>3</w:t>
             </w:r>
           </w:p>
@@ -1075,17 +1056,10 @@
         <w:tc>
           <w:tcPr>
             <w:tcW w:w="810" w:type="dxa"/>
-          </w:tcPr>
-          <w:p>
-            <w:pPr>
-              <w:rPr>
-                <w:highlight w:val="yellow"/>
-              </w:rPr>
-            </w:pPr>
-            <w:r>
-              <w:rPr>
-                <w:highlight w:val="yellow"/>
-              </w:rPr>
+            <w:shd w:val="clear" w:color="auto" w:fill="A6A6A6" w:themeFill="background1" w:themeFillShade="A6"/>
+          </w:tcPr>
+          <w:p>
+            <w:r>
               <w:t>8/8</w:t>
             </w:r>
           </w:p>
@@ -1093,17 +1067,10 @@
         <w:tc>
           <w:tcPr>
             <w:tcW w:w="1221" w:type="dxa"/>
-          </w:tcPr>
-          <w:p>
-            <w:pPr>
-              <w:rPr>
-                <w:highlight w:val="yellow"/>
-              </w:rPr>
-            </w:pPr>
-            <w:r>
-              <w:rPr>
-                <w:highlight w:val="yellow"/>
-              </w:rPr>
+            <w:shd w:val="clear" w:color="auto" w:fill="A6A6A6" w:themeFill="background1" w:themeFillShade="A6"/>
+          </w:tcPr>
+          <w:p>
+            <w:r>
               <w:t>Alpha</w:t>
             </w:r>
           </w:p>
@@ -1111,12 +1078,10 @@
         <w:tc>
           <w:tcPr>
             <w:tcW w:w="4678" w:type="dxa"/>
-          </w:tcPr>
-          <w:p>
-            <w:r>
-              <w:rPr>
-                <w:highlight w:val="yellow"/>
-              </w:rPr>
+            <w:shd w:val="clear" w:color="auto" w:fill="A6A6A6" w:themeFill="background1" w:themeFillShade="A6"/>
+          </w:tcPr>
+          <w:p>
+            <w:r>
               <w:t>Apparaît 2 tours alliés après son invocation</w:t>
             </w:r>
           </w:p>
@@ -2159,7 +2124,6 @@
             <w:tcW w:w="2091" w:type="dxa"/>
           </w:tcPr>
           <w:p>
-            <w:bookmarkStart w:id="0" w:name="_GoBack"/>
             <w:r>
               <w:t>Aboie sale chienne</w:t>
             </w:r>
@@ -2214,7 +2178,6 @@
           </w:p>
         </w:tc>
       </w:tr>
-      <w:bookmarkEnd w:id="0"/>
       <w:tr>
         <w:tc>
           <w:tcPr>

</xml_diff>